<commit_message>
updated SDD- complete to recogniser/parser
</commit_message>
<xml_diff>
--- a/SDD+MiscDocs/SDD Document.docx
+++ b/SDD+MiscDocs/SDD Document.docx
@@ -585,6 +585,7 @@
                             <w:dataBinding w:prefixMappings="xmlns:ns0='http://purl.org/dc/elements/1.1/' xmlns:ns1='http://schemas.openxmlformats.org/package/2006/metadata/core-properties' " w:xpath="/ns1:coreProperties[1]/ns0:creator[1]" w:storeItemID="{6C3C8BC8-F283-45AE-878A-BAB7291924A1}"/>
                             <w:text/>
                           </w:sdtPr>
+                          <w:sdtEndPr/>
                           <w:sdtContent>
                             <w:p>
                               <w:pPr>
@@ -630,6 +631,7 @@
                               <w:dataBinding w:prefixMappings="xmlns:ns0='http://schemas.microsoft.com/office/2006/coverPageProps' " w:xpath="/ns0:CoverPageProperties[1]/ns0:CompanyEmail[1]" w:storeItemID="{55AF091B-3C7A-41E3-B477-F2FDAA23CFDA}"/>
                               <w:text/>
                             </w:sdtPr>
+                            <w:sdtEndPr/>
                             <w:sdtContent>
                               <w:r>
                                 <w:rPr>
@@ -861,6 +863,7 @@
                             <w:dataBinding w:prefixMappings="xmlns:ns0='http://purl.org/dc/elements/1.1/' xmlns:ns1='http://schemas.openxmlformats.org/package/2006/metadata/core-properties' " w:xpath="/ns1:coreProperties[1]/ns0:subject[1]" w:storeItemID="{6C3C8BC8-F283-45AE-878A-BAB7291924A1}"/>
                             <w:text/>
                           </w:sdtPr>
+                          <w:sdtEndPr/>
                           <w:sdtContent>
                             <w:p>
                               <w:pPr>
@@ -1247,37 +1250,27 @@
         </w:rPr>
       </w:pPr>
     </w:p>
-    <w:p>
-      <w:pPr>
-        <w:rPr>
-          <w:rFonts w:ascii="Consolas" w:hAnsi="Consolas"/>
-        </w:rPr>
-      </w:pPr>
-    </w:p>
     <w:tbl>
       <w:tblPr>
         <w:tblStyle w:val="ListTable1Light"/>
-        <w:tblW w:w="14030" w:type="dxa"/>
+        <w:tblpPr w:leftFromText="180" w:rightFromText="180" w:vertAnchor="text" w:horzAnchor="margin" w:tblpXSpec="center" w:tblpY="515"/>
+        <w:tblW w:w="8239" w:type="dxa"/>
         <w:tblLook w:val="04A0" w:firstRow="1" w:lastRow="0" w:firstColumn="1" w:lastColumn="0" w:noHBand="0" w:noVBand="1"/>
       </w:tblPr>
       <w:tblGrid>
-        <w:gridCol w:w="1345"/>
-        <w:gridCol w:w="8005"/>
-        <w:gridCol w:w="2340"/>
-        <w:gridCol w:w="2340"/>
+        <w:gridCol w:w="2119"/>
+        <w:gridCol w:w="6120"/>
       </w:tblGrid>
       <w:tr>
         <w:trPr>
-          <w:gridAfter w:val="2"/>
           <w:cnfStyle w:val="100000000000" w:firstRow="1" w:lastRow="0" w:firstColumn="0" w:lastColumn="0" w:oddVBand="0" w:evenVBand="0" w:oddHBand="0" w:evenHBand="0" w:firstRowFirstColumn="0" w:firstRowLastColumn="0" w:lastRowFirstColumn="0" w:lastRowLastColumn="0"/>
-          <w:wAfter w:w="4680" w:type="dxa"/>
+          <w:trHeight w:val="255"/>
         </w:trPr>
         <w:tc>
           <w:tcPr>
             <w:cnfStyle w:val="001000000000" w:firstRow="0" w:lastRow="0" w:firstColumn="1" w:lastColumn="0" w:oddVBand="0" w:evenVBand="0" w:oddHBand="0" w:evenHBand="0" w:firstRowFirstColumn="0" w:firstRowLastColumn="0" w:lastRowFirstColumn="0" w:lastRowLastColumn="0"/>
-            <w:tcW w:w="9350" w:type="dxa"/>
+            <w:tcW w:w="8239" w:type="dxa"/>
             <w:gridSpan w:val="2"/>
-            <w:shd w:val="clear" w:color="auto" w:fill="F2F2F2" w:themeFill="background1" w:themeFillShade="F2"/>
           </w:tcPr>
           <w:p>
             <w:pPr>
@@ -1285,12 +1278,14 @@
                 <w:rFonts w:ascii="Consolas" w:hAnsi="Consolas"/>
                 <w:bCs w:val="0"/>
                 <w:i/>
+                <w:sz w:val="18"/>
               </w:rPr>
             </w:pPr>
             <w:r>
               <w:rPr>
                 <w:rFonts w:ascii="Consolas" w:hAnsi="Consolas"/>
                 <w:i/>
+                <w:sz w:val="18"/>
               </w:rPr>
               <w:t>Change log</w:t>
             </w:r>
@@ -1299,27 +1294,27 @@
       </w:tr>
       <w:tr>
         <w:trPr>
-          <w:gridAfter w:val="2"/>
           <w:cnfStyle w:val="000000100000" w:firstRow="0" w:lastRow="0" w:firstColumn="0" w:lastColumn="0" w:oddVBand="0" w:evenVBand="0" w:oddHBand="1" w:evenHBand="0" w:firstRowFirstColumn="0" w:firstRowLastColumn="0" w:lastRowFirstColumn="0" w:lastRowLastColumn="0"/>
-          <w:wAfter w:w="4680" w:type="dxa"/>
+          <w:trHeight w:val="191"/>
         </w:trPr>
         <w:tc>
           <w:tcPr>
             <w:cnfStyle w:val="001000000000" w:firstRow="0" w:lastRow="0" w:firstColumn="1" w:lastColumn="0" w:oddVBand="0" w:evenVBand="0" w:oddHBand="0" w:evenHBand="0" w:firstRowFirstColumn="0" w:firstRowLastColumn="0" w:lastRowFirstColumn="0" w:lastRowLastColumn="0"/>
-            <w:tcW w:w="1345" w:type="dxa"/>
-            <w:shd w:val="clear" w:color="auto" w:fill="F2F2F2" w:themeFill="background1" w:themeFillShade="F2"/>
+            <w:tcW w:w="2119" w:type="dxa"/>
           </w:tcPr>
           <w:p>
             <w:pPr>
               <w:rPr>
                 <w:rFonts w:ascii="Consolas" w:hAnsi="Consolas"/>
                 <w:i/>
+                <w:sz w:val="18"/>
               </w:rPr>
             </w:pPr>
             <w:r>
               <w:rPr>
                 <w:rFonts w:ascii="Consolas" w:hAnsi="Consolas"/>
                 <w:i/>
+                <w:sz w:val="18"/>
               </w:rPr>
               <w:t xml:space="preserve">Date </w:t>
             </w:r>
@@ -1327,8 +1322,7 @@
         </w:tc>
         <w:tc>
           <w:tcPr>
-            <w:tcW w:w="8005" w:type="dxa"/>
-            <w:shd w:val="clear" w:color="auto" w:fill="F2F2F2" w:themeFill="background1" w:themeFillShade="F2"/>
+            <w:tcW w:w="6120" w:type="dxa"/>
           </w:tcPr>
           <w:p>
             <w:pPr>
@@ -1337,6 +1331,7 @@
                 <w:rFonts w:ascii="Consolas" w:hAnsi="Consolas"/>
                 <w:b/>
                 <w:i/>
+                <w:sz w:val="18"/>
               </w:rPr>
             </w:pPr>
             <w:r>
@@ -1344,6 +1339,7 @@
                 <w:rFonts w:ascii="Consolas" w:hAnsi="Consolas"/>
                 <w:b/>
                 <w:i/>
+                <w:sz w:val="18"/>
               </w:rPr>
               <w:t>Comment</w:t>
             </w:r>
@@ -1351,11 +1347,13 @@
         </w:tc>
       </w:tr>
       <w:tr>
+        <w:trPr>
+          <w:trHeight w:val="147"/>
+        </w:trPr>
         <w:tc>
           <w:tcPr>
             <w:cnfStyle w:val="001000000000" w:firstRow="0" w:lastRow="0" w:firstColumn="1" w:lastColumn="0" w:oddVBand="0" w:evenVBand="0" w:oddHBand="0" w:evenHBand="0" w:firstRowFirstColumn="0" w:firstRowLastColumn="0" w:lastRowFirstColumn="0" w:lastRowLastColumn="0"/>
-            <w:tcW w:w="1345" w:type="dxa"/>
-            <w:shd w:val="clear" w:color="auto" w:fill="F2F2F2" w:themeFill="background1" w:themeFillShade="F2"/>
+            <w:tcW w:w="2119" w:type="dxa"/>
           </w:tcPr>
           <w:p>
             <w:pPr>
@@ -1363,12 +1361,14 @@
                 <w:rFonts w:ascii="Consolas" w:hAnsi="Consolas"/>
                 <w:b w:val="0"/>
                 <w:i/>
+                <w:sz w:val="18"/>
               </w:rPr>
             </w:pPr>
             <w:r>
               <w:rPr>
                 <w:rFonts w:ascii="Consolas" w:hAnsi="Consolas"/>
                 <w:b w:val="0"/>
+                <w:sz w:val="18"/>
               </w:rPr>
               <w:t>01/20/19</w:t>
             </w:r>
@@ -1376,8 +1376,7 @@
         </w:tc>
         <w:tc>
           <w:tcPr>
-            <w:tcW w:w="8005" w:type="dxa"/>
-            <w:shd w:val="clear" w:color="auto" w:fill="F2F2F2" w:themeFill="background1" w:themeFillShade="F2"/>
+            <w:tcW w:w="6120" w:type="dxa"/>
           </w:tcPr>
           <w:p>
             <w:pPr>
@@ -1385,100 +1384,64 @@
               <w:rPr>
                 <w:rFonts w:ascii="Consolas" w:hAnsi="Consolas"/>
                 <w:i/>
+                <w:sz w:val="18"/>
               </w:rPr>
             </w:pPr>
             <w:r>
               <w:rPr>
                 <w:rStyle w:val="SubtleEmphasis"/>
                 <w:rFonts w:ascii="Consolas" w:hAnsi="Consolas"/>
+                <w:sz w:val="18"/>
               </w:rPr>
               <w:t>Created document</w:t>
-            </w:r>
-          </w:p>
-        </w:tc>
-        <w:tc>
-          <w:tcPr>
-            <w:tcW w:w="2340" w:type="dxa"/>
-          </w:tcPr>
-          <w:p>
-            <w:pPr>
-              <w:cnfStyle w:val="000000000000" w:firstRow="0" w:lastRow="0" w:firstColumn="0" w:lastColumn="0" w:oddVBand="0" w:evenVBand="0" w:oddHBand="0" w:evenHBand="0" w:firstRowFirstColumn="0" w:firstRowLastColumn="0" w:lastRowFirstColumn="0" w:lastRowLastColumn="0"/>
-              <w:rPr>
-                <w:rFonts w:ascii="Consolas" w:hAnsi="Consolas"/>
-              </w:rPr>
-            </w:pPr>
-          </w:p>
-        </w:tc>
-        <w:tc>
-          <w:tcPr>
-            <w:tcW w:w="2340" w:type="dxa"/>
-          </w:tcPr>
-          <w:p>
-            <w:pPr>
-              <w:cnfStyle w:val="000000000000" w:firstRow="0" w:lastRow="0" w:firstColumn="0" w:lastColumn="0" w:oddVBand="0" w:evenVBand="0" w:oddHBand="0" w:evenHBand="0" w:firstRowFirstColumn="0" w:firstRowLastColumn="0" w:lastRowFirstColumn="0" w:lastRowLastColumn="0"/>
-              <w:rPr>
-                <w:rFonts w:ascii="Consolas" w:hAnsi="Consolas"/>
-              </w:rPr>
-            </w:pPr>
-            <w:r>
-              <w:rPr>
-                <w:rFonts w:ascii="Consolas" w:hAnsi="Consolas"/>
-              </w:rPr>
-              <w:t>BG</w:t>
             </w:r>
           </w:p>
         </w:tc>
       </w:tr>
       <w:tr>
         <w:trPr>
-          <w:gridAfter w:val="2"/>
           <w:cnfStyle w:val="000000100000" w:firstRow="0" w:lastRow="0" w:firstColumn="0" w:lastColumn="0" w:oddVBand="0" w:evenVBand="0" w:oddHBand="1" w:evenHBand="0" w:firstRowFirstColumn="0" w:firstRowLastColumn="0" w:lastRowFirstColumn="0" w:lastRowLastColumn="0"/>
-          <w:wAfter w:w="4680" w:type="dxa"/>
+          <w:trHeight w:val="129"/>
         </w:trPr>
         <w:tc>
           <w:tcPr>
             <w:cnfStyle w:val="001000000000" w:firstRow="0" w:lastRow="0" w:firstColumn="1" w:lastColumn="0" w:oddVBand="0" w:evenVBand="0" w:oddHBand="0" w:evenHBand="0" w:firstRowFirstColumn="0" w:firstRowLastColumn="0" w:lastRowFirstColumn="0" w:lastRowLastColumn="0"/>
-            <w:tcW w:w="1345" w:type="dxa"/>
-            <w:shd w:val="clear" w:color="auto" w:fill="F2F2F2" w:themeFill="background1" w:themeFillShade="F2"/>
+            <w:tcW w:w="2119" w:type="dxa"/>
           </w:tcPr>
           <w:p>
             <w:pPr>
               <w:rPr>
                 <w:rFonts w:ascii="Consolas" w:hAnsi="Consolas"/>
                 <w:b w:val="0"/>
+                <w:sz w:val="18"/>
               </w:rPr>
             </w:pPr>
             <w:r>
               <w:rPr>
                 <w:rFonts w:ascii="Consolas" w:hAnsi="Consolas"/>
                 <w:b w:val="0"/>
+                <w:sz w:val="18"/>
               </w:rPr>
-              <w:t>02/28</w:t>
-            </w:r>
-            <w:r>
-              <w:rPr>
-                <w:rFonts w:ascii="Consolas" w:hAnsi="Consolas"/>
-                <w:b w:val="0"/>
-              </w:rPr>
-              <w:t>/19</w:t>
+              <w:t>02/28/19</w:t>
             </w:r>
           </w:p>
         </w:tc>
         <w:tc>
           <w:tcPr>
-            <w:tcW w:w="8005" w:type="dxa"/>
-            <w:shd w:val="clear" w:color="auto" w:fill="F2F2F2" w:themeFill="background1" w:themeFillShade="F2"/>
+            <w:tcW w:w="6120" w:type="dxa"/>
           </w:tcPr>
           <w:p>
             <w:pPr>
               <w:cnfStyle w:val="000000100000" w:firstRow="0" w:lastRow="0" w:firstColumn="0" w:lastColumn="0" w:oddVBand="0" w:evenVBand="0" w:oddHBand="1" w:evenHBand="0" w:firstRowFirstColumn="0" w:firstRowLastColumn="0" w:lastRowFirstColumn="0" w:lastRowLastColumn="0"/>
               <w:rPr>
                 <w:rFonts w:ascii="Consolas" w:hAnsi="Consolas"/>
+                <w:sz w:val="18"/>
               </w:rPr>
             </w:pPr>
             <w:r>
               <w:rPr>
                 <w:rFonts w:ascii="Consolas" w:hAnsi="Consolas"/>
+                <w:sz w:val="18"/>
               </w:rPr>
               <w:t>Added Overview</w:t>
             </w:r>
@@ -1487,53 +1450,47 @@
       </w:tr>
       <w:tr>
         <w:trPr>
-          <w:gridAfter w:val="2"/>
-          <w:wAfter w:w="4680" w:type="dxa"/>
+          <w:trHeight w:val="68"/>
         </w:trPr>
         <w:tc>
           <w:tcPr>
             <w:cnfStyle w:val="001000000000" w:firstRow="0" w:lastRow="0" w:firstColumn="1" w:lastColumn="0" w:oddVBand="0" w:evenVBand="0" w:oddHBand="0" w:evenHBand="0" w:firstRowFirstColumn="0" w:firstRowLastColumn="0" w:lastRowFirstColumn="0" w:lastRowLastColumn="0"/>
-            <w:tcW w:w="1345" w:type="dxa"/>
-            <w:shd w:val="clear" w:color="auto" w:fill="F2F2F2" w:themeFill="background1" w:themeFillShade="F2"/>
+            <w:tcW w:w="2119" w:type="dxa"/>
           </w:tcPr>
           <w:p>
             <w:pPr>
               <w:rPr>
                 <w:rFonts w:ascii="Consolas" w:hAnsi="Consolas"/>
                 <w:b w:val="0"/>
+                <w:sz w:val="18"/>
               </w:rPr>
             </w:pPr>
             <w:r>
               <w:rPr>
                 <w:rFonts w:ascii="Consolas" w:hAnsi="Consolas"/>
                 <w:b w:val="0"/>
+                <w:sz w:val="18"/>
               </w:rPr>
-              <w:t>03/01</w:t>
-            </w:r>
-            <w:r>
-              <w:rPr>
-                <w:rFonts w:ascii="Consolas" w:hAnsi="Consolas"/>
-                <w:b w:val="0"/>
-              </w:rPr>
-              <w:t>/19</w:t>
+              <w:t>03/01/19</w:t>
             </w:r>
           </w:p>
         </w:tc>
         <w:tc>
           <w:tcPr>
-            <w:tcW w:w="8005" w:type="dxa"/>
-            <w:shd w:val="clear" w:color="auto" w:fill="F2F2F2" w:themeFill="background1" w:themeFillShade="F2"/>
+            <w:tcW w:w="6120" w:type="dxa"/>
           </w:tcPr>
           <w:p>
             <w:pPr>
               <w:cnfStyle w:val="000000000000" w:firstRow="0" w:lastRow="0" w:firstColumn="0" w:lastColumn="0" w:oddVBand="0" w:evenVBand="0" w:oddHBand="0" w:evenHBand="0" w:firstRowFirstColumn="0" w:firstRowLastColumn="0" w:lastRowFirstColumn="0" w:lastRowLastColumn="0"/>
               <w:rPr>
                 <w:rFonts w:ascii="Consolas" w:hAnsi="Consolas"/>
+                <w:sz w:val="18"/>
               </w:rPr>
             </w:pPr>
             <w:r>
               <w:rPr>
                 <w:rFonts w:ascii="Consolas" w:hAnsi="Consolas"/>
+                <w:sz w:val="18"/>
               </w:rPr>
               <w:t>Added scanner section</w:t>
             </w:r>
@@ -1542,34 +1499,43 @@
       </w:tr>
       <w:tr>
         <w:trPr>
-          <w:gridAfter w:val="2"/>
           <w:cnfStyle w:val="000000100000" w:firstRow="0" w:lastRow="0" w:firstColumn="0" w:lastColumn="0" w:oddVBand="0" w:evenVBand="0" w:oddHBand="1" w:evenHBand="0" w:firstRowFirstColumn="0" w:firstRowLastColumn="0" w:lastRowFirstColumn="0" w:lastRowLastColumn="0"/>
-          <w:wAfter w:w="4680" w:type="dxa"/>
+          <w:trHeight w:val="68"/>
         </w:trPr>
         <w:tc>
           <w:tcPr>
             <w:cnfStyle w:val="001000000000" w:firstRow="0" w:lastRow="0" w:firstColumn="1" w:lastColumn="0" w:oddVBand="0" w:evenVBand="0" w:oddHBand="0" w:evenHBand="0" w:firstRowFirstColumn="0" w:firstRowLastColumn="0" w:lastRowFirstColumn="0" w:lastRowLastColumn="0"/>
-            <w:tcW w:w="1345" w:type="dxa"/>
-            <w:shd w:val="clear" w:color="auto" w:fill="F2F2F2" w:themeFill="background1" w:themeFillShade="F2"/>
+            <w:tcW w:w="2119" w:type="dxa"/>
           </w:tcPr>
           <w:p>
             <w:pPr>
               <w:rPr>
                 <w:rFonts w:ascii="Consolas" w:hAnsi="Consolas"/>
                 <w:b w:val="0"/>
+                <w:sz w:val="18"/>
               </w:rPr>
             </w:pPr>
             <w:r>
               <w:rPr>
                 <w:rFonts w:ascii="Consolas" w:hAnsi="Consolas"/>
                 <w:b w:val="0"/>
+                <w:sz w:val="18"/>
               </w:rPr>
-              <w:t>03/03</w:t>
+              <w:t>03/0</w:t>
             </w:r>
             <w:r>
               <w:rPr>
                 <w:rFonts w:ascii="Consolas" w:hAnsi="Consolas"/>
                 <w:b w:val="0"/>
+                <w:sz w:val="18"/>
+              </w:rPr>
+              <w:t>5</w:t>
+            </w:r>
+            <w:r>
+              <w:rPr>
+                <w:rFonts w:ascii="Consolas" w:hAnsi="Consolas"/>
+                <w:b w:val="0"/>
+                <w:sz w:val="18"/>
               </w:rPr>
               <w:t>/19</w:t>
             </w:r>
@@ -1577,119 +1543,127 @@
         </w:tc>
         <w:tc>
           <w:tcPr>
-            <w:tcW w:w="8005" w:type="dxa"/>
-            <w:shd w:val="clear" w:color="auto" w:fill="F2F2F2" w:themeFill="background1" w:themeFillShade="F2"/>
+            <w:tcW w:w="6120" w:type="dxa"/>
           </w:tcPr>
           <w:p>
             <w:pPr>
               <w:cnfStyle w:val="000000100000" w:firstRow="0" w:lastRow="0" w:firstColumn="0" w:lastColumn="0" w:oddVBand="0" w:evenVBand="0" w:oddHBand="1" w:evenHBand="0" w:firstRowFirstColumn="0" w:firstRowLastColumn="0" w:lastRowFirstColumn="0" w:lastRowLastColumn="0"/>
               <w:rPr>
                 <w:rFonts w:ascii="Consolas" w:hAnsi="Consolas"/>
+                <w:sz w:val="18"/>
               </w:rPr>
             </w:pPr>
             <w:r>
               <w:rPr>
                 <w:rFonts w:ascii="Consolas" w:hAnsi="Consolas"/>
+                <w:sz w:val="18"/>
               </w:rPr>
-              <w:t>Added section on Recognizer design</w:t>
+              <w:t xml:space="preserve">Added section on </w:t>
+            </w:r>
+            <w:r>
+              <w:rPr>
+                <w:rFonts w:ascii="Consolas" w:hAnsi="Consolas"/>
+                <w:sz w:val="18"/>
+              </w:rPr>
+              <w:t>parser</w:t>
+            </w:r>
+            <w:r>
+              <w:rPr>
+                <w:rFonts w:ascii="Consolas" w:hAnsi="Consolas"/>
+                <w:sz w:val="18"/>
+              </w:rPr>
+              <w:t xml:space="preserve"> design</w:t>
             </w:r>
           </w:p>
         </w:tc>
       </w:tr>
       <w:tr>
+        <w:trPr>
+          <w:trHeight w:val="68"/>
+        </w:trPr>
         <w:tc>
           <w:tcPr>
             <w:cnfStyle w:val="001000000000" w:firstRow="0" w:lastRow="0" w:firstColumn="1" w:lastColumn="0" w:oddVBand="0" w:evenVBand="0" w:oddHBand="0" w:evenHBand="0" w:firstRowFirstColumn="0" w:firstRowLastColumn="0" w:lastRowFirstColumn="0" w:lastRowLastColumn="0"/>
-            <w:tcW w:w="1345" w:type="dxa"/>
-            <w:shd w:val="clear" w:color="auto" w:fill="F2F2F2" w:themeFill="background1" w:themeFillShade="F2"/>
+            <w:tcW w:w="2119" w:type="dxa"/>
           </w:tcPr>
           <w:p>
             <w:pPr>
               <w:rPr>
                 <w:rFonts w:ascii="Consolas" w:hAnsi="Consolas"/>
                 <w:b w:val="0"/>
+                <w:sz w:val="18"/>
               </w:rPr>
             </w:pPr>
+            <w:r>
+              <w:rPr>
+                <w:rFonts w:ascii="Consolas" w:hAnsi="Consolas"/>
+                <w:b w:val="0"/>
+                <w:sz w:val="18"/>
+              </w:rPr>
+              <w:t>03/06/19</w:t>
+            </w:r>
           </w:p>
         </w:tc>
         <w:tc>
           <w:tcPr>
-            <w:tcW w:w="8005" w:type="dxa"/>
-            <w:shd w:val="clear" w:color="auto" w:fill="F2F2F2" w:themeFill="background1" w:themeFillShade="F2"/>
+            <w:tcW w:w="6120" w:type="dxa"/>
           </w:tcPr>
           <w:p>
             <w:pPr>
               <w:cnfStyle w:val="000000000000" w:firstRow="0" w:lastRow="0" w:firstColumn="0" w:lastColumn="0" w:oddVBand="0" w:evenVBand="0" w:oddHBand="0" w:evenHBand="0" w:firstRowFirstColumn="0" w:firstRowLastColumn="0" w:lastRowFirstColumn="0" w:lastRowLastColumn="0"/>
               <w:rPr>
                 <w:rFonts w:ascii="Consolas" w:hAnsi="Consolas"/>
-              </w:rPr>
-            </w:pPr>
-          </w:p>
-        </w:tc>
-        <w:tc>
-          <w:tcPr>
-            <w:tcW w:w="2340" w:type="dxa"/>
-          </w:tcPr>
-          <w:p>
-            <w:pPr>
-              <w:cnfStyle w:val="000000000000" w:firstRow="0" w:lastRow="0" w:firstColumn="0" w:lastColumn="0" w:oddVBand="0" w:evenVBand="0" w:oddHBand="0" w:evenHBand="0" w:firstRowFirstColumn="0" w:firstRowLastColumn="0" w:lastRowFirstColumn="0" w:lastRowLastColumn="0"/>
-              <w:rPr>
-                <w:rFonts w:ascii="Consolas" w:hAnsi="Consolas"/>
-              </w:rPr>
-            </w:pPr>
-          </w:p>
-        </w:tc>
-        <w:tc>
-          <w:tcPr>
-            <w:tcW w:w="2340" w:type="dxa"/>
-          </w:tcPr>
-          <w:p>
-            <w:pPr>
-              <w:cnfStyle w:val="000000000000" w:firstRow="0" w:lastRow="0" w:firstColumn="0" w:lastColumn="0" w:oddVBand="0" w:evenVBand="0" w:oddHBand="0" w:evenHBand="0" w:firstRowFirstColumn="0" w:firstRowLastColumn="0" w:lastRowFirstColumn="0" w:lastRowLastColumn="0"/>
-              <w:rPr>
-                <w:rFonts w:ascii="Consolas" w:hAnsi="Consolas"/>
+                <w:sz w:val="18"/>
               </w:rPr>
             </w:pPr>
             <w:r>
               <w:rPr>
                 <w:rFonts w:ascii="Consolas" w:hAnsi="Consolas"/>
+                <w:sz w:val="18"/>
               </w:rPr>
-              <w:t>BG</w:t>
+              <w:t>Added section on symbol tables</w:t>
             </w:r>
           </w:p>
         </w:tc>
       </w:tr>
       <w:tr>
         <w:trPr>
-          <w:gridAfter w:val="2"/>
           <w:cnfStyle w:val="000000100000" w:firstRow="0" w:lastRow="0" w:firstColumn="0" w:lastColumn="0" w:oddVBand="0" w:evenVBand="0" w:oddHBand="1" w:evenHBand="0" w:firstRowFirstColumn="0" w:firstRowLastColumn="0" w:lastRowFirstColumn="0" w:lastRowLastColumn="0"/>
-          <w:wAfter w:w="4680" w:type="dxa"/>
+          <w:trHeight w:val="68"/>
         </w:trPr>
         <w:tc>
           <w:tcPr>
             <w:cnfStyle w:val="001000000000" w:firstRow="0" w:lastRow="0" w:firstColumn="1" w:lastColumn="0" w:oddVBand="0" w:evenVBand="0" w:oddHBand="0" w:evenHBand="0" w:firstRowFirstColumn="0" w:firstRowLastColumn="0" w:lastRowFirstColumn="0" w:lastRowLastColumn="0"/>
-            <w:tcW w:w="1345" w:type="dxa"/>
-            <w:shd w:val="clear" w:color="auto" w:fill="F2F2F2" w:themeFill="background1" w:themeFillShade="F2"/>
+            <w:tcW w:w="2119" w:type="dxa"/>
           </w:tcPr>
           <w:p>
             <w:pPr>
               <w:rPr>
                 <w:rFonts w:ascii="Consolas" w:hAnsi="Consolas"/>
                 <w:b w:val="0"/>
+                <w:sz w:val="18"/>
               </w:rPr>
             </w:pPr>
+            <w:r>
+              <w:rPr>
+                <w:rFonts w:ascii="Consolas" w:hAnsi="Consolas"/>
+                <w:b w:val="0"/>
+                <w:sz w:val="18"/>
+              </w:rPr>
+              <w:t xml:space="preserve"> </w:t>
+            </w:r>
           </w:p>
         </w:tc>
         <w:tc>
           <w:tcPr>
-            <w:tcW w:w="8005" w:type="dxa"/>
-            <w:shd w:val="clear" w:color="auto" w:fill="F2F2F2" w:themeFill="background1" w:themeFillShade="F2"/>
+            <w:tcW w:w="6120" w:type="dxa"/>
           </w:tcPr>
           <w:p>
             <w:pPr>
               <w:cnfStyle w:val="000000100000" w:firstRow="0" w:lastRow="0" w:firstColumn="0" w:lastColumn="0" w:oddVBand="0" w:evenVBand="0" w:oddHBand="1" w:evenHBand="0" w:firstRowFirstColumn="0" w:firstRowLastColumn="0" w:lastRowFirstColumn="0" w:lastRowLastColumn="0"/>
               <w:rPr>
                 <w:rFonts w:ascii="Consolas" w:hAnsi="Consolas"/>
+                <w:sz w:val="18"/>
               </w:rPr>
             </w:pPr>
           </w:p>
@@ -1697,40 +1671,33 @@
       </w:tr>
       <w:tr>
         <w:trPr>
-          <w:gridAfter w:val="2"/>
-          <w:wAfter w:w="4680" w:type="dxa"/>
+          <w:trHeight w:val="255"/>
         </w:trPr>
         <w:tc>
           <w:tcPr>
             <w:cnfStyle w:val="001000000000" w:firstRow="0" w:lastRow="0" w:firstColumn="1" w:lastColumn="0" w:oddVBand="0" w:evenVBand="0" w:oddHBand="0" w:evenHBand="0" w:firstRowFirstColumn="0" w:firstRowLastColumn="0" w:lastRowFirstColumn="0" w:lastRowLastColumn="0"/>
-            <w:tcW w:w="1345" w:type="dxa"/>
-            <w:tcBorders>
-              <w:bottom w:val="single" w:sz="4" w:space="0" w:color="auto"/>
-            </w:tcBorders>
-            <w:shd w:val="clear" w:color="auto" w:fill="F2F2F2" w:themeFill="background1" w:themeFillShade="F2"/>
+            <w:tcW w:w="2119" w:type="dxa"/>
           </w:tcPr>
           <w:p>
             <w:pPr>
               <w:rPr>
                 <w:rFonts w:ascii="Consolas" w:hAnsi="Consolas"/>
                 <w:b w:val="0"/>
+                <w:sz w:val="18"/>
               </w:rPr>
             </w:pPr>
           </w:p>
         </w:tc>
         <w:tc>
           <w:tcPr>
-            <w:tcW w:w="8005" w:type="dxa"/>
-            <w:tcBorders>
-              <w:bottom w:val="single" w:sz="4" w:space="0" w:color="auto"/>
-            </w:tcBorders>
-            <w:shd w:val="clear" w:color="auto" w:fill="F2F2F2" w:themeFill="background1" w:themeFillShade="F2"/>
+            <w:tcW w:w="6120" w:type="dxa"/>
           </w:tcPr>
           <w:p>
             <w:pPr>
               <w:cnfStyle w:val="000000000000" w:firstRow="0" w:lastRow="0" w:firstColumn="0" w:lastColumn="0" w:oddVBand="0" w:evenVBand="0" w:oddHBand="0" w:evenHBand="0" w:firstRowFirstColumn="0" w:firstRowLastColumn="0" w:lastRowFirstColumn="0" w:lastRowLastColumn="0"/>
               <w:rPr>
                 <w:rFonts w:ascii="Consolas" w:hAnsi="Consolas"/>
+                <w:sz w:val="18"/>
               </w:rPr>
             </w:pPr>
           </w:p>
@@ -1774,6 +1741,69 @@
     </w:p>
     <w:p>
       <w:pPr>
+        <w:rPr>
+          <w:rFonts w:ascii="Consolas" w:hAnsi="Consolas"/>
+        </w:rPr>
+      </w:pPr>
+    </w:p>
+    <w:p>
+      <w:pPr>
+        <w:rPr>
+          <w:rFonts w:ascii="Consolas" w:hAnsi="Consolas"/>
+        </w:rPr>
+      </w:pPr>
+    </w:p>
+    <w:p>
+      <w:pPr>
+        <w:rPr>
+          <w:rFonts w:ascii="Consolas" w:hAnsi="Consolas"/>
+        </w:rPr>
+      </w:pPr>
+    </w:p>
+    <w:p>
+      <w:pPr>
+        <w:rPr>
+          <w:rFonts w:ascii="Consolas" w:hAnsi="Consolas"/>
+        </w:rPr>
+      </w:pPr>
+    </w:p>
+    <w:p>
+      <w:pPr>
+        <w:rPr>
+          <w:rFonts w:ascii="Consolas" w:hAnsi="Consolas"/>
+        </w:rPr>
+      </w:pPr>
+    </w:p>
+    <w:p>
+      <w:pPr>
+        <w:rPr>
+          <w:rFonts w:ascii="Consolas" w:hAnsi="Consolas"/>
+        </w:rPr>
+      </w:pPr>
+    </w:p>
+    <w:p>
+      <w:pPr>
+        <w:rPr>
+          <w:rFonts w:ascii="Consolas" w:hAnsi="Consolas"/>
+        </w:rPr>
+      </w:pPr>
+    </w:p>
+    <w:p>
+      <w:pPr>
+        <w:rPr>
+          <w:rFonts w:ascii="Consolas" w:hAnsi="Consolas"/>
+        </w:rPr>
+      </w:pPr>
+    </w:p>
+    <w:p>
+      <w:pPr>
+        <w:rPr>
+          <w:rFonts w:ascii="Consolas" w:hAnsi="Consolas"/>
+        </w:rPr>
+      </w:pPr>
+    </w:p>
+    <w:p>
+      <w:pPr>
         <w:pStyle w:val="IntenseQuote"/>
         <w:rPr>
           <w:rFonts w:ascii="Consolas" w:hAnsi="Consolas"/>
@@ -2020,6 +2050,7 @@
           <w:rFonts w:ascii="Consolas" w:hAnsi="Consolas"/>
           <w:sz w:val="32"/>
         </w:rPr>
+        <w:lastRenderedPageBreak/>
         <w:t xml:space="preserve"> </w:t>
       </w:r>
       <w:r>
@@ -2043,7 +2074,6 @@
           <w:rStyle w:val="IntenseReference"/>
           <w:u w:val="single"/>
         </w:rPr>
-        <w:lastRenderedPageBreak/>
         <w:t xml:space="preserve">Scanner </w:t>
       </w:r>
     </w:p>
@@ -2056,6 +2086,7 @@
     </w:p>
     <w:p>
       <w:pPr>
+        <w:ind w:left="720"/>
         <w:rPr>
           <w:rFonts w:ascii="Consolas" w:hAnsi="Consolas"/>
           <w:sz w:val="24"/>
@@ -2074,6 +2105,7 @@
     </w:p>
     <w:p>
       <w:pPr>
+        <w:ind w:left="720"/>
         <w:rPr>
           <w:rFonts w:ascii="Consolas" w:hAnsi="Consolas"/>
           <w:sz w:val="24"/>
@@ -2108,15 +2140,17 @@
     </w:p>
     <w:p>
       <w:pPr>
-        <w:rPr>
-          <w:rFonts w:ascii="Consolas" w:hAnsi="Consolas"/>
-          <w:sz w:val="24"/>
-        </w:rPr>
-      </w:pPr>
-      <w:r>
-        <w:rPr>
-          <w:rFonts w:ascii="Consolas" w:hAnsi="Consolas"/>
-          <w:sz w:val="24"/>
+        <w:ind w:left="720"/>
+        <w:rPr>
+          <w:rFonts w:ascii="Consolas" w:hAnsi="Consolas"/>
+          <w:sz w:val="24"/>
+        </w:rPr>
+      </w:pPr>
+      <w:proofErr w:type="gramStart"/>
+      <w:r>
+        <w:rPr>
+          <w:rFonts w:ascii="Consolas" w:hAnsi="Consolas"/>
+          <w:sz w:val="26"/>
           <w:szCs w:val="24"/>
           <w:u w:val="single"/>
         </w:rPr>
@@ -2125,20 +2159,30 @@
       <w:r>
         <w:rPr>
           <w:rFonts w:ascii="Consolas" w:hAnsi="Consolas"/>
-          <w:sz w:val="24"/>
-          <w:szCs w:val="24"/>
-          <w:u w:val="single"/>
-        </w:rPr>
-        <w:t xml:space="preserve">: </w:t>
-      </w:r>
-      <w:r>
-        <w:rPr>
-          <w:rFonts w:ascii="Consolas" w:hAnsi="Consolas"/>
           <w:b/>
-          <w:sz w:val="24"/>
-          <w:szCs w:val="24"/>
-        </w:rPr>
-        <w:t>.</w:t>
+          <w:sz w:val="26"/>
+          <w:szCs w:val="24"/>
+        </w:rPr>
+        <w:t xml:space="preserve"> </w:t>
+      </w:r>
+      <w:r>
+        <w:rPr>
+          <w:rFonts w:ascii="Consolas" w:hAnsi="Consolas"/>
+          <w:b/>
+          <w:sz w:val="24"/>
+          <w:szCs w:val="24"/>
+        </w:rPr>
+        <w:t>,</w:t>
+      </w:r>
+      <w:proofErr w:type="gramEnd"/>
+      <w:r>
+        <w:rPr>
+          <w:rFonts w:ascii="Consolas" w:hAnsi="Consolas"/>
+          <w:b/>
+          <w:sz w:val="24"/>
+          <w:szCs w:val="24"/>
+        </w:rPr>
+        <w:t xml:space="preserve"> </w:t>
       </w:r>
       <w:r>
         <w:rPr>
@@ -2155,328 +2199,402 @@
           <w:sz w:val="24"/>
           <w:szCs w:val="24"/>
         </w:rPr>
+        <w:t>:=</w:t>
+      </w:r>
+      <w:r>
+        <w:rPr>
+          <w:rFonts w:ascii="Consolas" w:hAnsi="Consolas"/>
+          <w:sz w:val="24"/>
+          <w:szCs w:val="24"/>
+        </w:rPr>
+        <w:t xml:space="preserve">, </w:t>
+      </w:r>
+      <w:r>
+        <w:rPr>
+          <w:rFonts w:ascii="Consolas" w:hAnsi="Consolas"/>
+          <w:b/>
+          <w:sz w:val="24"/>
+          <w:szCs w:val="24"/>
+        </w:rPr>
+        <w:t>*</w:t>
+      </w:r>
+      <w:r>
+        <w:rPr>
+          <w:rFonts w:ascii="Consolas" w:hAnsi="Consolas"/>
+          <w:sz w:val="24"/>
+          <w:szCs w:val="24"/>
+        </w:rPr>
+        <w:t xml:space="preserve">, </w:t>
+      </w:r>
+      <w:r>
+        <w:rPr>
+          <w:rFonts w:ascii="Consolas" w:hAnsi="Consolas"/>
+          <w:b/>
+          <w:sz w:val="24"/>
+          <w:szCs w:val="24"/>
+        </w:rPr>
+        <w:t>/</w:t>
+      </w:r>
+      <w:r>
+        <w:rPr>
+          <w:rFonts w:ascii="Consolas" w:hAnsi="Consolas"/>
+          <w:sz w:val="24"/>
+          <w:szCs w:val="24"/>
+        </w:rPr>
+        <w:t xml:space="preserve">, </w:t>
+      </w:r>
+      <w:r>
+        <w:rPr>
+          <w:rFonts w:ascii="Consolas" w:hAnsi="Consolas"/>
+          <w:b/>
+          <w:sz w:val="24"/>
+          <w:szCs w:val="24"/>
+        </w:rPr>
+        <w:t>+</w:t>
+      </w:r>
+      <w:r>
+        <w:rPr>
+          <w:rFonts w:ascii="Consolas" w:hAnsi="Consolas"/>
+          <w:sz w:val="24"/>
+          <w:szCs w:val="24"/>
+        </w:rPr>
+        <w:t xml:space="preserve">, </w:t>
+      </w:r>
+      <w:r>
+        <w:rPr>
+          <w:rFonts w:ascii="Consolas" w:hAnsi="Consolas"/>
+          <w:b/>
+          <w:sz w:val="24"/>
+          <w:szCs w:val="24"/>
+        </w:rPr>
+        <w:t>-</w:t>
+      </w:r>
+      <w:r>
+        <w:rPr>
+          <w:rFonts w:ascii="Consolas" w:hAnsi="Consolas"/>
+          <w:sz w:val="24"/>
+          <w:szCs w:val="24"/>
+        </w:rPr>
+        <w:t xml:space="preserve">, </w:t>
+      </w:r>
+      <w:r>
+        <w:rPr>
+          <w:rFonts w:ascii="Consolas" w:hAnsi="Consolas"/>
+          <w:b/>
+          <w:sz w:val="24"/>
+          <w:szCs w:val="24"/>
+        </w:rPr>
+        <w:t>&gt;</w:t>
+      </w:r>
+      <w:r>
+        <w:rPr>
+          <w:rFonts w:ascii="Consolas" w:hAnsi="Consolas"/>
+          <w:sz w:val="24"/>
+          <w:szCs w:val="24"/>
+        </w:rPr>
+        <w:t xml:space="preserve">, </w:t>
+      </w:r>
+      <w:r>
+        <w:rPr>
+          <w:rFonts w:ascii="Consolas" w:hAnsi="Consolas"/>
+          <w:b/>
+          <w:sz w:val="24"/>
+          <w:szCs w:val="24"/>
+        </w:rPr>
+        <w:t>&lt;</w:t>
+      </w:r>
+      <w:r>
+        <w:rPr>
+          <w:rFonts w:ascii="Consolas" w:hAnsi="Consolas"/>
+          <w:sz w:val="24"/>
+          <w:szCs w:val="24"/>
+        </w:rPr>
+        <w:t xml:space="preserve">, </w:t>
+      </w:r>
+      <w:r>
+        <w:rPr>
+          <w:rFonts w:ascii="Consolas" w:hAnsi="Consolas"/>
+          <w:b/>
+          <w:sz w:val="24"/>
+          <w:szCs w:val="24"/>
+        </w:rPr>
+        <w:t>&gt;=</w:t>
+      </w:r>
+      <w:r>
+        <w:rPr>
+          <w:rFonts w:ascii="Consolas" w:hAnsi="Consolas"/>
+          <w:sz w:val="24"/>
+          <w:szCs w:val="24"/>
+        </w:rPr>
+        <w:t xml:space="preserve">, </w:t>
+      </w:r>
+      <w:r>
+        <w:rPr>
+          <w:rFonts w:ascii="Consolas" w:hAnsi="Consolas"/>
+          <w:b/>
+          <w:sz w:val="24"/>
+          <w:szCs w:val="24"/>
+        </w:rPr>
+        <w:t>&lt;=</w:t>
+      </w:r>
+      <w:r>
+        <w:rPr>
+          <w:rFonts w:ascii="Consolas" w:hAnsi="Consolas"/>
+          <w:sz w:val="24"/>
+          <w:szCs w:val="24"/>
+        </w:rPr>
+        <w:t xml:space="preserve">, </w:t>
+      </w:r>
+      <w:r>
+        <w:rPr>
+          <w:rFonts w:ascii="Consolas" w:hAnsi="Consolas"/>
+          <w:b/>
+          <w:sz w:val="24"/>
+          <w:szCs w:val="24"/>
+        </w:rPr>
+        <w:t>=</w:t>
+      </w:r>
+      <w:r>
+        <w:rPr>
+          <w:rFonts w:ascii="Consolas" w:hAnsi="Consolas"/>
+          <w:sz w:val="24"/>
+          <w:szCs w:val="24"/>
+        </w:rPr>
+        <w:t xml:space="preserve">, </w:t>
+      </w:r>
+      <w:r>
+        <w:rPr>
+          <w:rFonts w:ascii="Consolas" w:hAnsi="Consolas"/>
+          <w:b/>
+          <w:sz w:val="24"/>
+          <w:szCs w:val="24"/>
+        </w:rPr>
+        <w:t>&lt;&gt;</w:t>
+      </w:r>
+      <w:r>
+        <w:rPr>
+          <w:rFonts w:ascii="Consolas" w:hAnsi="Consolas"/>
+          <w:sz w:val="24"/>
+          <w:szCs w:val="24"/>
+        </w:rPr>
+        <w:t xml:space="preserve">, </w:t>
+      </w:r>
+      <w:r>
+        <w:rPr>
+          <w:rFonts w:ascii="Consolas" w:hAnsi="Consolas"/>
+          <w:b/>
+          <w:sz w:val="24"/>
+          <w:szCs w:val="24"/>
+        </w:rPr>
+        <w:t>|</w:t>
+      </w:r>
+      <w:r>
+        <w:rPr>
+          <w:rFonts w:ascii="Consolas" w:hAnsi="Consolas"/>
+          <w:sz w:val="24"/>
+          <w:szCs w:val="24"/>
+        </w:rPr>
+        <w:t xml:space="preserve">, </w:t>
+      </w:r>
+      <w:r>
+        <w:rPr>
+          <w:rFonts w:ascii="Consolas" w:hAnsi="Consolas"/>
+          <w:b/>
+          <w:sz w:val="24"/>
+          <w:szCs w:val="24"/>
+        </w:rPr>
+        <w:t>(</w:t>
+      </w:r>
+      <w:r>
+        <w:rPr>
+          <w:rFonts w:ascii="Consolas" w:hAnsi="Consolas"/>
+          <w:sz w:val="24"/>
+          <w:szCs w:val="24"/>
+        </w:rPr>
+        <w:t xml:space="preserve">, </w:t>
+      </w:r>
+      <w:r>
+        <w:rPr>
+          <w:rFonts w:ascii="Consolas" w:hAnsi="Consolas"/>
+          <w:b/>
+          <w:sz w:val="24"/>
+          <w:szCs w:val="24"/>
+        </w:rPr>
+        <w:t>)</w:t>
+      </w:r>
+      <w:r>
+        <w:rPr>
+          <w:rFonts w:ascii="Consolas" w:hAnsi="Consolas"/>
+          <w:sz w:val="24"/>
+          <w:szCs w:val="24"/>
+        </w:rPr>
+        <w:t xml:space="preserve">, </w:t>
+      </w:r>
+      <w:r>
+        <w:rPr>
+          <w:rFonts w:ascii="Consolas" w:hAnsi="Consolas"/>
+          <w:b/>
+          <w:sz w:val="24"/>
+          <w:szCs w:val="24"/>
+        </w:rPr>
+        <w:t>{</w:t>
+      </w:r>
+      <w:r>
+        <w:rPr>
+          <w:rFonts w:ascii="Consolas" w:hAnsi="Consolas"/>
+          <w:sz w:val="24"/>
+          <w:szCs w:val="24"/>
+        </w:rPr>
+        <w:t xml:space="preserve">, </w:t>
+      </w:r>
+      <w:r>
+        <w:rPr>
+          <w:rFonts w:ascii="Consolas" w:hAnsi="Consolas"/>
+          <w:b/>
+          <w:sz w:val="24"/>
+          <w:szCs w:val="24"/>
+        </w:rPr>
+        <w:t>}</w:t>
+      </w:r>
+      <w:r>
+        <w:rPr>
+          <w:rFonts w:ascii="Consolas" w:hAnsi="Consolas"/>
+          <w:sz w:val="24"/>
+          <w:szCs w:val="24"/>
+        </w:rPr>
+        <w:t xml:space="preserve">, </w:t>
+      </w:r>
+      <w:r>
+        <w:rPr>
+          <w:rFonts w:ascii="Consolas" w:hAnsi="Consolas"/>
+          <w:b/>
+          <w:sz w:val="24"/>
+          <w:szCs w:val="24"/>
+        </w:rPr>
+        <w:t>[</w:t>
+      </w:r>
+      <w:r>
+        <w:rPr>
+          <w:rFonts w:ascii="Consolas" w:hAnsi="Consolas"/>
+          <w:sz w:val="24"/>
+          <w:szCs w:val="24"/>
+        </w:rPr>
+        <w:t xml:space="preserve">, </w:t>
+      </w:r>
+      <w:r>
+        <w:rPr>
+          <w:rFonts w:ascii="Consolas" w:hAnsi="Consolas"/>
+          <w:b/>
+          <w:sz w:val="24"/>
+          <w:szCs w:val="24"/>
+        </w:rPr>
+        <w:t>]</w:t>
+      </w:r>
+      <w:r>
+        <w:rPr>
+          <w:rFonts w:ascii="Consolas" w:hAnsi="Consolas"/>
+          <w:sz w:val="24"/>
+          <w:szCs w:val="24"/>
+        </w:rPr>
         <w:t>,</w:t>
       </w:r>
       <w:r>
         <w:rPr>
           <w:rFonts w:ascii="Consolas" w:hAnsi="Consolas"/>
           <w:sz w:val="24"/>
-          <w:szCs w:val="24"/>
-        </w:rPr>
-        <w:t xml:space="preserve">, </w:t>
-      </w:r>
+        </w:rPr>
+        <w:t xml:space="preserve"> </w:t>
+      </w:r>
+      <w:r>
+        <w:rPr>
+          <w:rFonts w:ascii="Consolas" w:hAnsi="Consolas"/>
+          <w:sz w:val="24"/>
+        </w:rPr>
+        <w:t xml:space="preserve"> </w:t>
+      </w:r>
+    </w:p>
+    <w:p>
+      <w:pPr>
+        <w:ind w:left="720"/>
+        <w:rPr>
+          <w:rFonts w:ascii="Consolas" w:hAnsi="Consolas"/>
+          <w:sz w:val="24"/>
+          <w:szCs w:val="24"/>
+        </w:rPr>
+      </w:pPr>
+      <w:r>
+        <w:rPr>
+          <w:rFonts w:ascii="Consolas" w:hAnsi="Consolas"/>
+          <w:sz w:val="24"/>
+          <w:szCs w:val="24"/>
+        </w:rPr>
+        <w:tab/>
+      </w:r>
+      <w:r>
+        <w:rPr>
+          <w:rFonts w:ascii="Consolas" w:hAnsi="Consolas"/>
+          <w:sz w:val="24"/>
+          <w:szCs w:val="24"/>
+        </w:rPr>
+        <w:t xml:space="preserve">The package scanner has the following files which will help us comb through a given pascal </w:t>
+      </w:r>
+      <w:r>
+        <w:rPr>
+          <w:rFonts w:ascii="Consolas" w:hAnsi="Consolas"/>
+          <w:sz w:val="24"/>
+          <w:szCs w:val="24"/>
+        </w:rPr>
+        <w:t>code and</w:t>
+      </w:r>
+      <w:r>
+        <w:rPr>
+          <w:rFonts w:ascii="Consolas" w:hAnsi="Consolas"/>
+          <w:sz w:val="24"/>
+          <w:szCs w:val="24"/>
+        </w:rPr>
+        <w:t xml:space="preserve"> extract </w:t>
+      </w:r>
+      <w:r>
+        <w:rPr>
+          <w:rFonts w:ascii="Consolas" w:hAnsi="Consolas"/>
+          <w:sz w:val="24"/>
+          <w:szCs w:val="24"/>
+        </w:rPr>
+        <w:t>matching</w:t>
+      </w:r>
+      <w:r>
+        <w:rPr>
+          <w:rFonts w:ascii="Consolas" w:hAnsi="Consolas"/>
+          <w:sz w:val="24"/>
+          <w:szCs w:val="24"/>
+        </w:rPr>
+        <w:t xml:space="preserve"> tokens in order of appearance in text.</w:t>
+      </w:r>
+    </w:p>
+    <w:p>
+      <w:pPr>
+        <w:spacing w:after="0"/>
+        <w:ind w:left="720"/>
+        <w:rPr>
+          <w:rFonts w:ascii="Consolas" w:hAnsi="Consolas"/>
+          <w:sz w:val="24"/>
+          <w:szCs w:val="24"/>
+        </w:rPr>
+      </w:pPr>
       <w:r>
         <w:rPr>
           <w:rFonts w:ascii="Consolas" w:hAnsi="Consolas"/>
           <w:b/>
-          <w:sz w:val="24"/>
-          <w:szCs w:val="24"/>
-        </w:rPr>
-        <w:t>:=</w:t>
-      </w:r>
-      <w:r>
-        <w:rPr>
-          <w:rFonts w:ascii="Consolas" w:hAnsi="Consolas"/>
-          <w:sz w:val="24"/>
-          <w:szCs w:val="24"/>
-        </w:rPr>
-        <w:t xml:space="preserve">, </w:t>
-      </w:r>
-      <w:r>
-        <w:rPr>
-          <w:rFonts w:ascii="Consolas" w:hAnsi="Consolas"/>
-          <w:b/>
-          <w:sz w:val="24"/>
-          <w:szCs w:val="24"/>
-        </w:rPr>
-        <w:t>*</w:t>
-      </w:r>
-      <w:r>
-        <w:rPr>
-          <w:rFonts w:ascii="Consolas" w:hAnsi="Consolas"/>
-          <w:sz w:val="24"/>
-          <w:szCs w:val="24"/>
-        </w:rPr>
-        <w:t xml:space="preserve">, </w:t>
-      </w:r>
-      <w:r>
-        <w:rPr>
-          <w:rFonts w:ascii="Consolas" w:hAnsi="Consolas"/>
-          <w:b/>
-          <w:sz w:val="24"/>
-          <w:szCs w:val="24"/>
-        </w:rPr>
-        <w:t>/</w:t>
-      </w:r>
-      <w:r>
-        <w:rPr>
-          <w:rFonts w:ascii="Consolas" w:hAnsi="Consolas"/>
-          <w:sz w:val="24"/>
-          <w:szCs w:val="24"/>
-        </w:rPr>
-        <w:t xml:space="preserve">, </w:t>
-      </w:r>
-      <w:r>
-        <w:rPr>
-          <w:rFonts w:ascii="Consolas" w:hAnsi="Consolas"/>
-          <w:b/>
-          <w:sz w:val="24"/>
-          <w:szCs w:val="24"/>
-        </w:rPr>
-        <w:t>+</w:t>
-      </w:r>
-      <w:r>
-        <w:rPr>
-          <w:rFonts w:ascii="Consolas" w:hAnsi="Consolas"/>
-          <w:sz w:val="24"/>
-          <w:szCs w:val="24"/>
-        </w:rPr>
-        <w:t xml:space="preserve">, </w:t>
-      </w:r>
-      <w:r>
-        <w:rPr>
-          <w:rFonts w:ascii="Consolas" w:hAnsi="Consolas"/>
-          <w:b/>
-          <w:sz w:val="24"/>
-          <w:szCs w:val="24"/>
-        </w:rPr>
-        <w:t>-</w:t>
-      </w:r>
-      <w:r>
-        <w:rPr>
-          <w:rFonts w:ascii="Consolas" w:hAnsi="Consolas"/>
-          <w:sz w:val="24"/>
-          <w:szCs w:val="24"/>
-        </w:rPr>
-        <w:t xml:space="preserve">, </w:t>
-      </w:r>
-      <w:r>
-        <w:rPr>
-          <w:rFonts w:ascii="Consolas" w:hAnsi="Consolas"/>
-          <w:b/>
-          <w:sz w:val="24"/>
-          <w:szCs w:val="24"/>
-        </w:rPr>
-        <w:t>&gt;</w:t>
-      </w:r>
-      <w:r>
-        <w:rPr>
-          <w:rFonts w:ascii="Consolas" w:hAnsi="Consolas"/>
-          <w:sz w:val="24"/>
-          <w:szCs w:val="24"/>
-        </w:rPr>
-        <w:t xml:space="preserve">, </w:t>
-      </w:r>
-      <w:r>
-        <w:rPr>
-          <w:rFonts w:ascii="Consolas" w:hAnsi="Consolas"/>
-          <w:b/>
-          <w:sz w:val="24"/>
-          <w:szCs w:val="24"/>
-        </w:rPr>
-        <w:t>&lt;</w:t>
-      </w:r>
-      <w:r>
-        <w:rPr>
-          <w:rFonts w:ascii="Consolas" w:hAnsi="Consolas"/>
-          <w:sz w:val="24"/>
-          <w:szCs w:val="24"/>
-        </w:rPr>
-        <w:t xml:space="preserve">, </w:t>
-      </w:r>
-      <w:r>
-        <w:rPr>
-          <w:rFonts w:ascii="Consolas" w:hAnsi="Consolas"/>
-          <w:b/>
-          <w:sz w:val="24"/>
-          <w:szCs w:val="24"/>
-        </w:rPr>
-        <w:t>&gt;=</w:t>
-      </w:r>
-      <w:r>
-        <w:rPr>
-          <w:rFonts w:ascii="Consolas" w:hAnsi="Consolas"/>
-          <w:sz w:val="24"/>
-          <w:szCs w:val="24"/>
-        </w:rPr>
-        <w:t xml:space="preserve">, </w:t>
-      </w:r>
-      <w:r>
-        <w:rPr>
-          <w:rFonts w:ascii="Consolas" w:hAnsi="Consolas"/>
-          <w:b/>
-          <w:sz w:val="24"/>
-          <w:szCs w:val="24"/>
-        </w:rPr>
-        <w:t>&lt;=</w:t>
-      </w:r>
-      <w:r>
-        <w:rPr>
-          <w:rFonts w:ascii="Consolas" w:hAnsi="Consolas"/>
-          <w:sz w:val="24"/>
-          <w:szCs w:val="24"/>
-        </w:rPr>
-        <w:t xml:space="preserve">, </w:t>
-      </w:r>
-      <w:r>
-        <w:rPr>
-          <w:rFonts w:ascii="Consolas" w:hAnsi="Consolas"/>
-          <w:b/>
-          <w:sz w:val="24"/>
-          <w:szCs w:val="24"/>
-        </w:rPr>
-        <w:t>=</w:t>
-      </w:r>
-      <w:r>
-        <w:rPr>
-          <w:rFonts w:ascii="Consolas" w:hAnsi="Consolas"/>
-          <w:sz w:val="24"/>
-          <w:szCs w:val="24"/>
-        </w:rPr>
-        <w:t xml:space="preserve">, </w:t>
-      </w:r>
-      <w:r>
-        <w:rPr>
-          <w:rFonts w:ascii="Consolas" w:hAnsi="Consolas"/>
-          <w:b/>
-          <w:sz w:val="24"/>
-          <w:szCs w:val="24"/>
-        </w:rPr>
-        <w:t>&lt;&gt;</w:t>
-      </w:r>
-      <w:r>
-        <w:rPr>
-          <w:rFonts w:ascii="Consolas" w:hAnsi="Consolas"/>
-          <w:sz w:val="24"/>
-          <w:szCs w:val="24"/>
-        </w:rPr>
-        <w:t xml:space="preserve">, </w:t>
-      </w:r>
-      <w:r>
-        <w:rPr>
-          <w:rFonts w:ascii="Consolas" w:hAnsi="Consolas"/>
-          <w:b/>
-          <w:sz w:val="24"/>
-          <w:szCs w:val="24"/>
-        </w:rPr>
-        <w:t>|</w:t>
-      </w:r>
-      <w:r>
-        <w:rPr>
-          <w:rFonts w:ascii="Consolas" w:hAnsi="Consolas"/>
-          <w:sz w:val="24"/>
-          <w:szCs w:val="24"/>
-        </w:rPr>
-        <w:t xml:space="preserve">, </w:t>
-      </w:r>
-      <w:r>
-        <w:rPr>
-          <w:rFonts w:ascii="Consolas" w:hAnsi="Consolas"/>
-          <w:b/>
-          <w:sz w:val="24"/>
-          <w:szCs w:val="24"/>
-        </w:rPr>
-        <w:t>(</w:t>
-      </w:r>
-      <w:proofErr w:type="gramStart"/>
-      <w:r>
-        <w:rPr>
-          <w:rFonts w:ascii="Consolas" w:hAnsi="Consolas"/>
-          <w:sz w:val="24"/>
-          <w:szCs w:val="24"/>
-        </w:rPr>
-        <w:t xml:space="preserve">, </w:t>
-      </w:r>
-      <w:r>
-        <w:rPr>
-          <w:rFonts w:ascii="Consolas" w:hAnsi="Consolas"/>
-          <w:b/>
-          <w:sz w:val="24"/>
-          <w:szCs w:val="24"/>
-        </w:rPr>
-        <w:t>)</w:t>
-      </w:r>
-      <w:proofErr w:type="gramEnd"/>
-      <w:r>
-        <w:rPr>
-          <w:rFonts w:ascii="Consolas" w:hAnsi="Consolas"/>
-          <w:sz w:val="24"/>
-          <w:szCs w:val="24"/>
-        </w:rPr>
-        <w:t xml:space="preserve">, </w:t>
-      </w:r>
-      <w:r>
-        <w:rPr>
-          <w:rFonts w:ascii="Consolas" w:hAnsi="Consolas"/>
-          <w:b/>
-          <w:sz w:val="24"/>
-          <w:szCs w:val="24"/>
-        </w:rPr>
-        <w:t>{</w:t>
-      </w:r>
-      <w:r>
-        <w:rPr>
-          <w:rFonts w:ascii="Consolas" w:hAnsi="Consolas"/>
-          <w:sz w:val="24"/>
-          <w:szCs w:val="24"/>
-        </w:rPr>
-        <w:t xml:space="preserve">, </w:t>
-      </w:r>
-      <w:r>
-        <w:rPr>
-          <w:rFonts w:ascii="Consolas" w:hAnsi="Consolas"/>
-          <w:b/>
-          <w:sz w:val="24"/>
-          <w:szCs w:val="24"/>
-        </w:rPr>
-        <w:t>}</w:t>
-      </w:r>
-      <w:r>
-        <w:rPr>
-          <w:rFonts w:ascii="Consolas" w:hAnsi="Consolas"/>
-          <w:sz w:val="24"/>
-          <w:szCs w:val="24"/>
-        </w:rPr>
-        <w:t xml:space="preserve">, </w:t>
-      </w:r>
-      <w:r>
-        <w:rPr>
-          <w:rFonts w:ascii="Consolas" w:hAnsi="Consolas"/>
-          <w:b/>
-          <w:sz w:val="24"/>
-          <w:szCs w:val="24"/>
-        </w:rPr>
-        <w:t>[</w:t>
-      </w:r>
-      <w:r>
-        <w:rPr>
-          <w:rFonts w:ascii="Consolas" w:hAnsi="Consolas"/>
-          <w:sz w:val="24"/>
-          <w:szCs w:val="24"/>
-        </w:rPr>
-        <w:t xml:space="preserve">, </w:t>
-      </w:r>
-      <w:r>
-        <w:rPr>
-          <w:rFonts w:ascii="Consolas" w:hAnsi="Consolas"/>
-          <w:b/>
-          <w:sz w:val="24"/>
-          <w:szCs w:val="24"/>
-        </w:rPr>
-        <w:t>]</w:t>
-      </w:r>
-      <w:r>
-        <w:rPr>
-          <w:rFonts w:ascii="Consolas" w:hAnsi="Consolas"/>
-          <w:sz w:val="24"/>
-          <w:szCs w:val="24"/>
-        </w:rPr>
-        <w:t>,</w:t>
-      </w:r>
-      <w:r>
-        <w:rPr>
-          <w:rFonts w:ascii="Consolas" w:hAnsi="Consolas"/>
-          <w:sz w:val="24"/>
+          <w:sz w:val="26"/>
+          <w:szCs w:val="24"/>
+        </w:rPr>
+        <w:t>Scanner</w:t>
+      </w:r>
+      <w:r>
+        <w:rPr>
+          <w:rFonts w:ascii="Consolas" w:hAnsi="Consolas"/>
+          <w:sz w:val="24"/>
+          <w:szCs w:val="24"/>
         </w:rPr>
         <w:t xml:space="preserve"> </w:t>
       </w:r>
@@ -2484,126 +2602,49 @@
         <w:rPr>
           <w:rFonts w:ascii="Consolas" w:hAnsi="Consolas"/>
           <w:sz w:val="24"/>
+          <w:szCs w:val="24"/>
+        </w:rPr>
+        <w:t>(Scanner.Jflex</w:t>
+      </w:r>
+      <w:r>
+        <w:rPr>
+          <w:rFonts w:ascii="Consolas" w:hAnsi="Consolas"/>
+          <w:sz w:val="24"/>
+          <w:szCs w:val="24"/>
+        </w:rPr>
+        <w:t xml:space="preserve">): the DFA scanner </w:t>
+      </w:r>
+      <w:r>
+        <w:rPr>
+          <w:rFonts w:ascii="Consolas" w:hAnsi="Consolas"/>
+          <w:sz w:val="24"/>
+          <w:szCs w:val="24"/>
+        </w:rPr>
+        <w:t>is made</w:t>
+      </w:r>
+      <w:r>
+        <w:rPr>
+          <w:rFonts w:ascii="Consolas" w:hAnsi="Consolas"/>
+          <w:sz w:val="24"/>
+          <w:szCs w:val="24"/>
         </w:rPr>
         <w:t xml:space="preserve"> </w:t>
       </w:r>
-    </w:p>
-    <w:p>
-      <w:pPr>
-        <w:rPr>
-          <w:rFonts w:ascii="Consolas" w:hAnsi="Consolas"/>
-        </w:rPr>
-      </w:pPr>
-    </w:p>
-    <w:p>
-      <w:pPr>
-        <w:rPr>
-          <w:rFonts w:ascii="Consolas" w:hAnsi="Consolas"/>
-          <w:sz w:val="24"/>
-          <w:szCs w:val="24"/>
-        </w:rPr>
-      </w:pPr>
-      <w:r>
-        <w:rPr>
-          <w:rFonts w:ascii="Consolas" w:hAnsi="Consolas"/>
-          <w:sz w:val="24"/>
-          <w:szCs w:val="24"/>
-        </w:rPr>
-        <w:tab/>
-      </w:r>
-      <w:r>
-        <w:rPr>
-          <w:rFonts w:ascii="Consolas" w:hAnsi="Consolas"/>
-          <w:sz w:val="24"/>
-          <w:szCs w:val="24"/>
-        </w:rPr>
-        <w:t>The package scanne</w:t>
-      </w:r>
-      <w:bookmarkStart w:id="0" w:name="_GoBack"/>
-      <w:bookmarkEnd w:id="0"/>
-      <w:r>
-        <w:rPr>
-          <w:rFonts w:ascii="Consolas" w:hAnsi="Consolas"/>
-          <w:sz w:val="24"/>
-          <w:szCs w:val="24"/>
-        </w:rPr>
-        <w:t xml:space="preserve">r has the following files which will help us comb through a given pascal </w:t>
-      </w:r>
-      <w:r>
-        <w:rPr>
-          <w:rFonts w:ascii="Consolas" w:hAnsi="Consolas"/>
-          <w:sz w:val="24"/>
-          <w:szCs w:val="24"/>
-        </w:rPr>
-        <w:t>code and</w:t>
-      </w:r>
-      <w:r>
-        <w:rPr>
-          <w:rFonts w:ascii="Consolas" w:hAnsi="Consolas"/>
-          <w:sz w:val="24"/>
-          <w:szCs w:val="24"/>
-        </w:rPr>
-        <w:t xml:space="preserve"> extract meaningful tokens in order of appearance in text.</w:t>
-      </w:r>
-    </w:p>
-    <w:p>
-      <w:pPr>
-        <w:spacing w:after="0"/>
-        <w:rPr>
-          <w:rFonts w:ascii="Consolas" w:hAnsi="Consolas"/>
-          <w:sz w:val="24"/>
-          <w:szCs w:val="24"/>
-        </w:rPr>
-      </w:pPr>
-      <w:r>
-        <w:rPr>
-          <w:rFonts w:ascii="Consolas" w:hAnsi="Consolas" w:cs="Consolas"/>
-          <w:color w:val="000000"/>
-          <w:sz w:val="26"/>
-          <w:szCs w:val="24"/>
-          <w:shd w:val="clear" w:color="auto" w:fill="D4D4D4"/>
-        </w:rPr>
-        <w:t>Scanner</w:t>
-      </w:r>
-      <w:r>
-        <w:rPr>
-          <w:rFonts w:ascii="Consolas" w:hAnsi="Consolas"/>
-          <w:sz w:val="24"/>
-          <w:szCs w:val="24"/>
-        </w:rPr>
-        <w:t xml:space="preserve"> </w:t>
-      </w:r>
-      <w:r>
-        <w:rPr>
-          <w:rFonts w:ascii="Consolas" w:hAnsi="Consolas"/>
-          <w:sz w:val="24"/>
-          <w:szCs w:val="24"/>
-        </w:rPr>
-        <w:t>(Scanner.Jflex</w:t>
-      </w:r>
-      <w:r>
-        <w:rPr>
-          <w:rFonts w:ascii="Consolas" w:hAnsi="Consolas"/>
-          <w:sz w:val="24"/>
-          <w:szCs w:val="24"/>
-        </w:rPr>
-        <w:t xml:space="preserve">): the DFA scanner </w:t>
-      </w:r>
-      <w:r>
-        <w:rPr>
-          <w:rFonts w:ascii="Consolas" w:hAnsi="Consolas"/>
-          <w:sz w:val="24"/>
-          <w:szCs w:val="24"/>
-        </w:rPr>
-        <w:t>is made</w:t>
-      </w:r>
-      <w:r>
-        <w:rPr>
-          <w:rFonts w:ascii="Consolas" w:hAnsi="Consolas"/>
-          <w:sz w:val="24"/>
-          <w:szCs w:val="24"/>
-        </w:rPr>
-        <w:t xml:space="preserve"> by JFlex </w:t>
+      <w:r>
+        <w:rPr>
+          <w:rFonts w:ascii="Consolas" w:hAnsi="Consolas"/>
+          <w:sz w:val="24"/>
+          <w:szCs w:val="24"/>
+        </w:rPr>
+        <w:t xml:space="preserve">using </w:t>
+      </w:r>
+      <w:r>
+        <w:rPr>
+          <w:rFonts w:ascii="Consolas" w:hAnsi="Consolas"/>
+          <w:sz w:val="24"/>
+          <w:szCs w:val="24"/>
+        </w:rPr>
+        <w:t xml:space="preserve">JFlex </w:t>
       </w:r>
       <w:r>
         <w:rPr>
@@ -2628,12 +2669,29 @@
           <w:sz w:val="24"/>
           <w:szCs w:val="24"/>
         </w:rPr>
-        <w:t xml:space="preserve"> which details the lexical rules and provides the predefined symbols and IDs. The scanner will identify the tokens.</w:t>
+        <w:t xml:space="preserve"> which details the lexical rules </w:t>
+      </w:r>
+      <w:r>
+        <w:rPr>
+          <w:rFonts w:ascii="Consolas" w:hAnsi="Consolas"/>
+          <w:sz w:val="24"/>
+          <w:szCs w:val="24"/>
+        </w:rPr>
+        <w:t>as well as</w:t>
+      </w:r>
+      <w:r>
+        <w:rPr>
+          <w:rFonts w:ascii="Consolas" w:hAnsi="Consolas"/>
+          <w:sz w:val="24"/>
+          <w:szCs w:val="24"/>
+        </w:rPr>
+        <w:t xml:space="preserve"> the predefined symbols and IDs. The scanner will identify the tokens.</w:t>
       </w:r>
     </w:p>
     <w:p>
       <w:pPr>
         <w:spacing w:after="0"/>
+        <w:ind w:left="720"/>
         <w:rPr>
           <w:rFonts w:ascii="Consolas" w:hAnsi="Consolas"/>
           <w:sz w:val="24"/>
@@ -2644,19 +2702,19 @@
     <w:p>
       <w:pPr>
         <w:spacing w:after="0"/>
-        <w:rPr>
-          <w:rFonts w:ascii="Consolas" w:hAnsi="Consolas"/>
-          <w:sz w:val="24"/>
-          <w:szCs w:val="24"/>
-        </w:rPr>
-      </w:pPr>
-      <w:r>
-        <w:rPr>
-          <w:rFonts w:ascii="Consolas" w:hAnsi="Consolas" w:cs="Consolas"/>
-          <w:color w:val="000000"/>
+        <w:ind w:left="720"/>
+        <w:rPr>
+          <w:rFonts w:ascii="Consolas" w:hAnsi="Consolas"/>
+          <w:sz w:val="24"/>
+          <w:szCs w:val="24"/>
+        </w:rPr>
+      </w:pPr>
+      <w:r>
+        <w:rPr>
+          <w:rFonts w:ascii="Consolas" w:hAnsi="Consolas"/>
+          <w:b/>
           <w:sz w:val="26"/>
           <w:szCs w:val="24"/>
-          <w:shd w:val="clear" w:color="auto" w:fill="D4D4D4"/>
         </w:rPr>
         <w:t>Token</w:t>
       </w:r>
@@ -2666,7 +2724,15 @@
           <w:sz w:val="24"/>
           <w:szCs w:val="24"/>
         </w:rPr>
-        <w:t xml:space="preserve">: </w:t>
+        <w:t>:</w:t>
+      </w:r>
+      <w:r>
+        <w:rPr>
+          <w:rFonts w:ascii="Consolas" w:hAnsi="Consolas"/>
+          <w:sz w:val="24"/>
+          <w:szCs w:val="24"/>
+        </w:rPr>
+        <w:t xml:space="preserve"> </w:t>
       </w:r>
       <w:r>
         <w:rPr>
@@ -2683,6 +2749,7 @@
         <w:autoSpaceDN w:val="0"/>
         <w:adjustRightInd w:val="0"/>
         <w:spacing w:after="0" w:line="240" w:lineRule="auto"/>
+        <w:ind w:left="720"/>
         <w:rPr>
           <w:rFonts w:ascii="Consolas" w:hAnsi="Consolas" w:cs="Consolas"/>
           <w:color w:val="000000"/>
@@ -2941,6 +3008,7 @@
         <w:autoSpaceDN w:val="0"/>
         <w:adjustRightInd w:val="0"/>
         <w:spacing w:after="0" w:line="240" w:lineRule="auto"/>
+        <w:ind w:left="720"/>
         <w:rPr>
           <w:rFonts w:ascii="Consolas" w:hAnsi="Consolas" w:cs="Consolas"/>
           <w:color w:val="000000"/>
@@ -2953,248 +3021,790 @@
     <w:p>
       <w:pPr>
         <w:spacing w:after="0"/>
-        <w:rPr>
-          <w:rFonts w:ascii="Consolas" w:hAnsi="Consolas"/>
-          <w:sz w:val="24"/>
-          <w:szCs w:val="24"/>
-        </w:rPr>
-      </w:pPr>
+        <w:ind w:left="720"/>
+        <w:rPr>
+          <w:rFonts w:ascii="Consolas" w:hAnsi="Consolas"/>
+          <w:sz w:val="24"/>
+          <w:szCs w:val="24"/>
+        </w:rPr>
+      </w:pPr>
+      <w:r>
+        <w:rPr>
+          <w:rFonts w:ascii="Consolas" w:hAnsi="Consolas"/>
+          <w:b/>
+          <w:sz w:val="26"/>
+          <w:szCs w:val="24"/>
+        </w:rPr>
+        <w:t>Token Type</w:t>
+      </w:r>
+      <w:r>
+        <w:rPr>
+          <w:rFonts w:ascii="Consolas" w:hAnsi="Consolas"/>
+          <w:sz w:val="24"/>
+          <w:szCs w:val="24"/>
+        </w:rPr>
+        <w:t>:</w:t>
+      </w:r>
+      <w:r>
+        <w:rPr>
+          <w:rFonts w:ascii="Consolas" w:hAnsi="Consolas"/>
+          <w:sz w:val="24"/>
+          <w:szCs w:val="24"/>
+        </w:rPr>
+        <w:t xml:space="preserve"> </w:t>
+      </w:r>
+      <w:r>
+        <w:rPr>
+          <w:rFonts w:ascii="Consolas" w:hAnsi="Consolas"/>
+          <w:sz w:val="24"/>
+          <w:szCs w:val="24"/>
+        </w:rPr>
+        <w:t xml:space="preserve">this class will define list of ENUMs </w:t>
+      </w:r>
+      <w:r>
+        <w:rPr>
+          <w:rFonts w:ascii="Consolas" w:hAnsi="Consolas"/>
+          <w:sz w:val="24"/>
+          <w:szCs w:val="24"/>
+        </w:rPr>
+        <w:t xml:space="preserve">as </w:t>
+      </w:r>
+      <w:r>
+        <w:rPr>
+          <w:rFonts w:ascii="Consolas" w:hAnsi="Consolas"/>
+          <w:sz w:val="24"/>
+          <w:szCs w:val="24"/>
+        </w:rPr>
+        <w:t>specificatio</w:t>
+      </w:r>
+      <w:r>
+        <w:rPr>
+          <w:rFonts w:ascii="Consolas" w:hAnsi="Consolas"/>
+          <w:sz w:val="24"/>
+          <w:szCs w:val="24"/>
+        </w:rPr>
+        <w:t xml:space="preserve">ns for the </w:t>
+      </w:r>
+      <w:proofErr w:type="gramStart"/>
+      <w:r>
+        <w:rPr>
+          <w:rFonts w:ascii="Consolas" w:hAnsi="Consolas"/>
+          <w:i/>
+          <w:color w:val="0070C0"/>
+          <w:sz w:val="24"/>
+          <w:szCs w:val="24"/>
+        </w:rPr>
+        <w:t>token.type</w:t>
+      </w:r>
+      <w:proofErr w:type="gramEnd"/>
+      <w:r>
+        <w:rPr>
+          <w:rFonts w:ascii="Consolas" w:hAnsi="Consolas"/>
+          <w:i/>
+          <w:color w:val="0070C0"/>
+          <w:sz w:val="24"/>
+          <w:szCs w:val="24"/>
+        </w:rPr>
+        <w:t xml:space="preserve"> </w:t>
+      </w:r>
+      <w:r>
+        <w:rPr>
+          <w:rFonts w:ascii="Consolas" w:hAnsi="Consolas"/>
+          <w:sz w:val="24"/>
+          <w:szCs w:val="24"/>
+        </w:rPr>
+        <w:t xml:space="preserve">attribute. </w:t>
+      </w:r>
+    </w:p>
+    <w:p>
+      <w:pPr>
+        <w:spacing w:after="0"/>
+        <w:ind w:left="720"/>
+        <w:rPr>
+          <w:rFonts w:ascii="Consolas" w:hAnsi="Consolas"/>
+          <w:sz w:val="24"/>
+          <w:szCs w:val="24"/>
+        </w:rPr>
+      </w:pPr>
+    </w:p>
+    <w:p>
+      <w:pPr>
+        <w:spacing w:after="0"/>
+        <w:ind w:left="720"/>
+        <w:rPr>
+          <w:rFonts w:ascii="Consolas" w:hAnsi="Consolas"/>
+          <w:sz w:val="24"/>
+          <w:szCs w:val="24"/>
+        </w:rPr>
+      </w:pPr>
+      <w:r>
+        <w:rPr>
+          <w:rFonts w:ascii="Consolas" w:hAnsi="Consolas"/>
+          <w:b/>
+          <w:sz w:val="26"/>
+          <w:szCs w:val="24"/>
+        </w:rPr>
+        <w:t>Lookup Table</w:t>
+      </w:r>
+      <w:r>
+        <w:rPr>
+          <w:rFonts w:ascii="Consolas" w:hAnsi="Consolas"/>
+          <w:sz w:val="24"/>
+          <w:szCs w:val="24"/>
+        </w:rPr>
+        <w:t>:</w:t>
+      </w:r>
+      <w:r>
+        <w:rPr>
+          <w:rFonts w:ascii="Consolas" w:hAnsi="Consolas"/>
+          <w:sz w:val="24"/>
+          <w:szCs w:val="24"/>
+        </w:rPr>
+        <w:t xml:space="preserve"> t</w:t>
+      </w:r>
+      <w:r>
+        <w:rPr>
+          <w:rFonts w:ascii="Consolas" w:hAnsi="Consolas"/>
+          <w:sz w:val="24"/>
+          <w:szCs w:val="24"/>
+        </w:rPr>
+        <w:t>his class will extend the H</w:t>
+      </w:r>
+      <w:r>
+        <w:rPr>
+          <w:rFonts w:ascii="Consolas" w:hAnsi="Consolas"/>
+          <w:sz w:val="24"/>
+          <w:szCs w:val="24"/>
+        </w:rPr>
+        <w:t>a</w:t>
+      </w:r>
+      <w:r>
+        <w:rPr>
+          <w:rFonts w:ascii="Consolas" w:hAnsi="Consolas"/>
+          <w:sz w:val="24"/>
+          <w:szCs w:val="24"/>
+        </w:rPr>
+        <w:t>shMap</w:t>
+      </w:r>
+      <w:r>
+        <w:rPr>
+          <w:rFonts w:ascii="Consolas" w:hAnsi="Consolas"/>
+          <w:sz w:val="24"/>
+          <w:szCs w:val="24"/>
+        </w:rPr>
+        <w:t>&lt;&gt; from collections. We will store all our symbols</w:t>
+      </w:r>
+      <w:r>
+        <w:rPr>
+          <w:rFonts w:ascii="Consolas" w:hAnsi="Consolas"/>
+          <w:sz w:val="24"/>
+          <w:szCs w:val="24"/>
+        </w:rPr>
+        <w:t xml:space="preserve"> and their lexemes</w:t>
+      </w:r>
+      <w:r>
+        <w:rPr>
+          <w:rFonts w:ascii="Consolas" w:hAnsi="Consolas"/>
+          <w:sz w:val="24"/>
+          <w:szCs w:val="24"/>
+        </w:rPr>
+        <w:t xml:space="preserve"> for lookup during Token detection. </w:t>
+      </w:r>
+      <w:r>
+        <w:rPr>
+          <w:rFonts w:ascii="Consolas" w:hAnsi="Consolas"/>
+          <w:sz w:val="24"/>
+          <w:szCs w:val="24"/>
+        </w:rPr>
+        <w:t>We will have ease of access for compare decisions.</w:t>
+      </w:r>
+    </w:p>
+    <w:p>
+      <w:pPr>
+        <w:rPr>
+          <w:rFonts w:ascii="Consolas" w:hAnsi="Consolas"/>
+          <w:sz w:val="24"/>
+          <w:szCs w:val="24"/>
+        </w:rPr>
+      </w:pPr>
+    </w:p>
+    <w:p>
+      <w:pPr>
+        <w:rPr>
+          <w:rFonts w:ascii="Consolas" w:hAnsi="Consolas"/>
+          <w:sz w:val="24"/>
+        </w:rPr>
+      </w:pPr>
+      <w:r>
+        <w:rPr>
+          <w:rFonts w:ascii="Consolas" w:hAnsi="Consolas"/>
+          <w:sz w:val="24"/>
+          <w:szCs w:val="24"/>
+        </w:rPr>
+        <w:tab/>
+      </w:r>
+      <w:r>
+        <w:rPr>
+          <w:rFonts w:ascii="Consolas" w:hAnsi="Consolas"/>
+          <w:sz w:val="24"/>
+        </w:rPr>
+        <w:t xml:space="preserve"> </w:t>
+      </w:r>
+    </w:p>
+    <w:p>
+      <w:pPr>
+        <w:pStyle w:val="Heading2"/>
+        <w:rPr>
+          <w:rStyle w:val="IntenseReference"/>
+          <w:rFonts w:ascii="Consolas" w:hAnsi="Consolas"/>
+          <w:sz w:val="30"/>
+          <w:u w:val="single"/>
+        </w:rPr>
+      </w:pPr>
+    </w:p>
+    <w:p/>
+    <w:p/>
+    <w:p>
+      <w:pPr>
+        <w:pStyle w:val="Heading2"/>
+        <w:rPr>
+          <w:rStyle w:val="IntenseReference"/>
+          <w:rFonts w:ascii="Consolas" w:hAnsi="Consolas"/>
+          <w:sz w:val="30"/>
+          <w:u w:val="single"/>
+        </w:rPr>
+      </w:pPr>
+      <w:r>
+        <w:rPr>
+          <w:rStyle w:val="IntenseReference"/>
+          <w:rFonts w:ascii="Consolas" w:hAnsi="Consolas"/>
+          <w:sz w:val="30"/>
+          <w:u w:val="single"/>
+        </w:rPr>
+        <w:t>Parser</w:t>
+      </w:r>
+    </w:p>
+    <w:p>
+      <w:pPr>
+        <w:pStyle w:val="ListParagraph"/>
+        <w:ind w:left="1080"/>
+        <w:rPr>
+          <w:rFonts w:ascii="Consolas" w:hAnsi="Consolas"/>
+        </w:rPr>
+      </w:pPr>
+    </w:p>
+    <w:p>
+      <w:pPr>
+        <w:pStyle w:val="ListParagraph"/>
+        <w:rPr>
+          <w:rFonts w:ascii="Consolas" w:hAnsi="Consolas"/>
+        </w:rPr>
+      </w:pPr>
+      <w:r>
+        <w:rPr>
+          <w:rFonts w:ascii="Consolas" w:hAnsi="Consolas"/>
+        </w:rPr>
+        <w:tab/>
+      </w:r>
+      <w:r>
+        <w:rPr>
+          <w:rFonts w:ascii="Consolas" w:hAnsi="Consolas"/>
+        </w:rPr>
+        <w:t>The package is called parser, but it contains 3 files (</w:t>
+      </w:r>
+      <w:r>
+        <w:rPr>
+          <w:rFonts w:ascii="Consolas" w:hAnsi="Consolas"/>
+        </w:rPr>
+        <w:t>Symbol Tabl</w:t>
+      </w:r>
+      <w:r>
+        <w:rPr>
+          <w:rFonts w:ascii="Consolas" w:hAnsi="Consolas"/>
+        </w:rPr>
+        <w:t xml:space="preserve">e, Parser, </w:t>
+      </w:r>
+      <w:r>
+        <w:rPr>
+          <w:rFonts w:ascii="Consolas" w:hAnsi="Consolas"/>
+        </w:rPr>
+        <w:t>Syntax Tree</w:t>
+      </w:r>
+      <w:r>
+        <w:rPr>
+          <w:rFonts w:ascii="Consolas" w:hAnsi="Consolas"/>
+        </w:rPr>
+        <w:t xml:space="preserve">). The </w:t>
+      </w:r>
+      <w:r>
+        <w:rPr>
+          <w:rFonts w:ascii="Consolas" w:hAnsi="Consolas"/>
+        </w:rPr>
+        <w:t xml:space="preserve">Symbol table contains all tokens found by the scanner and stores them with their associated types for other classes to reference. </w:t>
+      </w:r>
+    </w:p>
+    <w:p>
+      <w:pPr>
+        <w:pStyle w:val="ListParagraph"/>
+        <w:rPr>
+          <w:rFonts w:ascii="Consolas" w:hAnsi="Consolas"/>
+        </w:rPr>
+      </w:pPr>
+      <w:r>
+        <w:rPr>
+          <w:rFonts w:ascii="Consolas" w:hAnsi="Consolas"/>
+        </w:rPr>
+        <w:tab/>
+      </w:r>
+      <w:r>
+        <w:rPr>
+          <w:rFonts w:ascii="Consolas" w:hAnsi="Consolas"/>
+        </w:rPr>
+        <w:t>Parser will have valid tokens passed as parameter</w:t>
+      </w:r>
+      <w:r>
+        <w:rPr>
+          <w:rFonts w:ascii="Consolas" w:hAnsi="Consolas"/>
+        </w:rPr>
+        <w:t xml:space="preserve"> </w:t>
+      </w:r>
+      <w:r>
+        <w:rPr>
+          <w:rFonts w:ascii="Consolas" w:hAnsi="Consolas"/>
+        </w:rPr>
+        <w:t>(</w:t>
+      </w:r>
       <w:r>
         <w:rPr>
           <w:rFonts w:ascii="Consolas" w:hAnsi="Consolas" w:cs="Consolas"/>
           <w:color w:val="000000"/>
-          <w:sz w:val="26"/>
-          <w:szCs w:val="24"/>
+          <w:sz w:val="20"/>
+          <w:szCs w:val="20"/>
           <w:shd w:val="clear" w:color="auto" w:fill="D4D4D4"/>
         </w:rPr>
-        <w:t>TokenType</w:t>
-      </w:r>
-      <w:r>
-        <w:rPr>
-          <w:rFonts w:ascii="Consolas" w:hAnsi="Consolas"/>
-          <w:sz w:val="24"/>
-          <w:szCs w:val="24"/>
-        </w:rPr>
-        <w:t xml:space="preserve">: </w:t>
-      </w:r>
-      <w:r>
-        <w:rPr>
-          <w:rFonts w:ascii="Consolas" w:hAnsi="Consolas"/>
-          <w:sz w:val="24"/>
-          <w:szCs w:val="24"/>
-        </w:rPr>
-        <w:t xml:space="preserve">this class will define list of ENUMs </w:t>
-      </w:r>
-      <w:r>
-        <w:rPr>
-          <w:rFonts w:ascii="Consolas" w:hAnsi="Consolas"/>
-          <w:sz w:val="24"/>
-          <w:szCs w:val="24"/>
-        </w:rPr>
-        <w:t xml:space="preserve">as </w:t>
-      </w:r>
-      <w:r>
-        <w:rPr>
-          <w:rFonts w:ascii="Consolas" w:hAnsi="Consolas"/>
-          <w:sz w:val="24"/>
-          <w:szCs w:val="24"/>
-        </w:rPr>
-        <w:t>specificatio</w:t>
-      </w:r>
-      <w:r>
-        <w:rPr>
-          <w:rFonts w:ascii="Consolas" w:hAnsi="Consolas"/>
-          <w:sz w:val="24"/>
-          <w:szCs w:val="24"/>
-        </w:rPr>
-        <w:t xml:space="preserve">ns for the </w:t>
-      </w:r>
-      <w:r>
-        <w:rPr>
-          <w:rFonts w:ascii="Consolas" w:hAnsi="Consolas"/>
-          <w:i/>
-          <w:color w:val="0070C0"/>
-          <w:sz w:val="24"/>
-          <w:szCs w:val="24"/>
-        </w:rPr>
-        <w:t xml:space="preserve">token.type </w:t>
-      </w:r>
-      <w:r>
-        <w:rPr>
-          <w:rFonts w:ascii="Consolas" w:hAnsi="Consolas"/>
-          <w:sz w:val="24"/>
-          <w:szCs w:val="24"/>
-        </w:rPr>
-        <w:t xml:space="preserve">attribute. </w:t>
-      </w:r>
-    </w:p>
-    <w:p>
-      <w:pPr>
-        <w:spacing w:after="0"/>
-        <w:rPr>
-          <w:rFonts w:ascii="Consolas" w:hAnsi="Consolas"/>
-          <w:sz w:val="24"/>
-          <w:szCs w:val="24"/>
-        </w:rPr>
-      </w:pPr>
-    </w:p>
-    <w:p>
-      <w:pPr>
-        <w:spacing w:after="0"/>
-        <w:rPr>
-          <w:rFonts w:ascii="Consolas" w:hAnsi="Consolas"/>
-          <w:sz w:val="24"/>
-          <w:szCs w:val="24"/>
-        </w:rPr>
-      </w:pPr>
+        <w:t>S</w:t>
+      </w:r>
       <w:r>
         <w:rPr>
           <w:rFonts w:ascii="Consolas" w:hAnsi="Consolas" w:cs="Consolas"/>
           <w:color w:val="000000"/>
-          <w:sz w:val="26"/>
-          <w:szCs w:val="24"/>
+          <w:sz w:val="20"/>
+          <w:szCs w:val="20"/>
           <w:shd w:val="clear" w:color="auto" w:fill="D4D4D4"/>
         </w:rPr>
-        <w:t>LookupTable</w:t>
-      </w:r>
-      <w:r>
-        <w:rPr>
-          <w:rFonts w:ascii="Consolas" w:hAnsi="Consolas"/>
-          <w:sz w:val="24"/>
-          <w:szCs w:val="24"/>
-        </w:rPr>
-        <w:t>:</w:t>
-      </w:r>
-      <w:r>
-        <w:rPr>
-          <w:rFonts w:ascii="Consolas" w:hAnsi="Consolas"/>
-          <w:sz w:val="24"/>
-          <w:szCs w:val="24"/>
-        </w:rPr>
-        <w:t xml:space="preserve"> this class will extend the H</w:t>
-      </w:r>
-      <w:r>
-        <w:rPr>
-          <w:rFonts w:ascii="Consolas" w:hAnsi="Consolas"/>
-          <w:sz w:val="24"/>
-          <w:szCs w:val="24"/>
-        </w:rPr>
-        <w:t>a</w:t>
-      </w:r>
-      <w:r>
-        <w:rPr>
-          <w:rFonts w:ascii="Consolas" w:hAnsi="Consolas"/>
-          <w:sz w:val="24"/>
-          <w:szCs w:val="24"/>
-        </w:rPr>
-        <w:t>shMap</w:t>
-      </w:r>
-      <w:r>
-        <w:rPr>
-          <w:rFonts w:ascii="Consolas" w:hAnsi="Consolas"/>
-          <w:sz w:val="24"/>
-          <w:szCs w:val="24"/>
-        </w:rPr>
-        <w:t>&lt;&gt; from collections. We will store all our symbols</w:t>
-      </w:r>
-      <w:r>
-        <w:rPr>
-          <w:rFonts w:ascii="Consolas" w:hAnsi="Consolas"/>
-          <w:sz w:val="24"/>
-          <w:szCs w:val="24"/>
-        </w:rPr>
-        <w:t xml:space="preserve"> and their lexemes</w:t>
-      </w:r>
-      <w:r>
-        <w:rPr>
-          <w:rFonts w:ascii="Consolas" w:hAnsi="Consolas"/>
-          <w:sz w:val="24"/>
-          <w:szCs w:val="24"/>
-        </w:rPr>
-        <w:t xml:space="preserve"> for lookup during Token detection. </w:t>
-      </w:r>
-      <w:r>
-        <w:rPr>
-          <w:rFonts w:ascii="Consolas" w:hAnsi="Consolas"/>
-          <w:sz w:val="24"/>
-          <w:szCs w:val="24"/>
-        </w:rPr>
-        <w:t>We will have ease of access for compare decisions.</w:t>
-      </w:r>
-    </w:p>
-    <w:p>
-      <w:pPr>
-        <w:rPr>
-          <w:rFonts w:ascii="Consolas" w:hAnsi="Consolas"/>
-          <w:sz w:val="24"/>
-          <w:szCs w:val="24"/>
-        </w:rPr>
-      </w:pPr>
-    </w:p>
-    <w:p>
-      <w:pPr>
-        <w:rPr>
-          <w:rFonts w:ascii="Consolas" w:hAnsi="Consolas"/>
-          <w:sz w:val="24"/>
-        </w:rPr>
-      </w:pPr>
-      <w:r>
-        <w:rPr>
-          <w:rFonts w:ascii="Consolas" w:hAnsi="Consolas"/>
-          <w:sz w:val="24"/>
-          <w:szCs w:val="24"/>
+        <w:t>tring</w:t>
+      </w:r>
+      <w:r>
+        <w:rPr>
+          <w:rFonts w:ascii="Consolas" w:hAnsi="Consolas" w:cs="Consolas"/>
+          <w:color w:val="6A3E3E"/>
+          <w:sz w:val="20"/>
+          <w:szCs w:val="20"/>
+          <w:shd w:val="clear" w:color="auto" w:fill="F0D8A8"/>
+        </w:rPr>
+        <w:t xml:space="preserve"> </w:t>
+      </w:r>
+      <w:r>
+        <w:rPr>
+          <w:rFonts w:ascii="Consolas" w:hAnsi="Consolas" w:cs="Consolas"/>
+          <w:color w:val="6A3E3E"/>
+          <w:sz w:val="20"/>
+          <w:szCs w:val="20"/>
+          <w:shd w:val="clear" w:color="auto" w:fill="F0D8A8"/>
+        </w:rPr>
+        <w:t>text</w:t>
+      </w:r>
+      <w:r>
+        <w:rPr>
+          <w:rFonts w:ascii="Consolas" w:hAnsi="Consolas" w:cs="Consolas"/>
+          <w:color w:val="6A3E3E"/>
+          <w:sz w:val="20"/>
+          <w:szCs w:val="20"/>
+          <w:shd w:val="clear" w:color="auto" w:fill="F0D8A8"/>
+        </w:rPr>
+        <w:t>)</w:t>
+      </w:r>
+      <w:r>
+        <w:rPr>
+          <w:rFonts w:ascii="Consolas" w:hAnsi="Consolas"/>
+        </w:rPr>
+        <w:t xml:space="preserve"> and then seeks to validate the pascal code against one of the predefined grammars. We will seek to create syntax tree for the </w:t>
+      </w:r>
+      <w:r>
+        <w:rPr>
+          <w:rFonts w:ascii="Consolas" w:hAnsi="Consolas"/>
+        </w:rPr>
+        <w:t xml:space="preserve">pascal code </w:t>
+      </w:r>
+      <w:r>
+        <w:rPr>
+          <w:rFonts w:ascii="Consolas" w:hAnsi="Consolas"/>
+        </w:rPr>
+        <w:t>that is deemed valid</w:t>
+      </w:r>
+      <w:r>
+        <w:rPr>
+          <w:rFonts w:ascii="Consolas" w:hAnsi="Consolas"/>
+        </w:rPr>
+        <w:t xml:space="preserve">. </w:t>
+      </w:r>
+      <w:r>
+        <w:rPr>
+          <w:rFonts w:ascii="Consolas" w:hAnsi="Consolas"/>
+        </w:rPr>
+        <w:t>I</w:t>
+      </w:r>
+      <w:r>
+        <w:rPr>
+          <w:rFonts w:ascii="Consolas" w:hAnsi="Consolas"/>
+        </w:rPr>
+        <w:t xml:space="preserve">n the next section. </w:t>
+      </w:r>
+    </w:p>
+    <w:p>
+      <w:pPr>
+        <w:pStyle w:val="ListParagraph"/>
+        <w:rPr>
+          <w:rFonts w:ascii="Consolas" w:hAnsi="Consolas"/>
+        </w:rPr>
+      </w:pPr>
+      <w:r>
+        <w:rPr>
+          <w:rFonts w:ascii="Consolas" w:hAnsi="Consolas"/>
+        </w:rPr>
+        <w:t>There will be</w:t>
+      </w:r>
+      <w:r>
+        <w:rPr>
+          <w:rFonts w:ascii="Consolas" w:hAnsi="Consolas"/>
+        </w:rPr>
+        <w:t xml:space="preserve"> syntax tree </w:t>
+      </w:r>
+      <w:r>
+        <w:rPr>
+          <w:rFonts w:ascii="Consolas" w:hAnsi="Consolas"/>
+        </w:rPr>
+        <w:t>of the symbols, implemented as series of nodes.</w:t>
+      </w:r>
+    </w:p>
+    <w:p>
+      <w:pPr>
+        <w:pStyle w:val="ListParagraph"/>
+        <w:rPr>
+          <w:rFonts w:ascii="Consolas" w:hAnsi="Consolas"/>
+        </w:rPr>
+      </w:pPr>
+    </w:p>
+    <w:p>
+      <w:pPr>
+        <w:pStyle w:val="ListParagraph"/>
+        <w:rPr>
+          <w:rFonts w:ascii="Consolas" w:hAnsi="Consolas"/>
+          <w:b/>
+        </w:rPr>
+      </w:pPr>
+      <w:r>
+        <w:rPr>
+          <w:rFonts w:ascii="Consolas" w:hAnsi="Consolas"/>
+          <w:b/>
+        </w:rPr>
+        <w:t>Symbol Type</w:t>
+      </w:r>
+    </w:p>
+    <w:p>
+      <w:pPr>
+        <w:pStyle w:val="ListParagraph"/>
+        <w:rPr>
+          <w:rFonts w:ascii="Consolas" w:hAnsi="Consolas"/>
+        </w:rPr>
+      </w:pPr>
+      <w:r>
+        <w:rPr>
+          <w:rFonts w:ascii="Consolas" w:hAnsi="Consolas"/>
         </w:rPr>
         <w:tab/>
       </w:r>
       <w:r>
         <w:rPr>
           <w:rFonts w:ascii="Consolas" w:hAnsi="Consolas"/>
-          <w:sz w:val="24"/>
+        </w:rPr>
+        <w:t xml:space="preserve">We define ENUMS to serve as a specification file the symbol table. </w:t>
+      </w:r>
+      <w:r>
+        <w:rPr>
+          <w:rFonts w:ascii="Consolas" w:hAnsi="Consolas"/>
+        </w:rPr>
+        <w:t>These types</w:t>
+      </w:r>
+      <w:r>
+        <w:rPr>
+          <w:rFonts w:ascii="Consolas" w:hAnsi="Consolas"/>
         </w:rPr>
         <w:t xml:space="preserve"> </w:t>
       </w:r>
-    </w:p>
-    <w:p>
-      <w:pPr>
-        <w:rPr>
-          <w:rFonts w:ascii="Consolas" w:hAnsi="Consolas"/>
-        </w:rPr>
-      </w:pPr>
-    </w:p>
-    <w:p>
-      <w:pPr>
-        <w:rPr>
-          <w:rFonts w:ascii="Consolas" w:hAnsi="Consolas"/>
-        </w:rPr>
-      </w:pPr>
-    </w:p>
-    <w:p>
-      <w:pPr>
-        <w:rPr>
-          <w:rFonts w:ascii="Consolas" w:hAnsi="Consolas"/>
-        </w:rPr>
-      </w:pPr>
-    </w:p>
-    <w:p>
-      <w:pPr>
-        <w:rPr>
-          <w:rFonts w:ascii="Consolas" w:hAnsi="Consolas"/>
-        </w:rPr>
-      </w:pPr>
-    </w:p>
-    <w:p>
-      <w:pPr>
-        <w:rPr>
-          <w:rFonts w:ascii="Consolas" w:hAnsi="Consolas"/>
-        </w:rPr>
-      </w:pPr>
-    </w:p>
-    <w:p>
-      <w:pPr>
-        <w:rPr>
-          <w:rFonts w:ascii="Consolas" w:hAnsi="Consolas"/>
-        </w:rPr>
-      </w:pPr>
+      <w:r>
+        <w:rPr>
+          <w:rFonts w:ascii="Consolas" w:hAnsi="Consolas"/>
+        </w:rPr>
+        <w:t>are extracted</w:t>
+      </w:r>
+      <w:r>
+        <w:rPr>
+          <w:rFonts w:ascii="Consolas" w:hAnsi="Consolas"/>
+        </w:rPr>
+        <w:t xml:space="preserve"> from the grammar specification document</w:t>
+      </w:r>
+      <w:r>
+        <w:rPr>
+          <w:rFonts w:ascii="Consolas" w:hAnsi="Consolas"/>
+        </w:rPr>
+        <w:t>, which</w:t>
+      </w:r>
+      <w:r>
+        <w:rPr>
+          <w:rFonts w:ascii="Consolas" w:hAnsi="Consolas"/>
+        </w:rPr>
+        <w:t xml:space="preserve"> </w:t>
+      </w:r>
+      <w:r>
+        <w:rPr>
+          <w:rFonts w:ascii="Consolas" w:hAnsi="Consolas"/>
+        </w:rPr>
+        <w:t>defin</w:t>
+      </w:r>
+      <w:r>
+        <w:rPr>
+          <w:rFonts w:ascii="Consolas" w:hAnsi="Consolas"/>
+        </w:rPr>
+        <w:t>es</w:t>
+      </w:r>
+      <w:r>
+        <w:rPr>
+          <w:rFonts w:ascii="Consolas" w:hAnsi="Consolas"/>
+        </w:rPr>
+        <w:t xml:space="preserve"> the various pascal symbols, namely </w:t>
+      </w:r>
+      <w:r>
+        <w:rPr>
+          <w:rFonts w:ascii="Consolas" w:hAnsi="Consolas"/>
+        </w:rPr>
+        <w:t>variables</w:t>
+      </w:r>
+      <w:r>
+        <w:rPr>
+          <w:rFonts w:ascii="Consolas" w:hAnsi="Consolas"/>
+        </w:rPr>
+        <w:t xml:space="preserve">, </w:t>
+      </w:r>
+      <w:r>
+        <w:rPr>
+          <w:rFonts w:ascii="Consolas" w:hAnsi="Consolas"/>
+        </w:rPr>
+        <w:t>arrays</w:t>
+      </w:r>
+      <w:r>
+        <w:rPr>
+          <w:rFonts w:ascii="Consolas" w:hAnsi="Consolas"/>
+        </w:rPr>
+        <w:t xml:space="preserve">, </w:t>
+      </w:r>
+      <w:r>
+        <w:rPr>
+          <w:rFonts w:ascii="Consolas" w:hAnsi="Consolas"/>
+        </w:rPr>
+        <w:t>functions</w:t>
+      </w:r>
+      <w:r>
+        <w:rPr>
+          <w:rFonts w:ascii="Consolas" w:hAnsi="Consolas"/>
+        </w:rPr>
+        <w:t>, programs</w:t>
+      </w:r>
+      <w:r>
+        <w:rPr>
+          <w:rFonts w:ascii="Consolas" w:hAnsi="Consolas"/>
+        </w:rPr>
+        <w:t xml:space="preserve">, </w:t>
+      </w:r>
+      <w:r>
+        <w:rPr>
+          <w:rFonts w:ascii="Consolas" w:hAnsi="Consolas"/>
+        </w:rPr>
+        <w:t>and</w:t>
+      </w:r>
+      <w:r>
+        <w:rPr>
+          <w:rFonts w:ascii="Consolas" w:hAnsi="Consolas"/>
+        </w:rPr>
+        <w:t xml:space="preserve"> </w:t>
+      </w:r>
+      <w:r>
+        <w:rPr>
+          <w:rFonts w:ascii="Consolas" w:hAnsi="Consolas"/>
+        </w:rPr>
+        <w:t>procedures.</w:t>
+      </w:r>
+    </w:p>
+    <w:p>
+      <w:pPr>
+        <w:pStyle w:val="ListParagraph"/>
+        <w:rPr>
+          <w:rFonts w:ascii="Consolas" w:hAnsi="Consolas"/>
+        </w:rPr>
+      </w:pPr>
+    </w:p>
+    <w:p>
+      <w:pPr>
+        <w:pStyle w:val="ListParagraph"/>
+        <w:rPr>
+          <w:rFonts w:ascii="Consolas" w:hAnsi="Consolas"/>
+          <w:b/>
+        </w:rPr>
+      </w:pPr>
+      <w:r>
+        <w:rPr>
+          <w:rFonts w:ascii="Consolas" w:hAnsi="Consolas"/>
+          <w:b/>
+        </w:rPr>
+        <w:t>Symbol Table</w:t>
+      </w:r>
+    </w:p>
+    <w:p>
+      <w:pPr>
+        <w:pStyle w:val="ListParagraph"/>
+        <w:rPr>
+          <w:rFonts w:ascii="Consolas" w:hAnsi="Consolas"/>
+        </w:rPr>
+      </w:pPr>
+      <w:r>
+        <w:rPr>
+          <w:rFonts w:ascii="Consolas" w:hAnsi="Consolas"/>
+        </w:rPr>
+        <w:tab/>
+      </w:r>
+      <w:r>
+        <w:rPr>
+          <w:rFonts w:ascii="Consolas" w:hAnsi="Consolas"/>
+        </w:rPr>
+        <w:t xml:space="preserve">The symbol table will serve to store all the symbols we gather and validate from our </w:t>
+      </w:r>
+      <w:r>
+        <w:rPr>
+          <w:rFonts w:ascii="Consolas" w:hAnsi="Consolas"/>
+        </w:rPr>
+        <w:t>parser</w:t>
+      </w:r>
+      <w:r>
+        <w:rPr>
+          <w:rFonts w:ascii="Consolas" w:hAnsi="Consolas"/>
+        </w:rPr>
+        <w:t>. We will have the identifiers them stored as pairs with their types. It will be used as reference by other components.</w:t>
+      </w:r>
+    </w:p>
+    <w:p>
+      <w:pPr>
+        <w:pStyle w:val="ListParagraph"/>
+        <w:rPr>
+          <w:rFonts w:ascii="Consolas" w:hAnsi="Consolas"/>
+        </w:rPr>
+      </w:pPr>
+    </w:p>
+    <w:p>
+      <w:pPr>
+        <w:pStyle w:val="ListParagraph"/>
+        <w:rPr>
+          <w:rFonts w:ascii="Consolas" w:hAnsi="Consolas"/>
+        </w:rPr>
+      </w:pPr>
+    </w:p>
+    <w:p>
+      <w:pPr>
+        <w:pStyle w:val="ListParagraph"/>
+        <w:rPr>
+          <w:rFonts w:ascii="Consolas" w:hAnsi="Consolas"/>
+          <w:b/>
+        </w:rPr>
+      </w:pPr>
+      <w:r>
+        <w:rPr>
+          <w:rFonts w:ascii="Consolas" w:hAnsi="Consolas"/>
+          <w:b/>
+        </w:rPr>
+        <w:t>Parser</w:t>
+      </w:r>
+    </w:p>
+    <w:p>
+      <w:pPr>
+        <w:pStyle w:val="ListParagraph"/>
+        <w:rPr>
+          <w:rFonts w:ascii="Consolas" w:hAnsi="Consolas"/>
+        </w:rPr>
+      </w:pPr>
+      <w:r>
+        <w:rPr>
+          <w:rFonts w:ascii="Consolas" w:hAnsi="Consolas"/>
+        </w:rPr>
+        <w:tab/>
+      </w:r>
+      <w:r>
+        <w:rPr>
+          <w:rFonts w:ascii="Consolas" w:hAnsi="Consolas"/>
+        </w:rPr>
+        <w:t xml:space="preserve">We have defined rules for production of code in the parser class. We will take in valid tokens and verify against the production rules we have defined in the parser class. </w:t>
+      </w:r>
+      <w:r>
+        <w:rPr>
+          <w:rFonts w:ascii="Consolas" w:hAnsi="Consolas"/>
+        </w:rPr>
+        <w:t xml:space="preserve">We do this by comparing the tokenType against expected possibilities after the last token. The parser will throw an error if it finds the token to be against expectation (expected token). Parser will return error location (line and col number) and reason. When valid Symbol such as a variable is found it will store it in the symbol table. When there is ambiguity in a statement it will use the symbol table to resolve between the possibilities. </w:t>
+      </w:r>
+    </w:p>
+    <w:p>
+      <w:pPr>
+        <w:pStyle w:val="ListParagraph"/>
+        <w:ind w:left="1080"/>
+        <w:rPr>
+          <w:rFonts w:ascii="Consolas" w:hAnsi="Consolas"/>
+        </w:rPr>
+      </w:pPr>
+    </w:p>
+    <w:p>
+      <w:pPr>
+        <w:pStyle w:val="ListParagraph"/>
+        <w:ind w:left="1080"/>
+        <w:rPr>
+          <w:rFonts w:ascii="Consolas" w:hAnsi="Consolas"/>
+        </w:rPr>
+      </w:pPr>
+    </w:p>
+    <w:p>
+      <w:pPr>
+        <w:pStyle w:val="ListParagraph"/>
+        <w:ind w:left="1080"/>
+        <w:rPr>
+          <w:rFonts w:ascii="Consolas" w:hAnsi="Consolas"/>
+        </w:rPr>
+      </w:pPr>
+    </w:p>
+    <w:p>
+      <w:pPr>
+        <w:pStyle w:val="ListParagraph"/>
+        <w:ind w:left="1080"/>
+        <w:rPr>
+          <w:rFonts w:ascii="Consolas" w:hAnsi="Consolas"/>
+        </w:rPr>
+      </w:pPr>
+    </w:p>
+    <w:p>
+      <w:pPr>
+        <w:pStyle w:val="ListParagraph"/>
+        <w:ind w:left="1080"/>
+        <w:rPr>
+          <w:rFonts w:ascii="Consolas" w:hAnsi="Consolas"/>
+        </w:rPr>
+      </w:pPr>
+      <w:bookmarkStart w:id="0" w:name="_GoBack"/>
+      <w:bookmarkEnd w:id="0"/>
     </w:p>
     <w:p>
       <w:pPr>
@@ -3213,16 +3823,8 @@
           <w:sz w:val="30"/>
           <w:u w:val="single"/>
         </w:rPr>
-        <w:lastRenderedPageBreak/>
-        <w:t>Parser</w:t>
-      </w:r>
-    </w:p>
-    <w:p>
-      <w:pPr>
-        <w:rPr>
-          <w:rFonts w:ascii="Consolas" w:hAnsi="Consolas"/>
-        </w:rPr>
-      </w:pPr>
+        <w:t>Syntax Tree</w:t>
+      </w:r>
     </w:p>
     <w:p>
       <w:pPr>
@@ -3232,60 +3834,6 @@
           <w:rFonts w:ascii="Consolas" w:hAnsi="Consolas"/>
         </w:rPr>
       </w:pPr>
-      <w:r>
-        <w:rPr>
-          <w:rFonts w:ascii="Consolas" w:hAnsi="Consolas"/>
-        </w:rPr>
-        <w:t>Recognizer</w:t>
-      </w:r>
-    </w:p>
-    <w:p>
-      <w:pPr>
-        <w:pStyle w:val="ListParagraph"/>
-        <w:ind w:left="1080"/>
-        <w:rPr>
-          <w:rFonts w:ascii="Consolas" w:hAnsi="Consolas"/>
-        </w:rPr>
-      </w:pPr>
-    </w:p>
-    <w:p>
-      <w:pPr>
-        <w:pStyle w:val="ListParagraph"/>
-        <w:ind w:left="1080"/>
-        <w:rPr>
-          <w:rFonts w:ascii="Consolas" w:hAnsi="Consolas"/>
-        </w:rPr>
-      </w:pPr>
-      <w:r>
-        <w:rPr>
-          <w:rFonts w:ascii="Consolas" w:hAnsi="Consolas"/>
-        </w:rPr>
-        <w:t xml:space="preserve">Symbol Table </w:t>
-      </w:r>
-    </w:p>
-    <w:p>
-      <w:pPr>
-        <w:pStyle w:val="ListParagraph"/>
-        <w:ind w:left="1080"/>
-        <w:rPr>
-          <w:rFonts w:ascii="Consolas" w:hAnsi="Consolas"/>
-        </w:rPr>
-      </w:pPr>
-    </w:p>
-    <w:p>
-      <w:pPr>
-        <w:pStyle w:val="ListParagraph"/>
-        <w:ind w:left="1080"/>
-        <w:rPr>
-          <w:rFonts w:ascii="Consolas" w:hAnsi="Consolas"/>
-        </w:rPr>
-      </w:pPr>
-      <w:r>
-        <w:rPr>
-          <w:rFonts w:ascii="Consolas" w:hAnsi="Consolas"/>
-        </w:rPr>
-        <w:t xml:space="preserve">Syntax Tree </w:t>
-      </w:r>
     </w:p>
     <w:p>
       <w:pPr>
@@ -4258,6 +4806,145 @@
       <w:iCs/>
     </w:rPr>
   </w:style>
+  <w:style w:type="table" w:styleId="GridTable7Colorful-Accent5">
+    <w:name w:val="Grid Table 7 Colorful Accent 5"/>
+    <w:basedOn w:val="TableNormal"/>
+    <w:uiPriority w:val="52"/>
+    <w:rsid w:val="007663CD"/>
+    <w:pPr>
+      <w:spacing w:after="0" w:line="240" w:lineRule="auto"/>
+    </w:pPr>
+    <w:rPr>
+      <w:color w:val="2E74B5" w:themeColor="accent5" w:themeShade="BF"/>
+    </w:rPr>
+    <w:tblPr>
+      <w:tblStyleRowBandSize w:val="1"/>
+      <w:tblStyleColBandSize w:val="1"/>
+      <w:tblBorders>
+        <w:top w:val="single" w:sz="4" w:space="0" w:color="9CC2E5" w:themeColor="accent5" w:themeTint="99"/>
+        <w:left w:val="single" w:sz="4" w:space="0" w:color="9CC2E5" w:themeColor="accent5" w:themeTint="99"/>
+        <w:bottom w:val="single" w:sz="4" w:space="0" w:color="9CC2E5" w:themeColor="accent5" w:themeTint="99"/>
+        <w:right w:val="single" w:sz="4" w:space="0" w:color="9CC2E5" w:themeColor="accent5" w:themeTint="99"/>
+        <w:insideH w:val="single" w:sz="4" w:space="0" w:color="9CC2E5" w:themeColor="accent5" w:themeTint="99"/>
+        <w:insideV w:val="single" w:sz="4" w:space="0" w:color="9CC2E5" w:themeColor="accent5" w:themeTint="99"/>
+      </w:tblBorders>
+    </w:tblPr>
+    <w:tblStylePr w:type="firstRow">
+      <w:rPr>
+        <w:b/>
+        <w:bCs/>
+      </w:rPr>
+      <w:tblPr/>
+      <w:tcPr>
+        <w:tcBorders>
+          <w:top w:val="nil"/>
+          <w:left w:val="nil"/>
+          <w:right w:val="nil"/>
+          <w:insideH w:val="nil"/>
+          <w:insideV w:val="nil"/>
+        </w:tcBorders>
+        <w:shd w:val="clear" w:color="auto" w:fill="FFFFFF" w:themeFill="background1"/>
+      </w:tcPr>
+    </w:tblStylePr>
+    <w:tblStylePr w:type="lastRow">
+      <w:rPr>
+        <w:b/>
+        <w:bCs/>
+      </w:rPr>
+      <w:tblPr/>
+      <w:tcPr>
+        <w:tcBorders>
+          <w:left w:val="nil"/>
+          <w:bottom w:val="nil"/>
+          <w:right w:val="nil"/>
+          <w:insideH w:val="nil"/>
+          <w:insideV w:val="nil"/>
+        </w:tcBorders>
+        <w:shd w:val="clear" w:color="auto" w:fill="FFFFFF" w:themeFill="background1"/>
+      </w:tcPr>
+    </w:tblStylePr>
+    <w:tblStylePr w:type="firstCol">
+      <w:pPr>
+        <w:jc w:val="right"/>
+      </w:pPr>
+      <w:rPr>
+        <w:i/>
+        <w:iCs/>
+      </w:rPr>
+      <w:tblPr/>
+      <w:tcPr>
+        <w:tcBorders>
+          <w:top w:val="nil"/>
+          <w:left w:val="nil"/>
+          <w:bottom w:val="nil"/>
+          <w:insideH w:val="nil"/>
+          <w:insideV w:val="nil"/>
+        </w:tcBorders>
+        <w:shd w:val="clear" w:color="auto" w:fill="FFFFFF" w:themeFill="background1"/>
+      </w:tcPr>
+    </w:tblStylePr>
+    <w:tblStylePr w:type="lastCol">
+      <w:rPr>
+        <w:i/>
+        <w:iCs/>
+      </w:rPr>
+      <w:tblPr/>
+      <w:tcPr>
+        <w:tcBorders>
+          <w:top w:val="nil"/>
+          <w:bottom w:val="nil"/>
+          <w:right w:val="nil"/>
+          <w:insideH w:val="nil"/>
+          <w:insideV w:val="nil"/>
+        </w:tcBorders>
+        <w:shd w:val="clear" w:color="auto" w:fill="FFFFFF" w:themeFill="background1"/>
+      </w:tcPr>
+    </w:tblStylePr>
+    <w:tblStylePr w:type="band1Vert">
+      <w:tblPr/>
+      <w:tcPr>
+        <w:shd w:val="clear" w:color="auto" w:fill="DEEAF6" w:themeFill="accent5" w:themeFillTint="33"/>
+      </w:tcPr>
+    </w:tblStylePr>
+    <w:tblStylePr w:type="band1Horz">
+      <w:tblPr/>
+      <w:tcPr>
+        <w:shd w:val="clear" w:color="auto" w:fill="DEEAF6" w:themeFill="accent5" w:themeFillTint="33"/>
+      </w:tcPr>
+    </w:tblStylePr>
+    <w:tblStylePr w:type="neCell">
+      <w:tblPr/>
+      <w:tcPr>
+        <w:tcBorders>
+          <w:bottom w:val="single" w:sz="4" w:space="0" w:color="9CC2E5" w:themeColor="accent5" w:themeTint="99"/>
+        </w:tcBorders>
+      </w:tcPr>
+    </w:tblStylePr>
+    <w:tblStylePr w:type="nwCell">
+      <w:tblPr/>
+      <w:tcPr>
+        <w:tcBorders>
+          <w:bottom w:val="single" w:sz="4" w:space="0" w:color="9CC2E5" w:themeColor="accent5" w:themeTint="99"/>
+        </w:tcBorders>
+      </w:tcPr>
+    </w:tblStylePr>
+    <w:tblStylePr w:type="seCell">
+      <w:tblPr/>
+      <w:tcPr>
+        <w:tcBorders>
+          <w:top w:val="single" w:sz="4" w:space="0" w:color="9CC2E5" w:themeColor="accent5" w:themeTint="99"/>
+        </w:tcBorders>
+      </w:tcPr>
+    </w:tblStylePr>
+    <w:tblStylePr w:type="swCell">
+      <w:tblPr/>
+      <w:tcPr>
+        <w:tcBorders>
+          <w:top w:val="single" w:sz="4" w:space="0" w:color="9CC2E5" w:themeColor="accent5" w:themeTint="99"/>
+        </w:tcBorders>
+      </w:tcPr>
+    </w:tblStylePr>
+  </w:style>
 </w:styles>
 </file>
 

</xml_diff>

<commit_message>
corrected scanner and cleared all bugs
</commit_message>
<xml_diff>
--- a/SDD+MiscDocs/SDD Document.docx
+++ b/SDD+MiscDocs/SDD Document.docx
@@ -1521,23 +1521,7 @@
                 <w:b w:val="0"/>
                 <w:sz w:val="18"/>
               </w:rPr>
-              <w:t>03/0</w:t>
-            </w:r>
-            <w:r>
-              <w:rPr>
-                <w:rFonts w:ascii="Consolas" w:hAnsi="Consolas"/>
-                <w:b w:val="0"/>
-                <w:sz w:val="18"/>
-              </w:rPr>
-              <w:t>5</w:t>
-            </w:r>
-            <w:r>
-              <w:rPr>
-                <w:rFonts w:ascii="Consolas" w:hAnsi="Consolas"/>
-                <w:b w:val="0"/>
-                <w:sz w:val="18"/>
-              </w:rPr>
-              <w:t>/19</w:t>
+              <w:t>03/05/19</w:t>
             </w:r>
           </w:p>
         </w:tc>
@@ -1558,21 +1542,7 @@
                 <w:rFonts w:ascii="Consolas" w:hAnsi="Consolas"/>
                 <w:sz w:val="18"/>
               </w:rPr>
-              <w:t xml:space="preserve">Added section on </w:t>
-            </w:r>
-            <w:r>
-              <w:rPr>
-                <w:rFonts w:ascii="Consolas" w:hAnsi="Consolas"/>
-                <w:sz w:val="18"/>
-              </w:rPr>
-              <w:t>parser</w:t>
-            </w:r>
-            <w:r>
-              <w:rPr>
-                <w:rFonts w:ascii="Consolas" w:hAnsi="Consolas"/>
-                <w:sz w:val="18"/>
-              </w:rPr>
-              <w:t xml:space="preserve"> design</w:t>
+              <w:t>Added section on parser design</w:t>
             </w:r>
           </w:p>
         </w:tc>
@@ -3253,6 +3223,22 @@
     </w:p>
     <w:p>
       <w:pPr>
+        <w:rPr>
+          <w:rFonts w:ascii="Consolas" w:hAnsi="Consolas"/>
+          <w:sz w:val="24"/>
+        </w:rPr>
+      </w:pPr>
+    </w:p>
+    <w:p>
+      <w:pPr>
+        <w:rPr>
+          <w:rFonts w:ascii="Consolas" w:hAnsi="Consolas"/>
+          <w:sz w:val="24"/>
+        </w:rPr>
+      </w:pPr>
+    </w:p>
+    <w:p>
+      <w:pPr>
         <w:pStyle w:val="Heading2"/>
         <w:rPr>
           <w:rStyle w:val="IntenseReference"/>
@@ -3261,26 +3247,15 @@
           <w:u w:val="single"/>
         </w:rPr>
       </w:pPr>
-    </w:p>
-    <w:p/>
-    <w:p/>
-    <w:p>
-      <w:pPr>
-        <w:pStyle w:val="Heading2"/>
+      <w:bookmarkStart w:id="0" w:name="_GoBack"/>
+      <w:bookmarkEnd w:id="0"/>
+      <w:r>
         <w:rPr>
           <w:rStyle w:val="IntenseReference"/>
           <w:rFonts w:ascii="Consolas" w:hAnsi="Consolas"/>
           <w:sz w:val="30"/>
           <w:u w:val="single"/>
         </w:rPr>
-      </w:pPr>
-      <w:r>
-        <w:rPr>
-          <w:rStyle w:val="IntenseReference"/>
-          <w:rFonts w:ascii="Consolas" w:hAnsi="Consolas"/>
-          <w:sz w:val="30"/>
-          <w:u w:val="single"/>
-        </w:rPr>
         <w:t>Parser</w:t>
       </w:r>
     </w:p>
@@ -3334,13 +3309,7 @@
         <w:rPr>
           <w:rFonts w:ascii="Consolas" w:hAnsi="Consolas"/>
         </w:rPr>
-        <w:t xml:space="preserve">). The </w:t>
-      </w:r>
-      <w:r>
-        <w:rPr>
-          <w:rFonts w:ascii="Consolas" w:hAnsi="Consolas"/>
-        </w:rPr>
-        <w:t xml:space="preserve">Symbol table contains all tokens found by the scanner and stores them with their associated types for other classes to reference. </w:t>
+        <w:t xml:space="preserve">). The Symbol table contains all tokens found by the scanner and stores them with their associated types for other classes to reference. </w:t>
       </w:r>
     </w:p>
     <w:p>
@@ -3382,17 +3351,7 @@
           <w:szCs w:val="20"/>
           <w:shd w:val="clear" w:color="auto" w:fill="D4D4D4"/>
         </w:rPr>
-        <w:t>S</w:t>
-      </w:r>
-      <w:r>
-        <w:rPr>
-          <w:rFonts w:ascii="Consolas" w:hAnsi="Consolas" w:cs="Consolas"/>
-          <w:color w:val="000000"/>
-          <w:sz w:val="20"/>
-          <w:szCs w:val="20"/>
-          <w:shd w:val="clear" w:color="auto" w:fill="D4D4D4"/>
-        </w:rPr>
-        <w:t>tring</w:t>
+        <w:t>String</w:t>
       </w:r>
       <w:r>
         <w:rPr>
@@ -3402,63 +3361,89 @@
           <w:szCs w:val="20"/>
           <w:shd w:val="clear" w:color="auto" w:fill="F0D8A8"/>
         </w:rPr>
+        <w:t xml:space="preserve"> text)</w:t>
+      </w:r>
+      <w:r>
+        <w:rPr>
+          <w:rFonts w:ascii="Consolas" w:hAnsi="Consolas"/>
+        </w:rPr>
+        <w:t xml:space="preserve"> and then seeks to validate the pascal code against one of the predefined </w:t>
+      </w:r>
+      <w:r>
+        <w:rPr>
+          <w:rFonts w:ascii="Consolas" w:hAnsi="Consolas"/>
+        </w:rPr>
+        <w:t>production rules</w:t>
+      </w:r>
+      <w:r>
+        <w:rPr>
+          <w:rFonts w:ascii="Consolas" w:hAnsi="Consolas"/>
+        </w:rPr>
+        <w:t xml:space="preserve">. We will seek to create syntax tree for the </w:t>
+      </w:r>
+      <w:r>
+        <w:rPr>
+          <w:rFonts w:ascii="Consolas" w:hAnsi="Consolas"/>
+        </w:rPr>
+        <w:t xml:space="preserve">pascal code </w:t>
+      </w:r>
+      <w:r>
+        <w:rPr>
+          <w:rFonts w:ascii="Consolas" w:hAnsi="Consolas"/>
+        </w:rPr>
+        <w:t>that is deemed valid</w:t>
+      </w:r>
+      <w:r>
+        <w:rPr>
+          <w:rFonts w:ascii="Consolas" w:hAnsi="Consolas"/>
+        </w:rPr>
+        <w:t xml:space="preserve">. </w:t>
+      </w:r>
+    </w:p>
+    <w:p>
+      <w:pPr>
+        <w:pStyle w:val="ListParagraph"/>
+        <w:rPr>
+          <w:rFonts w:ascii="Consolas" w:hAnsi="Consolas"/>
+        </w:rPr>
+      </w:pPr>
+    </w:p>
+    <w:p>
+      <w:pPr>
+        <w:pStyle w:val="ListParagraph"/>
+        <w:rPr>
+          <w:rFonts w:ascii="Consolas" w:hAnsi="Consolas"/>
+        </w:rPr>
+      </w:pPr>
+      <w:r>
+        <w:rPr>
+          <w:rFonts w:ascii="Consolas" w:hAnsi="Consolas"/>
+        </w:rPr>
+        <w:t>In the next section.</w:t>
+      </w:r>
+      <w:r>
+        <w:rPr>
+          <w:rFonts w:ascii="Consolas" w:hAnsi="Consolas"/>
+        </w:rPr>
         <w:t xml:space="preserve"> </w:t>
       </w:r>
       <w:r>
         <w:rPr>
-          <w:rFonts w:ascii="Consolas" w:hAnsi="Consolas" w:cs="Consolas"/>
-          <w:color w:val="6A3E3E"/>
-          <w:sz w:val="20"/>
-          <w:szCs w:val="20"/>
-          <w:shd w:val="clear" w:color="auto" w:fill="F0D8A8"/>
-        </w:rPr>
-        <w:t>text</w:t>
-      </w:r>
-      <w:r>
-        <w:rPr>
-          <w:rFonts w:ascii="Consolas" w:hAnsi="Consolas" w:cs="Consolas"/>
-          <w:color w:val="6A3E3E"/>
-          <w:sz w:val="20"/>
-          <w:szCs w:val="20"/>
-          <w:shd w:val="clear" w:color="auto" w:fill="F0D8A8"/>
-        </w:rPr>
-        <w:t>)</w:t>
-      </w:r>
-      <w:r>
-        <w:rPr>
-          <w:rFonts w:ascii="Consolas" w:hAnsi="Consolas"/>
-        </w:rPr>
-        <w:t xml:space="preserve"> and then seeks to validate the pascal code against one of the predefined grammars. We will seek to create syntax tree for the </w:t>
-      </w:r>
-      <w:r>
-        <w:rPr>
-          <w:rFonts w:ascii="Consolas" w:hAnsi="Consolas"/>
-        </w:rPr>
-        <w:t xml:space="preserve">pascal code </w:t>
-      </w:r>
-      <w:r>
-        <w:rPr>
-          <w:rFonts w:ascii="Consolas" w:hAnsi="Consolas"/>
-        </w:rPr>
-        <w:t>that is deemed valid</w:t>
-      </w:r>
-      <w:r>
-        <w:rPr>
-          <w:rFonts w:ascii="Consolas" w:hAnsi="Consolas"/>
-        </w:rPr>
-        <w:t xml:space="preserve">. </w:t>
-      </w:r>
-      <w:r>
-        <w:rPr>
-          <w:rFonts w:ascii="Consolas" w:hAnsi="Consolas"/>
-        </w:rPr>
-        <w:t>I</w:t>
-      </w:r>
-      <w:r>
-        <w:rPr>
-          <w:rFonts w:ascii="Consolas" w:hAnsi="Consolas"/>
-        </w:rPr>
-        <w:t xml:space="preserve">n the next section. </w:t>
+          <w:rFonts w:ascii="Consolas" w:hAnsi="Consolas"/>
+        </w:rPr>
+        <w:t>There will be</w:t>
+      </w:r>
+      <w:r>
+        <w:rPr>
+          <w:rFonts w:ascii="Consolas" w:hAnsi="Consolas"/>
+        </w:rPr>
+        <w:t xml:space="preserve"> syntax tree </w:t>
+      </w:r>
+      <w:r>
+        <w:rPr>
+          <w:rFonts w:ascii="Consolas" w:hAnsi="Consolas"/>
+        </w:rPr>
+        <w:t>of the symbols, implemented as series of nodes.</w:t>
       </w:r>
     </w:p>
     <w:p>
@@ -3468,38 +3453,129 @@
           <w:rFonts w:ascii="Consolas" w:hAnsi="Consolas"/>
         </w:rPr>
       </w:pPr>
-      <w:r>
-        <w:rPr>
-          <w:rFonts w:ascii="Consolas" w:hAnsi="Consolas"/>
-        </w:rPr>
-        <w:t>There will be</w:t>
-      </w:r>
-      <w:r>
-        <w:rPr>
-          <w:rFonts w:ascii="Consolas" w:hAnsi="Consolas"/>
-        </w:rPr>
-        <w:t xml:space="preserve"> syntax tree </w:t>
-      </w:r>
-      <w:r>
-        <w:rPr>
-          <w:rFonts w:ascii="Consolas" w:hAnsi="Consolas"/>
-        </w:rPr>
-        <w:t>of the symbols, implemented as series of nodes.</w:t>
-      </w:r>
     </w:p>
     <w:p>
       <w:pPr>
         <w:pStyle w:val="ListParagraph"/>
         <w:rPr>
           <w:rFonts w:ascii="Consolas" w:hAnsi="Consolas"/>
-        </w:rPr>
-      </w:pPr>
+          <w:b/>
+        </w:rPr>
+      </w:pPr>
+      <w:r>
+        <w:rPr>
+          <w:rFonts w:ascii="Consolas" w:hAnsi="Consolas"/>
+          <w:b/>
+        </w:rPr>
+        <w:t>Symbol Type</w:t>
+      </w:r>
     </w:p>
     <w:p>
       <w:pPr>
         <w:pStyle w:val="ListParagraph"/>
         <w:rPr>
           <w:rFonts w:ascii="Consolas" w:hAnsi="Consolas"/>
+        </w:rPr>
+      </w:pPr>
+      <w:r>
+        <w:rPr>
+          <w:rFonts w:ascii="Consolas" w:hAnsi="Consolas"/>
+        </w:rPr>
+        <w:tab/>
+        <w:t xml:space="preserve">We define ENUMS to serve as a specification file the symbol table. </w:t>
+      </w:r>
+      <w:r>
+        <w:rPr>
+          <w:rFonts w:ascii="Consolas" w:hAnsi="Consolas"/>
+        </w:rPr>
+        <w:t>These types</w:t>
+      </w:r>
+      <w:r>
+        <w:rPr>
+          <w:rFonts w:ascii="Consolas" w:hAnsi="Consolas"/>
+        </w:rPr>
+        <w:t xml:space="preserve"> </w:t>
+      </w:r>
+      <w:r>
+        <w:rPr>
+          <w:rFonts w:ascii="Consolas" w:hAnsi="Consolas"/>
+        </w:rPr>
+        <w:t>are extracted</w:t>
+      </w:r>
+      <w:r>
+        <w:rPr>
+          <w:rFonts w:ascii="Consolas" w:hAnsi="Consolas"/>
+        </w:rPr>
+        <w:t xml:space="preserve"> from the grammar specification document</w:t>
+      </w:r>
+      <w:r>
+        <w:rPr>
+          <w:rFonts w:ascii="Consolas" w:hAnsi="Consolas"/>
+        </w:rPr>
+        <w:t>, which</w:t>
+      </w:r>
+      <w:r>
+        <w:rPr>
+          <w:rFonts w:ascii="Consolas" w:hAnsi="Consolas"/>
+        </w:rPr>
+        <w:t xml:space="preserve"> </w:t>
+      </w:r>
+      <w:r>
+        <w:rPr>
+          <w:rFonts w:ascii="Consolas" w:hAnsi="Consolas"/>
+        </w:rPr>
+        <w:t>defin</w:t>
+      </w:r>
+      <w:r>
+        <w:rPr>
+          <w:rFonts w:ascii="Consolas" w:hAnsi="Consolas"/>
+        </w:rPr>
+        <w:t>es</w:t>
+      </w:r>
+      <w:r>
+        <w:rPr>
+          <w:rFonts w:ascii="Consolas" w:hAnsi="Consolas"/>
+        </w:rPr>
+        <w:t xml:space="preserve"> the various pascal symbols, namely variables, arrays, functions, programs</w:t>
+      </w:r>
+      <w:r>
+        <w:rPr>
+          <w:rFonts w:ascii="Consolas" w:hAnsi="Consolas"/>
+        </w:rPr>
+        <w:t xml:space="preserve">, </w:t>
+      </w:r>
+      <w:r>
+        <w:rPr>
+          <w:rFonts w:ascii="Consolas" w:hAnsi="Consolas"/>
+        </w:rPr>
+        <w:t>and</w:t>
+      </w:r>
+      <w:r>
+        <w:rPr>
+          <w:rFonts w:ascii="Consolas" w:hAnsi="Consolas"/>
+        </w:rPr>
+        <w:t xml:space="preserve"> </w:t>
+      </w:r>
+      <w:r>
+        <w:rPr>
+          <w:rFonts w:ascii="Consolas" w:hAnsi="Consolas"/>
+        </w:rPr>
+        <w:t>procedures.</w:t>
+      </w:r>
+    </w:p>
+    <w:p>
+      <w:pPr>
+        <w:pStyle w:val="ListParagraph"/>
+        <w:rPr>
+          <w:rFonts w:ascii="Consolas" w:hAnsi="Consolas"/>
+        </w:rPr>
+      </w:pPr>
+    </w:p>
+    <w:p>
+      <w:pPr>
+        <w:pStyle w:val="ListParagraph"/>
+        <w:rPr>
+          <w:rFonts w:ascii="Consolas" w:hAnsi="Consolas"/>
           <w:b/>
         </w:rPr>
       </w:pPr>
@@ -3508,7 +3584,7 @@
           <w:rFonts w:ascii="Consolas" w:hAnsi="Consolas"/>
           <w:b/>
         </w:rPr>
-        <w:t>Symbol Type</w:t>
+        <w:t>Symbol Table</w:t>
       </w:r>
     </w:p>
     <w:p>
@@ -3528,121 +3604,43 @@
         <w:rPr>
           <w:rFonts w:ascii="Consolas" w:hAnsi="Consolas"/>
         </w:rPr>
-        <w:t xml:space="preserve">We define ENUMS to serve as a specification file the symbol table. </w:t>
-      </w:r>
-      <w:r>
-        <w:rPr>
-          <w:rFonts w:ascii="Consolas" w:hAnsi="Consolas"/>
-        </w:rPr>
-        <w:t>These types</w:t>
-      </w:r>
-      <w:r>
-        <w:rPr>
-          <w:rFonts w:ascii="Consolas" w:hAnsi="Consolas"/>
-        </w:rPr>
-        <w:t xml:space="preserve"> </w:t>
-      </w:r>
-      <w:r>
-        <w:rPr>
-          <w:rFonts w:ascii="Consolas" w:hAnsi="Consolas"/>
-        </w:rPr>
-        <w:t>are extracted</w:t>
-      </w:r>
-      <w:r>
-        <w:rPr>
-          <w:rFonts w:ascii="Consolas" w:hAnsi="Consolas"/>
-        </w:rPr>
-        <w:t xml:space="preserve"> from the grammar specification document</w:t>
-      </w:r>
-      <w:r>
-        <w:rPr>
-          <w:rFonts w:ascii="Consolas" w:hAnsi="Consolas"/>
-        </w:rPr>
-        <w:t>, which</w:t>
-      </w:r>
-      <w:r>
-        <w:rPr>
-          <w:rFonts w:ascii="Consolas" w:hAnsi="Consolas"/>
-        </w:rPr>
-        <w:t xml:space="preserve"> </w:t>
-      </w:r>
-      <w:r>
-        <w:rPr>
-          <w:rFonts w:ascii="Consolas" w:hAnsi="Consolas"/>
-        </w:rPr>
-        <w:t>defin</w:t>
-      </w:r>
-      <w:r>
-        <w:rPr>
-          <w:rFonts w:ascii="Consolas" w:hAnsi="Consolas"/>
-        </w:rPr>
-        <w:t>es</w:t>
-      </w:r>
-      <w:r>
-        <w:rPr>
-          <w:rFonts w:ascii="Consolas" w:hAnsi="Consolas"/>
-        </w:rPr>
-        <w:t xml:space="preserve"> the various pascal symbols, namely </w:t>
-      </w:r>
-      <w:r>
-        <w:rPr>
-          <w:rFonts w:ascii="Consolas" w:hAnsi="Consolas"/>
-        </w:rPr>
-        <w:t>variables</w:t>
-      </w:r>
-      <w:r>
-        <w:rPr>
-          <w:rFonts w:ascii="Consolas" w:hAnsi="Consolas"/>
-        </w:rPr>
-        <w:t xml:space="preserve">, </w:t>
-      </w:r>
-      <w:r>
-        <w:rPr>
-          <w:rFonts w:ascii="Consolas" w:hAnsi="Consolas"/>
-        </w:rPr>
-        <w:t>arrays</w:t>
-      </w:r>
-      <w:r>
-        <w:rPr>
-          <w:rFonts w:ascii="Consolas" w:hAnsi="Consolas"/>
-        </w:rPr>
-        <w:t xml:space="preserve">, </w:t>
-      </w:r>
-      <w:r>
-        <w:rPr>
-          <w:rFonts w:ascii="Consolas" w:hAnsi="Consolas"/>
-        </w:rPr>
-        <w:t>functions</w:t>
-      </w:r>
-      <w:r>
-        <w:rPr>
-          <w:rFonts w:ascii="Consolas" w:hAnsi="Consolas"/>
-        </w:rPr>
-        <w:t>, programs</w:t>
-      </w:r>
-      <w:r>
-        <w:rPr>
-          <w:rFonts w:ascii="Consolas" w:hAnsi="Consolas"/>
-        </w:rPr>
-        <w:t xml:space="preserve">, </w:t>
-      </w:r>
-      <w:r>
-        <w:rPr>
-          <w:rFonts w:ascii="Consolas" w:hAnsi="Consolas"/>
-        </w:rPr>
-        <w:t>and</w:t>
-      </w:r>
-      <w:r>
-        <w:rPr>
-          <w:rFonts w:ascii="Consolas" w:hAnsi="Consolas"/>
-        </w:rPr>
-        <w:t xml:space="preserve"> </w:t>
-      </w:r>
-      <w:r>
-        <w:rPr>
-          <w:rFonts w:ascii="Consolas" w:hAnsi="Consolas"/>
-        </w:rPr>
-        <w:t>procedures.</w:t>
+        <w:t xml:space="preserve">The symbol table will serve to store all the symbols we gather and validate from our </w:t>
+      </w:r>
+      <w:r>
+        <w:rPr>
+          <w:rFonts w:ascii="Consolas" w:hAnsi="Consolas"/>
+        </w:rPr>
+        <w:t>parser</w:t>
+      </w:r>
+      <w:r>
+        <w:rPr>
+          <w:rFonts w:ascii="Consolas" w:hAnsi="Consolas"/>
+        </w:rPr>
+        <w:t>. We will have the identifiers stored as pairs with their types. It will be used as reference</w:t>
+      </w:r>
+      <w:r>
+        <w:rPr>
+          <w:rFonts w:ascii="Consolas" w:hAnsi="Consolas"/>
+        </w:rPr>
+        <w:t xml:space="preserve"> table</w:t>
+      </w:r>
+      <w:r>
+        <w:rPr>
+          <w:rFonts w:ascii="Consolas" w:hAnsi="Consolas"/>
+        </w:rPr>
+        <w:t xml:space="preserve"> by other components</w:t>
+      </w:r>
+      <w:r>
+        <w:rPr>
+          <w:rFonts w:ascii="Consolas" w:hAnsi="Consolas"/>
+        </w:rPr>
+        <w:t xml:space="preserve"> such as parser</w:t>
+      </w:r>
+      <w:r>
+        <w:rPr>
+          <w:rFonts w:ascii="Consolas" w:hAnsi="Consolas"/>
+        </w:rPr>
+        <w:t>.</w:t>
       </w:r>
     </w:p>
     <w:p>
@@ -3658,6 +3656,14 @@
         <w:pStyle w:val="ListParagraph"/>
         <w:rPr>
           <w:rFonts w:ascii="Consolas" w:hAnsi="Consolas"/>
+        </w:rPr>
+      </w:pPr>
+    </w:p>
+    <w:p>
+      <w:pPr>
+        <w:pStyle w:val="ListParagraph"/>
+        <w:rPr>
+          <w:rFonts w:ascii="Consolas" w:hAnsi="Consolas"/>
           <w:b/>
         </w:rPr>
       </w:pPr>
@@ -3666,7 +3672,7 @@
           <w:rFonts w:ascii="Consolas" w:hAnsi="Consolas"/>
           <w:b/>
         </w:rPr>
-        <w:t>Symbol Table</w:t>
+        <w:t>Parser</w:t>
       </w:r>
     </w:p>
     <w:p>
@@ -3686,77 +3692,25 @@
         <w:rPr>
           <w:rFonts w:ascii="Consolas" w:hAnsi="Consolas"/>
         </w:rPr>
-        <w:t xml:space="preserve">The symbol table will serve to store all the symbols we gather and validate from our </w:t>
-      </w:r>
-      <w:r>
-        <w:rPr>
-          <w:rFonts w:ascii="Consolas" w:hAnsi="Consolas"/>
-        </w:rPr>
-        <w:t>parser</w:t>
-      </w:r>
-      <w:r>
-        <w:rPr>
-          <w:rFonts w:ascii="Consolas" w:hAnsi="Consolas"/>
-        </w:rPr>
-        <w:t>. We will have the identifiers them stored as pairs with their types. It will be used as reference by other components.</w:t>
-      </w:r>
-    </w:p>
-    <w:p>
-      <w:pPr>
-        <w:pStyle w:val="ListParagraph"/>
-        <w:rPr>
-          <w:rFonts w:ascii="Consolas" w:hAnsi="Consolas"/>
-        </w:rPr>
-      </w:pPr>
-    </w:p>
-    <w:p>
-      <w:pPr>
-        <w:pStyle w:val="ListParagraph"/>
-        <w:rPr>
-          <w:rFonts w:ascii="Consolas" w:hAnsi="Consolas"/>
-        </w:rPr>
-      </w:pPr>
-    </w:p>
-    <w:p>
-      <w:pPr>
-        <w:pStyle w:val="ListParagraph"/>
-        <w:rPr>
-          <w:rFonts w:ascii="Consolas" w:hAnsi="Consolas"/>
-          <w:b/>
-        </w:rPr>
-      </w:pPr>
-      <w:r>
-        <w:rPr>
-          <w:rFonts w:ascii="Consolas" w:hAnsi="Consolas"/>
-          <w:b/>
-        </w:rPr>
-        <w:t>Parser</w:t>
-      </w:r>
-    </w:p>
-    <w:p>
-      <w:pPr>
-        <w:pStyle w:val="ListParagraph"/>
-        <w:rPr>
-          <w:rFonts w:ascii="Consolas" w:hAnsi="Consolas"/>
-        </w:rPr>
-      </w:pPr>
-      <w:r>
-        <w:rPr>
-          <w:rFonts w:ascii="Consolas" w:hAnsi="Consolas"/>
-        </w:rPr>
-        <w:tab/>
-      </w:r>
-      <w:r>
-        <w:rPr>
-          <w:rFonts w:ascii="Consolas" w:hAnsi="Consolas"/>
-        </w:rPr>
-        <w:t xml:space="preserve">We have defined rules for production of code in the parser class. We will take in valid tokens and verify against the production rules we have defined in the parser class. </w:t>
-      </w:r>
-      <w:r>
-        <w:rPr>
-          <w:rFonts w:ascii="Consolas" w:hAnsi="Consolas"/>
-        </w:rPr>
-        <w:t xml:space="preserve">We do this by comparing the tokenType against expected possibilities after the last token. The parser will throw an error if it finds the token to be against expectation (expected token). Parser will return error location (line and col number) and reason. When valid Symbol such as a variable is found it will store it in the symbol table. When there is ambiguity in a statement it will use the symbol table to resolve between the possibilities. </w:t>
+        <w:t xml:space="preserve">We have defined rules for production of code in the parser class. We will take in valid tokens and verify against the production rules we have defined. </w:t>
+      </w:r>
+      <w:r>
+        <w:rPr>
+          <w:rFonts w:ascii="Consolas" w:hAnsi="Consolas"/>
+        </w:rPr>
+        <w:t xml:space="preserve">We do this by comparing the tokenType against expected possibilities after the last token. The parser will throw an error if it finds the token to be against </w:t>
+      </w:r>
+      <w:r>
+        <w:rPr>
+          <w:rFonts w:ascii="Consolas" w:hAnsi="Consolas"/>
+        </w:rPr>
+        <w:t>expected TokenType</w:t>
+      </w:r>
+      <w:r>
+        <w:rPr>
+          <w:rFonts w:ascii="Consolas" w:hAnsi="Consolas"/>
+        </w:rPr>
+        <w:t xml:space="preserve"> (expected token). Parser will return error location (line and col number) and reason. When valid Symbol such as a variable is found it will store it in the symbol table. When there is ambiguity in a statement it will use the symbol table to resolve between the possibilities. </w:t>
       </w:r>
     </w:p>
     <w:p>
@@ -3803,8 +3757,6 @@
           <w:rFonts w:ascii="Consolas" w:hAnsi="Consolas"/>
         </w:rPr>
       </w:pPr>
-      <w:bookmarkStart w:id="0" w:name="_GoBack"/>
-      <w:bookmarkEnd w:id="0"/>
     </w:p>
     <w:p>
       <w:pPr>
@@ -3823,6 +3775,7 @@
           <w:sz w:val="30"/>
           <w:u w:val="single"/>
         </w:rPr>
+        <w:lastRenderedPageBreak/>
         <w:t>Syntax Tree</w:t>
       </w:r>
     </w:p>
@@ -3834,6 +3787,395 @@
           <w:rFonts w:ascii="Consolas" w:hAnsi="Consolas"/>
         </w:rPr>
       </w:pPr>
+    </w:p>
+    <w:p>
+      <w:pPr>
+        <w:rPr>
+          <w:rFonts w:ascii="Consolas" w:hAnsi="Consolas"/>
+        </w:rPr>
+      </w:pPr>
+      <w:r>
+        <w:rPr>
+          <w:rFonts w:ascii="Consolas" w:hAnsi="Consolas"/>
+        </w:rPr>
+        <w:t>The Recognizer is likely the most</w:t>
+      </w:r>
+    </w:p>
+    <w:p>
+      <w:pPr>
+        <w:rPr>
+          <w:rFonts w:ascii="Consolas" w:hAnsi="Consolas"/>
+        </w:rPr>
+      </w:pPr>
+      <w:r>
+        <w:rPr>
+          <w:rFonts w:ascii="Consolas" w:hAnsi="Consolas"/>
+        </w:rPr>
+        <w:t>mathematically complex element of</w:t>
+      </w:r>
+    </w:p>
+    <w:p>
+      <w:pPr>
+        <w:rPr>
+          <w:rFonts w:ascii="Consolas" w:hAnsi="Consolas"/>
+        </w:rPr>
+      </w:pPr>
+      <w:r>
+        <w:rPr>
+          <w:rFonts w:ascii="Consolas" w:hAnsi="Consolas"/>
+        </w:rPr>
+        <w:t>the Compiler. It has the task of creating a parser tree,</w:t>
+      </w:r>
+    </w:p>
+    <w:p>
+      <w:pPr>
+        <w:rPr>
+          <w:rFonts w:ascii="Consolas" w:hAnsi="Consolas"/>
+        </w:rPr>
+      </w:pPr>
+      <w:r>
+        <w:rPr>
+          <w:rFonts w:ascii="Consolas" w:hAnsi="Consolas"/>
+        </w:rPr>
+        <w:t>whether or not is saved in memory. This means using</w:t>
+      </w:r>
+    </w:p>
+    <w:p>
+      <w:pPr>
+        <w:rPr>
+          <w:rFonts w:ascii="Consolas" w:hAnsi="Consolas"/>
+        </w:rPr>
+      </w:pPr>
+      <w:r>
+        <w:rPr>
+          <w:rFonts w:ascii="Consolas" w:hAnsi="Consolas"/>
+        </w:rPr>
+        <w:t>recursive descent and backtracking to try</w:t>
+      </w:r>
+    </w:p>
+    <w:p>
+      <w:pPr>
+        <w:rPr>
+          <w:rFonts w:ascii="Consolas" w:hAnsi="Consolas"/>
+        </w:rPr>
+      </w:pPr>
+      <w:r>
+        <w:rPr>
+          <w:rFonts w:ascii="Consolas" w:hAnsi="Consolas"/>
+        </w:rPr>
+        <w:t>and follow possible paths down the grammar from</w:t>
+      </w:r>
+    </w:p>
+    <w:p>
+      <w:pPr>
+        <w:rPr>
+          <w:rFonts w:ascii="Consolas" w:hAnsi="Consolas"/>
+        </w:rPr>
+      </w:pPr>
+      <w:r>
+        <w:rPr>
+          <w:rFonts w:ascii="Consolas" w:hAnsi="Consolas"/>
+        </w:rPr>
+        <w:t>non-terminals. One other notable aspect of it</w:t>
+      </w:r>
+    </w:p>
+    <w:p>
+      <w:pPr>
+        <w:rPr>
+          <w:rFonts w:ascii="Consolas" w:hAnsi="Consolas"/>
+        </w:rPr>
+      </w:pPr>
+      <w:r>
+        <w:rPr>
+          <w:rFonts w:ascii="Consolas" w:hAnsi="Consolas"/>
+        </w:rPr>
+        <w:t>is the shear amount of code that must be written</w:t>
+      </w:r>
+    </w:p>
+    <w:p>
+      <w:pPr>
+        <w:rPr>
+          <w:rFonts w:ascii="Consolas" w:hAnsi="Consolas"/>
+        </w:rPr>
+      </w:pPr>
+      <w:r>
+        <w:rPr>
+          <w:rFonts w:ascii="Consolas" w:hAnsi="Consolas"/>
+        </w:rPr>
+        <w:t xml:space="preserve">to </w:t>
+      </w:r>
+      <w:proofErr w:type="spellStart"/>
+      <w:r>
+        <w:rPr>
+          <w:rFonts w:ascii="Consolas" w:hAnsi="Consolas"/>
+        </w:rPr>
+        <w:t>accomate</w:t>
+      </w:r>
+      <w:proofErr w:type="spellEnd"/>
+      <w:r>
+        <w:rPr>
+          <w:rFonts w:ascii="Consolas" w:hAnsi="Consolas"/>
+        </w:rPr>
+        <w:t xml:space="preserve"> functions for every different non-terminal</w:t>
+      </w:r>
+    </w:p>
+    <w:p>
+      <w:pPr>
+        <w:rPr>
+          <w:rFonts w:ascii="Consolas" w:hAnsi="Consolas"/>
+        </w:rPr>
+      </w:pPr>
+      <w:r>
+        <w:rPr>
+          <w:rFonts w:ascii="Consolas" w:hAnsi="Consolas"/>
+        </w:rPr>
+        <w:t>in the grammar. This was done, and the recognizer takes</w:t>
+      </w:r>
+    </w:p>
+    <w:p>
+      <w:pPr>
+        <w:rPr>
+          <w:rFonts w:ascii="Consolas" w:hAnsi="Consolas"/>
+        </w:rPr>
+      </w:pPr>
+      <w:r>
+        <w:rPr>
+          <w:rFonts w:ascii="Consolas" w:hAnsi="Consolas"/>
+        </w:rPr>
+        <w:t>as input a filename containing code, creates all the</w:t>
+      </w:r>
+    </w:p>
+    <w:p>
+      <w:pPr>
+        <w:rPr>
+          <w:rFonts w:ascii="Consolas" w:hAnsi="Consolas"/>
+        </w:rPr>
+      </w:pPr>
+      <w:r>
+        <w:rPr>
+          <w:rFonts w:ascii="Consolas" w:hAnsi="Consolas"/>
+        </w:rPr>
+        <w:t>tokens using the scanner and then begins executing the</w:t>
+      </w:r>
+    </w:p>
+    <w:p>
+      <w:pPr>
+        <w:rPr>
+          <w:rFonts w:ascii="Consolas" w:hAnsi="Consolas"/>
+        </w:rPr>
+      </w:pPr>
+      <w:r>
+        <w:rPr>
+          <w:rFonts w:ascii="Consolas" w:hAnsi="Consolas"/>
+        </w:rPr>
+        <w:t>non-terminal functions. It parses the tokens by calling</w:t>
+      </w:r>
+    </w:p>
+    <w:p>
+      <w:pPr>
+        <w:rPr>
+          <w:rFonts w:ascii="Consolas" w:hAnsi="Consolas"/>
+        </w:rPr>
+      </w:pPr>
+      <w:r>
+        <w:rPr>
+          <w:rFonts w:ascii="Consolas" w:hAnsi="Consolas"/>
+        </w:rPr>
+        <w:t xml:space="preserve">a non-terminal function, which returns a </w:t>
+      </w:r>
+      <w:proofErr w:type="spellStart"/>
+      <w:r>
+        <w:rPr>
+          <w:rFonts w:ascii="Consolas" w:hAnsi="Consolas"/>
+        </w:rPr>
+        <w:t>boolean</w:t>
+      </w:r>
+      <w:proofErr w:type="spellEnd"/>
+      <w:r>
+        <w:rPr>
+          <w:rFonts w:ascii="Consolas" w:hAnsi="Consolas"/>
+        </w:rPr>
+        <w:t xml:space="preserve"> true or</w:t>
+      </w:r>
+    </w:p>
+    <w:p>
+      <w:pPr>
+        <w:rPr>
+          <w:rFonts w:ascii="Consolas" w:hAnsi="Consolas"/>
+        </w:rPr>
+      </w:pPr>
+      <w:r>
+        <w:rPr>
+          <w:rFonts w:ascii="Consolas" w:hAnsi="Consolas"/>
+        </w:rPr>
+        <w:t xml:space="preserve">false if it </w:t>
+      </w:r>
+      <w:proofErr w:type="gramStart"/>
+      <w:r>
+        <w:rPr>
+          <w:rFonts w:ascii="Consolas" w:hAnsi="Consolas"/>
+        </w:rPr>
+        <w:t>is able to</w:t>
+      </w:r>
+      <w:proofErr w:type="gramEnd"/>
+      <w:r>
+        <w:rPr>
+          <w:rFonts w:ascii="Consolas" w:hAnsi="Consolas"/>
+        </w:rPr>
+        <w:t xml:space="preserve"> parse the input. It answers this</w:t>
+      </w:r>
+    </w:p>
+    <w:p>
+      <w:pPr>
+        <w:rPr>
+          <w:rFonts w:ascii="Consolas" w:hAnsi="Consolas"/>
+        </w:rPr>
+      </w:pPr>
+      <w:r>
+        <w:rPr>
+          <w:rFonts w:ascii="Consolas" w:hAnsi="Consolas"/>
+        </w:rPr>
+        <w:t>by again calling another non-terminal function</w:t>
+      </w:r>
+    </w:p>
+    <w:p>
+      <w:pPr>
+        <w:rPr>
+          <w:rFonts w:ascii="Consolas" w:hAnsi="Consolas"/>
+        </w:rPr>
+      </w:pPr>
+      <w:r>
+        <w:rPr>
+          <w:rFonts w:ascii="Consolas" w:hAnsi="Consolas"/>
+        </w:rPr>
+        <w:t xml:space="preserve">or eventually </w:t>
+      </w:r>
+      <w:proofErr w:type="spellStart"/>
+      <w:r>
+        <w:rPr>
+          <w:rFonts w:ascii="Consolas" w:hAnsi="Consolas"/>
+        </w:rPr>
+        <w:t>checkning</w:t>
+      </w:r>
+      <w:proofErr w:type="spellEnd"/>
+      <w:r>
+        <w:rPr>
+          <w:rFonts w:ascii="Consolas" w:hAnsi="Consolas"/>
+        </w:rPr>
+        <w:t xml:space="preserve"> actual tokens. After this was created,</w:t>
+      </w:r>
+    </w:p>
+    <w:p>
+      <w:pPr>
+        <w:rPr>
+          <w:rFonts w:ascii="Consolas" w:hAnsi="Consolas"/>
+        </w:rPr>
+      </w:pPr>
+      <w:r>
+        <w:rPr>
+          <w:rFonts w:ascii="Consolas" w:hAnsi="Consolas"/>
+        </w:rPr>
+        <w:t>a symbol table was added. The symbol table adds identifiers</w:t>
+      </w:r>
+    </w:p>
+    <w:p>
+      <w:pPr>
+        <w:rPr>
+          <w:rFonts w:ascii="Consolas" w:hAnsi="Consolas"/>
+        </w:rPr>
+      </w:pPr>
+      <w:r>
+        <w:rPr>
+          <w:rFonts w:ascii="Consolas" w:hAnsi="Consolas"/>
+        </w:rPr>
+        <w:t xml:space="preserve">to the table as they are declared and checks for the </w:t>
+      </w:r>
+    </w:p>
+    <w:p>
+      <w:pPr>
+        <w:rPr>
+          <w:rFonts w:ascii="Consolas" w:hAnsi="Consolas"/>
+        </w:rPr>
+      </w:pPr>
+      <w:r>
+        <w:rPr>
+          <w:rFonts w:ascii="Consolas" w:hAnsi="Consolas"/>
+        </w:rPr>
+        <w:t>existence of them when they are used in statements and</w:t>
+      </w:r>
+    </w:p>
+    <w:p>
+      <w:pPr>
+        <w:rPr>
+          <w:rFonts w:ascii="Consolas" w:hAnsi="Consolas"/>
+        </w:rPr>
+      </w:pPr>
+      <w:r>
+        <w:rPr>
+          <w:rFonts w:ascii="Consolas" w:hAnsi="Consolas"/>
+        </w:rPr>
+        <w:t>expressions. The test for the recognizer consists of feeding</w:t>
+      </w:r>
+    </w:p>
+    <w:p>
+      <w:pPr>
+        <w:rPr>
+          <w:rFonts w:ascii="Consolas" w:hAnsi="Consolas"/>
+        </w:rPr>
+      </w:pPr>
+      <w:proofErr w:type="gramStart"/>
+      <w:r>
+        <w:rPr>
+          <w:rFonts w:ascii="Consolas" w:hAnsi="Consolas"/>
+        </w:rPr>
+        <w:t>it</w:t>
+      </w:r>
+      <w:proofErr w:type="gramEnd"/>
+      <w:r>
+        <w:rPr>
+          <w:rFonts w:ascii="Consolas" w:hAnsi="Consolas"/>
+        </w:rPr>
+        <w:t xml:space="preserve"> programs that both work and don't work and making sure</w:t>
+      </w:r>
+    </w:p>
+    <w:p>
+      <w:pPr>
+        <w:rPr>
+          <w:rFonts w:ascii="Consolas" w:hAnsi="Consolas"/>
+        </w:rPr>
+      </w:pPr>
+      <w:r>
+        <w:rPr>
+          <w:rFonts w:ascii="Consolas" w:hAnsi="Consolas"/>
+        </w:rPr>
+        <w:t>it labels them accordingly. An important aspect of the tests</w:t>
+      </w:r>
+    </w:p>
+    <w:p>
+      <w:pPr>
+        <w:rPr>
+          <w:rFonts w:ascii="Consolas" w:hAnsi="Consolas"/>
+        </w:rPr>
+      </w:pPr>
+      <w:r>
+        <w:rPr>
+          <w:rFonts w:ascii="Consolas" w:hAnsi="Consolas"/>
+        </w:rPr>
+        <w:t>is using very similar programs for the good and bad files</w:t>
+      </w:r>
+    </w:p>
+    <w:p>
+      <w:pPr>
+        <w:rPr>
+          <w:rFonts w:ascii="Consolas" w:hAnsi="Consolas"/>
+        </w:rPr>
+      </w:pPr>
+      <w:r>
+        <w:rPr>
+          <w:rFonts w:ascii="Consolas" w:hAnsi="Consolas"/>
+        </w:rPr>
+        <w:t>to test specific features of the recognizer.</w:t>
+      </w:r>
     </w:p>
     <w:p>
       <w:pPr>

</xml_diff>

<commit_message>
add syntax tree to SDD
</commit_message>
<xml_diff>
--- a/SDD+MiscDocs/SDD Document.docx
+++ b/SDD+MiscDocs/SDD Document.docx
@@ -13,7 +13,6 @@
           <w:docPartUnique/>
         </w:docPartObj>
       </w:sdtPr>
-      <w:sdtEndPr/>
       <w:sdtContent>
         <w:p>
           <w:pPr>
@@ -488,7 +487,6 @@
                                   <w:dataBinding w:prefixMappings="xmlns:ns0='http://purl.org/dc/elements/1.1/' xmlns:ns1='http://schemas.openxmlformats.org/package/2006/metadata/core-properties' " w:xpath="/ns1:coreProperties[1]/ns0:creator[1]" w:storeItemID="{6C3C8BC8-F283-45AE-878A-BAB7291924A1}"/>
                                   <w:text/>
                                 </w:sdtPr>
-                                <w:sdtEndPr/>
                                 <w:sdtContent>
                                   <w:p>
                                     <w:pPr>
@@ -534,7 +532,6 @@
                                     <w:dataBinding w:prefixMappings="xmlns:ns0='http://schemas.microsoft.com/office/2006/coverPageProps' " w:xpath="/ns0:CoverPageProperties[1]/ns0:CompanyEmail[1]" w:storeItemID="{55AF091B-3C7A-41E3-B477-F2FDAA23CFDA}"/>
                                     <w:text/>
                                   </w:sdtPr>
-                                  <w:sdtEndPr/>
                                   <w:sdtContent>
                                     <w:r>
                                       <w:rPr>
@@ -585,7 +582,6 @@
                             <w:dataBinding w:prefixMappings="xmlns:ns0='http://purl.org/dc/elements/1.1/' xmlns:ns1='http://schemas.openxmlformats.org/package/2006/metadata/core-properties' " w:xpath="/ns1:coreProperties[1]/ns0:creator[1]" w:storeItemID="{6C3C8BC8-F283-45AE-878A-BAB7291924A1}"/>
                             <w:text/>
                           </w:sdtPr>
-                          <w:sdtEndPr/>
                           <w:sdtContent>
                             <w:p>
                               <w:pPr>
@@ -631,7 +627,6 @@
                               <w:dataBinding w:prefixMappings="xmlns:ns0='http://schemas.microsoft.com/office/2006/coverPageProps' " w:xpath="/ns0:CoverPageProperties[1]/ns0:CompanyEmail[1]" w:storeItemID="{55AF091B-3C7A-41E3-B477-F2FDAA23CFDA}"/>
                               <w:text/>
                             </w:sdtPr>
-                            <w:sdtEndPr/>
                             <w:sdtContent>
                               <w:r>
                                 <w:rPr>
@@ -761,7 +756,6 @@
                                   <w:dataBinding w:prefixMappings="xmlns:ns0='http://purl.org/dc/elements/1.1/' xmlns:ns1='http://schemas.openxmlformats.org/package/2006/metadata/core-properties' " w:xpath="/ns1:coreProperties[1]/ns0:subject[1]" w:storeItemID="{6C3C8BC8-F283-45AE-878A-BAB7291924A1}"/>
                                   <w:text/>
                                 </w:sdtPr>
-                                <w:sdtEndPr/>
                                 <w:sdtContent>
                                   <w:p>
                                     <w:pPr>
@@ -863,7 +857,6 @@
                             <w:dataBinding w:prefixMappings="xmlns:ns0='http://purl.org/dc/elements/1.1/' xmlns:ns1='http://schemas.openxmlformats.org/package/2006/metadata/core-properties' " w:xpath="/ns1:coreProperties[1]/ns0:subject[1]" w:storeItemID="{6C3C8BC8-F283-45AE-878A-BAB7291924A1}"/>
                             <w:text/>
                           </w:sdtPr>
-                          <w:sdtEndPr/>
                           <w:sdtContent>
                             <w:p>
                               <w:pPr>
@@ -1620,7 +1613,7 @@
                 <w:b w:val="0"/>
                 <w:sz w:val="18"/>
               </w:rPr>
-              <w:t xml:space="preserve"> </w:t>
+              <w:t>04/02/19</w:t>
             </w:r>
           </w:p>
         </w:tc>
@@ -1636,6 +1629,13 @@
                 <w:sz w:val="18"/>
               </w:rPr>
             </w:pPr>
+            <w:r>
+              <w:rPr>
+                <w:rFonts w:ascii="Consolas" w:hAnsi="Consolas"/>
+                <w:sz w:val="18"/>
+              </w:rPr>
+              <w:t xml:space="preserve">Added section on Syntax Tree </w:t>
+            </w:r>
           </w:p>
         </w:tc>
       </w:tr>
@@ -2010,6 +2010,13 @@
     </w:p>
     <w:p>
       <w:pPr>
+        <w:rPr>
+          <w:rFonts w:ascii="Consolas" w:hAnsi="Consolas"/>
+        </w:rPr>
+      </w:pPr>
+    </w:p>
+    <w:p>
+      <w:pPr>
         <w:pStyle w:val="IntenseQuote"/>
         <w:rPr>
           <w:rFonts w:ascii="Consolas" w:hAnsi="Consolas"/>
@@ -2020,7 +2027,6 @@
           <w:rFonts w:ascii="Consolas" w:hAnsi="Consolas"/>
           <w:sz w:val="32"/>
         </w:rPr>
-        <w:lastRenderedPageBreak/>
         <w:t xml:space="preserve"> </w:t>
       </w:r>
       <w:r>
@@ -3130,15 +3136,7 @@
           <w:sz w:val="24"/>
           <w:szCs w:val="24"/>
         </w:rPr>
-        <w:t xml:space="preserve"> t</w:t>
-      </w:r>
-      <w:r>
-        <w:rPr>
-          <w:rFonts w:ascii="Consolas" w:hAnsi="Consolas"/>
-          <w:sz w:val="24"/>
-          <w:szCs w:val="24"/>
-        </w:rPr>
-        <w:t>his class will extend the H</w:t>
+        <w:t xml:space="preserve"> this class will extend the H</w:t>
       </w:r>
       <w:r>
         <w:rPr>
@@ -3211,6 +3209,7 @@
           <w:sz w:val="24"/>
           <w:szCs w:val="24"/>
         </w:rPr>
+        <w:lastRenderedPageBreak/>
         <w:tab/>
       </w:r>
       <w:r>
@@ -3220,14 +3219,6 @@
         </w:rPr>
         <w:t xml:space="preserve"> </w:t>
       </w:r>
-    </w:p>
-    <w:p>
-      <w:pPr>
-        <w:rPr>
-          <w:rFonts w:ascii="Consolas" w:hAnsi="Consolas"/>
-          <w:sz w:val="24"/>
-        </w:rPr>
-      </w:pPr>
     </w:p>
     <w:p>
       <w:pPr>
@@ -3247,8 +3238,6 @@
           <w:u w:val="single"/>
         </w:rPr>
       </w:pPr>
-      <w:bookmarkStart w:id="0" w:name="_GoBack"/>
-      <w:bookmarkEnd w:id="0"/>
       <w:r>
         <w:rPr>
           <w:rStyle w:val="IntenseReference"/>
@@ -3285,31 +3274,7 @@
         <w:rPr>
           <w:rFonts w:ascii="Consolas" w:hAnsi="Consolas"/>
         </w:rPr>
-        <w:t>The package is called parser, but it contains 3 files (</w:t>
-      </w:r>
-      <w:r>
-        <w:rPr>
-          <w:rFonts w:ascii="Consolas" w:hAnsi="Consolas"/>
-        </w:rPr>
-        <w:t>Symbol Tabl</w:t>
-      </w:r>
-      <w:r>
-        <w:rPr>
-          <w:rFonts w:ascii="Consolas" w:hAnsi="Consolas"/>
-        </w:rPr>
-        <w:t xml:space="preserve">e, Parser, </w:t>
-      </w:r>
-      <w:r>
-        <w:rPr>
-          <w:rFonts w:ascii="Consolas" w:hAnsi="Consolas"/>
-        </w:rPr>
-        <w:t>Syntax Tree</w:t>
-      </w:r>
-      <w:r>
-        <w:rPr>
-          <w:rFonts w:ascii="Consolas" w:hAnsi="Consolas"/>
-        </w:rPr>
-        <w:t xml:space="preserve">). The Symbol table contains all tokens found by the scanner and stores them with their associated types for other classes to reference. </w:t>
+        <w:t xml:space="preserve">The package is called parser, but it contains 3 files (Symbol Table, Parser, Syntax Tree). The Symbol table contains all tokens found by the scanner and stores them with their associated types for other classes to reference. </w:t>
       </w:r>
     </w:p>
     <w:p>
@@ -3536,31 +3501,7 @@
         <w:rPr>
           <w:rFonts w:ascii="Consolas" w:hAnsi="Consolas"/>
         </w:rPr>
-        <w:t xml:space="preserve"> the various pascal symbols, namely variables, arrays, functions, programs</w:t>
-      </w:r>
-      <w:r>
-        <w:rPr>
-          <w:rFonts w:ascii="Consolas" w:hAnsi="Consolas"/>
-        </w:rPr>
-        <w:t xml:space="preserve">, </w:t>
-      </w:r>
-      <w:r>
-        <w:rPr>
-          <w:rFonts w:ascii="Consolas" w:hAnsi="Consolas"/>
-        </w:rPr>
-        <w:t>and</w:t>
-      </w:r>
-      <w:r>
-        <w:rPr>
-          <w:rFonts w:ascii="Consolas" w:hAnsi="Consolas"/>
-        </w:rPr>
-        <w:t xml:space="preserve"> </w:t>
-      </w:r>
-      <w:r>
-        <w:rPr>
-          <w:rFonts w:ascii="Consolas" w:hAnsi="Consolas"/>
-        </w:rPr>
-        <w:t>procedures.</w:t>
+        <w:t xml:space="preserve"> the various pascal symbols, namely variables, arrays, functions, programs, and procedures.</w:t>
       </w:r>
     </w:p>
     <w:p>
@@ -3768,14 +3709,24 @@
           <w:u w:val="single"/>
         </w:rPr>
       </w:pPr>
-      <w:r>
+    </w:p>
+    <w:p>
+      <w:pPr>
+        <w:pStyle w:val="Heading2"/>
         <w:rPr>
           <w:rStyle w:val="IntenseReference"/>
           <w:rFonts w:ascii="Consolas" w:hAnsi="Consolas"/>
           <w:sz w:val="30"/>
           <w:u w:val="single"/>
         </w:rPr>
-        <w:lastRenderedPageBreak/>
+      </w:pPr>
+      <w:r>
+        <w:rPr>
+          <w:rStyle w:val="IntenseReference"/>
+          <w:rFonts w:ascii="Consolas" w:hAnsi="Consolas"/>
+          <w:sz w:val="30"/>
+          <w:u w:val="single"/>
+        </w:rPr>
         <w:t>Syntax Tree</w:t>
       </w:r>
     </w:p>
@@ -3798,433 +3749,303 @@
         <w:rPr>
           <w:rFonts w:ascii="Consolas" w:hAnsi="Consolas"/>
         </w:rPr>
-        <w:t>The Recognizer is likely the most</w:t>
-      </w:r>
-    </w:p>
-    <w:p>
-      <w:pPr>
-        <w:rPr>
-          <w:rFonts w:ascii="Consolas" w:hAnsi="Consolas"/>
-        </w:rPr>
-      </w:pPr>
-      <w:r>
-        <w:rPr>
-          <w:rFonts w:ascii="Consolas" w:hAnsi="Consolas"/>
-        </w:rPr>
-        <w:t>mathematically complex element of</w:t>
-      </w:r>
-    </w:p>
-    <w:p>
-      <w:pPr>
-        <w:rPr>
-          <w:rFonts w:ascii="Consolas" w:hAnsi="Consolas"/>
-        </w:rPr>
-      </w:pPr>
-      <w:r>
-        <w:rPr>
-          <w:rFonts w:ascii="Consolas" w:hAnsi="Consolas"/>
-        </w:rPr>
-        <w:t>the Compiler. It has the task of creating a parser tree,</w:t>
-      </w:r>
-    </w:p>
-    <w:p>
-      <w:pPr>
-        <w:rPr>
-          <w:rFonts w:ascii="Consolas" w:hAnsi="Consolas"/>
-        </w:rPr>
-      </w:pPr>
-      <w:r>
-        <w:rPr>
-          <w:rFonts w:ascii="Consolas" w:hAnsi="Consolas"/>
-        </w:rPr>
-        <w:t>whether or not is saved in memory. This means using</w:t>
-      </w:r>
-    </w:p>
-    <w:p>
-      <w:pPr>
-        <w:rPr>
-          <w:rFonts w:ascii="Consolas" w:hAnsi="Consolas"/>
-        </w:rPr>
-      </w:pPr>
-      <w:r>
-        <w:rPr>
-          <w:rFonts w:ascii="Consolas" w:hAnsi="Consolas"/>
-        </w:rPr>
-        <w:t>recursive descent and backtracking to try</w:t>
-      </w:r>
-    </w:p>
-    <w:p>
-      <w:pPr>
-        <w:rPr>
-          <w:rFonts w:ascii="Consolas" w:hAnsi="Consolas"/>
-        </w:rPr>
-      </w:pPr>
-      <w:r>
-        <w:rPr>
-          <w:rFonts w:ascii="Consolas" w:hAnsi="Consolas"/>
-        </w:rPr>
-        <w:t>and follow possible paths down the grammar from</w:t>
-      </w:r>
-    </w:p>
-    <w:p>
-      <w:pPr>
-        <w:rPr>
-          <w:rFonts w:ascii="Consolas" w:hAnsi="Consolas"/>
-        </w:rPr>
-      </w:pPr>
-      <w:r>
-        <w:rPr>
-          <w:rFonts w:ascii="Consolas" w:hAnsi="Consolas"/>
-        </w:rPr>
-        <w:t>non-terminals. One other notable aspect of it</w:t>
-      </w:r>
-    </w:p>
-    <w:p>
-      <w:pPr>
-        <w:rPr>
-          <w:rFonts w:ascii="Consolas" w:hAnsi="Consolas"/>
-        </w:rPr>
-      </w:pPr>
-      <w:r>
-        <w:rPr>
-          <w:rFonts w:ascii="Consolas" w:hAnsi="Consolas"/>
-        </w:rPr>
-        <w:t>is the shear amount of code that must be written</w:t>
-      </w:r>
-    </w:p>
-    <w:p>
-      <w:pPr>
-        <w:rPr>
-          <w:rFonts w:ascii="Consolas" w:hAnsi="Consolas"/>
-        </w:rPr>
-      </w:pPr>
-      <w:r>
-        <w:rPr>
-          <w:rFonts w:ascii="Consolas" w:hAnsi="Consolas"/>
-        </w:rPr>
-        <w:t xml:space="preserve">to </w:t>
-      </w:r>
-      <w:proofErr w:type="spellStart"/>
-      <w:r>
-        <w:rPr>
-          <w:rFonts w:ascii="Consolas" w:hAnsi="Consolas"/>
-        </w:rPr>
-        <w:t>accomate</w:t>
-      </w:r>
-      <w:proofErr w:type="spellEnd"/>
-      <w:r>
-        <w:rPr>
-          <w:rFonts w:ascii="Consolas" w:hAnsi="Consolas"/>
-        </w:rPr>
-        <w:t xml:space="preserve"> functions for every different non-terminal</w:t>
-      </w:r>
-    </w:p>
-    <w:p>
-      <w:pPr>
-        <w:rPr>
-          <w:rFonts w:ascii="Consolas" w:hAnsi="Consolas"/>
-        </w:rPr>
-      </w:pPr>
-      <w:r>
-        <w:rPr>
-          <w:rFonts w:ascii="Consolas" w:hAnsi="Consolas"/>
-        </w:rPr>
-        <w:t>in the grammar. This was done, and the recognizer takes</w:t>
-      </w:r>
-    </w:p>
-    <w:p>
-      <w:pPr>
-        <w:rPr>
-          <w:rFonts w:ascii="Consolas" w:hAnsi="Consolas"/>
-        </w:rPr>
-      </w:pPr>
-      <w:r>
-        <w:rPr>
-          <w:rFonts w:ascii="Consolas" w:hAnsi="Consolas"/>
-        </w:rPr>
-        <w:t>as input a filename containing code, creates all the</w:t>
-      </w:r>
-    </w:p>
-    <w:p>
-      <w:pPr>
-        <w:rPr>
-          <w:rFonts w:ascii="Consolas" w:hAnsi="Consolas"/>
-        </w:rPr>
-      </w:pPr>
-      <w:r>
-        <w:rPr>
-          <w:rFonts w:ascii="Consolas" w:hAnsi="Consolas"/>
-        </w:rPr>
-        <w:t>tokens using the scanner and then begins executing the</w:t>
-      </w:r>
-    </w:p>
-    <w:p>
-      <w:pPr>
-        <w:rPr>
-          <w:rFonts w:ascii="Consolas" w:hAnsi="Consolas"/>
-        </w:rPr>
-      </w:pPr>
-      <w:r>
-        <w:rPr>
-          <w:rFonts w:ascii="Consolas" w:hAnsi="Consolas"/>
-        </w:rPr>
-        <w:t>non-terminal functions. It parses the tokens by calling</w:t>
-      </w:r>
-    </w:p>
-    <w:p>
-      <w:pPr>
-        <w:rPr>
-          <w:rFonts w:ascii="Consolas" w:hAnsi="Consolas"/>
-        </w:rPr>
-      </w:pPr>
-      <w:r>
-        <w:rPr>
-          <w:rFonts w:ascii="Consolas" w:hAnsi="Consolas"/>
-        </w:rPr>
-        <w:t xml:space="preserve">a non-terminal function, which returns a </w:t>
-      </w:r>
-      <w:proofErr w:type="spellStart"/>
-      <w:r>
-        <w:rPr>
-          <w:rFonts w:ascii="Consolas" w:hAnsi="Consolas"/>
-        </w:rPr>
-        <w:t>boolean</w:t>
-      </w:r>
-      <w:proofErr w:type="spellEnd"/>
-      <w:r>
-        <w:rPr>
-          <w:rFonts w:ascii="Consolas" w:hAnsi="Consolas"/>
-        </w:rPr>
-        <w:t xml:space="preserve"> true or</w:t>
-      </w:r>
-    </w:p>
-    <w:p>
-      <w:pPr>
-        <w:rPr>
-          <w:rFonts w:ascii="Consolas" w:hAnsi="Consolas"/>
-        </w:rPr>
-      </w:pPr>
-      <w:r>
-        <w:rPr>
-          <w:rFonts w:ascii="Consolas" w:hAnsi="Consolas"/>
-        </w:rPr>
-        <w:t xml:space="preserve">false if it </w:t>
+        <w:tab/>
+        <w:t xml:space="preserve">The parser will be used to create a parse tree </w:t>
+      </w:r>
+      <w:r>
+        <w:rPr>
+          <w:rFonts w:ascii="Consolas" w:hAnsi="Consolas"/>
+        </w:rPr>
+        <w:t>to enable</w:t>
+      </w:r>
+      <w:r>
+        <w:rPr>
+          <w:rFonts w:ascii="Consolas" w:hAnsi="Consolas"/>
+        </w:rPr>
+        <w:t xml:space="preserve"> the recogni</w:t>
+      </w:r>
+      <w:r>
+        <w:rPr>
+          <w:rFonts w:ascii="Consolas" w:hAnsi="Consolas"/>
+        </w:rPr>
+        <w:t>tion of</w:t>
+      </w:r>
+      <w:r>
+        <w:rPr>
+          <w:rFonts w:ascii="Consolas" w:hAnsi="Consolas"/>
+        </w:rPr>
+        <w:t xml:space="preserve"> valid pascal expressions.</w:t>
+      </w:r>
+      <w:r>
+        <w:rPr>
+          <w:rFonts w:ascii="Consolas" w:hAnsi="Consolas"/>
+        </w:rPr>
+        <w:t xml:space="preserve"> </w:t>
+      </w:r>
+      <w:r>
+        <w:rPr>
+          <w:rFonts w:ascii="Consolas" w:hAnsi="Consolas"/>
+        </w:rPr>
+        <w:t xml:space="preserve">This parse trees </w:t>
+      </w:r>
+      <w:r>
+        <w:rPr>
+          <w:rFonts w:ascii="Consolas" w:hAnsi="Consolas"/>
+        </w:rPr>
+        <w:t xml:space="preserve">will be used to validate the pascal code. </w:t>
+      </w:r>
+    </w:p>
+    <w:p>
+      <w:pPr>
+        <w:rPr>
+          <w:rStyle w:val="ilfuvd"/>
+          <w:rFonts w:ascii="Consolas" w:hAnsi="Consolas"/>
+        </w:rPr>
+      </w:pPr>
+      <w:r>
+        <w:rPr>
+          <w:rFonts w:ascii="Consolas" w:hAnsi="Consolas"/>
+        </w:rPr>
+        <w:tab/>
+      </w:r>
+      <w:r>
+        <w:rPr>
+          <w:rFonts w:ascii="Consolas" w:hAnsi="Consolas"/>
+        </w:rPr>
+        <w:t>We have series of classes defining different types of pascal expressions in the sytaxtree package.</w:t>
+      </w:r>
+      <w:r>
+        <w:rPr>
+          <w:rFonts w:ascii="Consolas" w:hAnsi="Consolas"/>
+        </w:rPr>
+        <w:t xml:space="preserve"> These definitions will be used to create a tree bade up of nodes of tokens/expressions that make up a program. The tree will help our compiler decide the sequence of execution on the program. </w:t>
+      </w:r>
+      <w:r>
+        <w:rPr>
+          <w:rFonts w:ascii="Consolas" w:hAnsi="Consolas"/>
+        </w:rPr>
+        <w:t>It</w:t>
+      </w:r>
+      <w:r>
+        <w:rPr>
+          <w:rStyle w:val="ilfuvd"/>
+          <w:rFonts w:ascii="Consolas" w:hAnsi="Consolas"/>
+        </w:rPr>
+        <w:t xml:space="preserve"> serves as an intermediate representation of the </w:t>
       </w:r>
       <w:proofErr w:type="gramStart"/>
       <w:r>
         <w:rPr>
-          <w:rFonts w:ascii="Consolas" w:hAnsi="Consolas"/>
-        </w:rPr>
-        <w:t>is able to</w:t>
+          <w:rStyle w:val="ilfuvd"/>
+          <w:rFonts w:ascii="Consolas" w:hAnsi="Consolas"/>
+        </w:rPr>
+        <w:t>program</w:t>
+      </w:r>
+      <w:r>
+        <w:rPr>
+          <w:rStyle w:val="ilfuvd"/>
+          <w:rFonts w:ascii="Consolas" w:hAnsi="Consolas"/>
+        </w:rPr>
+        <w:t>, and</w:t>
       </w:r>
       <w:proofErr w:type="gramEnd"/>
       <w:r>
         <w:rPr>
-          <w:rFonts w:ascii="Consolas" w:hAnsi="Consolas"/>
-        </w:rPr>
-        <w:t xml:space="preserve"> parse the input. It answers this</w:t>
-      </w:r>
-    </w:p>
-    <w:p>
-      <w:pPr>
-        <w:rPr>
-          <w:rFonts w:ascii="Consolas" w:hAnsi="Consolas"/>
-        </w:rPr>
-      </w:pPr>
-      <w:r>
-        <w:rPr>
-          <w:rFonts w:ascii="Consolas" w:hAnsi="Consolas"/>
-        </w:rPr>
-        <w:t>by again calling another non-terminal function</w:t>
-      </w:r>
-    </w:p>
-    <w:p>
-      <w:pPr>
-        <w:rPr>
-          <w:rFonts w:ascii="Consolas" w:hAnsi="Consolas"/>
-        </w:rPr>
-      </w:pPr>
-      <w:r>
-        <w:rPr>
-          <w:rFonts w:ascii="Consolas" w:hAnsi="Consolas"/>
-        </w:rPr>
-        <w:t xml:space="preserve">or eventually </w:t>
-      </w:r>
-      <w:proofErr w:type="spellStart"/>
-      <w:r>
-        <w:rPr>
-          <w:rFonts w:ascii="Consolas" w:hAnsi="Consolas"/>
-        </w:rPr>
-        <w:t>checkning</w:t>
-      </w:r>
-      <w:proofErr w:type="spellEnd"/>
-      <w:r>
-        <w:rPr>
-          <w:rFonts w:ascii="Consolas" w:hAnsi="Consolas"/>
-        </w:rPr>
-        <w:t xml:space="preserve"> actual tokens. After this was created,</w:t>
-      </w:r>
-    </w:p>
-    <w:p>
-      <w:pPr>
-        <w:rPr>
-          <w:rFonts w:ascii="Consolas" w:hAnsi="Consolas"/>
-        </w:rPr>
-      </w:pPr>
-      <w:r>
-        <w:rPr>
-          <w:rFonts w:ascii="Consolas" w:hAnsi="Consolas"/>
-        </w:rPr>
-        <w:t>a symbol table was added. The symbol table adds identifiers</w:t>
-      </w:r>
-    </w:p>
-    <w:p>
-      <w:pPr>
-        <w:rPr>
-          <w:rFonts w:ascii="Consolas" w:hAnsi="Consolas"/>
-        </w:rPr>
-      </w:pPr>
-      <w:r>
-        <w:rPr>
-          <w:rFonts w:ascii="Consolas" w:hAnsi="Consolas"/>
-        </w:rPr>
-        <w:t xml:space="preserve">to the table as they are declared and checks for the </w:t>
-      </w:r>
-    </w:p>
-    <w:p>
-      <w:pPr>
-        <w:rPr>
-          <w:rFonts w:ascii="Consolas" w:hAnsi="Consolas"/>
-        </w:rPr>
-      </w:pPr>
-      <w:r>
-        <w:rPr>
-          <w:rFonts w:ascii="Consolas" w:hAnsi="Consolas"/>
-        </w:rPr>
-        <w:t>existence of them when they are used in statements and</w:t>
-      </w:r>
-    </w:p>
-    <w:p>
-      <w:pPr>
-        <w:rPr>
-          <w:rFonts w:ascii="Consolas" w:hAnsi="Consolas"/>
-        </w:rPr>
-      </w:pPr>
-      <w:r>
-        <w:rPr>
-          <w:rFonts w:ascii="Consolas" w:hAnsi="Consolas"/>
-        </w:rPr>
-        <w:t>expressions. The test for the recognizer consists of feeding</w:t>
-      </w:r>
-    </w:p>
-    <w:p>
-      <w:pPr>
-        <w:rPr>
-          <w:rFonts w:ascii="Consolas" w:hAnsi="Consolas"/>
-        </w:rPr>
-      </w:pPr>
-      <w:proofErr w:type="gramStart"/>
-      <w:r>
-        <w:rPr>
-          <w:rFonts w:ascii="Consolas" w:hAnsi="Consolas"/>
-        </w:rPr>
-        <w:t>it</w:t>
-      </w:r>
-      <w:proofErr w:type="gramEnd"/>
-      <w:r>
-        <w:rPr>
-          <w:rFonts w:ascii="Consolas" w:hAnsi="Consolas"/>
-        </w:rPr>
-        <w:t xml:space="preserve"> programs that both work and don't work and making sure</w:t>
-      </w:r>
-    </w:p>
-    <w:p>
-      <w:pPr>
-        <w:rPr>
-          <w:rFonts w:ascii="Consolas" w:hAnsi="Consolas"/>
-        </w:rPr>
-      </w:pPr>
-      <w:r>
-        <w:rPr>
-          <w:rFonts w:ascii="Consolas" w:hAnsi="Consolas"/>
-        </w:rPr>
-        <w:t>it labels them accordingly. An important aspect of the tests</w:t>
-      </w:r>
-    </w:p>
-    <w:p>
-      <w:pPr>
-        <w:rPr>
-          <w:rFonts w:ascii="Consolas" w:hAnsi="Consolas"/>
-        </w:rPr>
-      </w:pPr>
-      <w:r>
-        <w:rPr>
-          <w:rFonts w:ascii="Consolas" w:hAnsi="Consolas"/>
-        </w:rPr>
-        <w:t>is using very similar programs for the good and bad files</w:t>
-      </w:r>
-    </w:p>
-    <w:p>
-      <w:pPr>
-        <w:rPr>
-          <w:rFonts w:ascii="Consolas" w:hAnsi="Consolas"/>
-        </w:rPr>
-      </w:pPr>
-      <w:r>
-        <w:rPr>
-          <w:rFonts w:ascii="Consolas" w:hAnsi="Consolas"/>
-        </w:rPr>
-        <w:t>to test specific features of the recognizer.</w:t>
-      </w:r>
-    </w:p>
-    <w:p>
-      <w:pPr>
-        <w:rPr>
-          <w:rFonts w:ascii="Consolas" w:hAnsi="Consolas"/>
-        </w:rPr>
-      </w:pPr>
-    </w:p>
-    <w:p>
-      <w:pPr>
-        <w:rPr>
-          <w:rFonts w:ascii="Consolas" w:hAnsi="Consolas"/>
-        </w:rPr>
-      </w:pPr>
-    </w:p>
-    <w:p>
-      <w:pPr>
-        <w:rPr>
-          <w:rFonts w:ascii="Consolas" w:hAnsi="Consolas"/>
-        </w:rPr>
-      </w:pPr>
-    </w:p>
-    <w:p>
-      <w:pPr>
-        <w:rPr>
-          <w:rFonts w:ascii="Consolas" w:hAnsi="Consolas"/>
-        </w:rPr>
-      </w:pPr>
-    </w:p>
-    <w:p>
-      <w:pPr>
-        <w:rPr>
-          <w:rFonts w:ascii="Consolas" w:hAnsi="Consolas"/>
-        </w:rPr>
-      </w:pPr>
-    </w:p>
-    <w:p>
-      <w:pPr>
-        <w:rPr>
-          <w:rFonts w:ascii="Consolas" w:hAnsi="Consolas"/>
-        </w:rPr>
-      </w:pPr>
-    </w:p>
-    <w:p>
-      <w:pPr>
-        <w:rPr>
-          <w:rFonts w:ascii="Consolas" w:hAnsi="Consolas"/>
-        </w:rPr>
-      </w:pPr>
+          <w:rStyle w:val="ilfuvd"/>
+          <w:rFonts w:ascii="Consolas" w:hAnsi="Consolas"/>
+        </w:rPr>
+        <w:t xml:space="preserve"> has decisive impact on the final output of the compiler.</w:t>
+      </w:r>
+    </w:p>
+    <w:p>
+      <w:pPr>
+        <w:rPr>
+          <w:rFonts w:ascii="Consolas" w:hAnsi="Consolas"/>
+        </w:rPr>
+      </w:pPr>
+      <w:r>
+        <w:rPr>
+          <w:rFonts w:ascii="Consolas" w:hAnsi="Consolas"/>
+        </w:rPr>
+        <w:tab/>
+        <w:t>The declared classes of expressions listed below have required functions to assist in the construction of the syntax tree. Each class represents a node in the tree and relates to parent and child nodes in order of how they out to be executed.</w:t>
+      </w:r>
+    </w:p>
+    <w:p>
+      <w:pPr>
+        <w:rPr>
+          <w:rFonts w:ascii="Consolas" w:hAnsi="Consolas"/>
+          <w:b/>
+        </w:rPr>
+      </w:pPr>
+    </w:p>
+    <w:p>
+      <w:pPr>
+        <w:rPr>
+          <w:rFonts w:ascii="Consolas" w:hAnsi="Consolas"/>
+          <w:b/>
+        </w:rPr>
+      </w:pPr>
+      <w:r>
+        <w:rPr>
+          <w:rFonts w:ascii="Consolas" w:hAnsi="Consolas"/>
+          <w:b/>
+        </w:rPr>
+        <w:t xml:space="preserve">List of </w:t>
+      </w:r>
+      <w:r>
+        <w:rPr>
+          <w:rFonts w:ascii="Consolas" w:hAnsi="Consolas"/>
+          <w:b/>
+        </w:rPr>
+        <w:t>all C</w:t>
+      </w:r>
+      <w:r>
+        <w:rPr>
+          <w:rFonts w:ascii="Consolas" w:hAnsi="Consolas"/>
+          <w:b/>
+        </w:rPr>
+        <w:t>lasses/Node</w:t>
+      </w:r>
+      <w:r>
+        <w:rPr>
+          <w:rFonts w:ascii="Consolas" w:hAnsi="Consolas"/>
+          <w:b/>
+        </w:rPr>
+        <w:t xml:space="preserve">s </w:t>
+      </w:r>
+    </w:p>
+    <w:p>
+      <w:pPr>
+        <w:rPr>
+          <w:rFonts w:ascii="Consolas" w:hAnsi="Consolas"/>
+        </w:rPr>
+      </w:pPr>
+      <w:r>
+        <w:rPr>
+          <w:rFonts w:ascii="Consolas" w:hAnsi="Consolas"/>
+        </w:rPr>
+        <w:t>Assign, Assignment Statement, Compound Statement, Declarations, Function, If Statement, Operation, Procedure, Program, Read, Sign, Statement, Sub Program Declarations, Sub Program Head, Sub Program, Syntax Tree, Value, Variable, While Statement</w:t>
+      </w:r>
+    </w:p>
+    <w:p>
+      <w:pPr>
+        <w:rPr>
+          <w:rFonts w:ascii="Consolas" w:hAnsi="Consolas"/>
+        </w:rPr>
+      </w:pPr>
+    </w:p>
+    <w:p>
+      <w:pPr>
+        <w:rPr>
+          <w:rFonts w:ascii="Consolas" w:hAnsi="Consolas"/>
+        </w:rPr>
+      </w:pPr>
+    </w:p>
+    <w:p>
+      <w:pPr>
+        <w:rPr>
+          <w:rFonts w:ascii="Consolas" w:hAnsi="Consolas"/>
+        </w:rPr>
+      </w:pPr>
+    </w:p>
+    <w:p>
+      <w:pPr>
+        <w:rPr>
+          <w:rFonts w:ascii="Consolas" w:hAnsi="Consolas"/>
+        </w:rPr>
+      </w:pPr>
+    </w:p>
+    <w:p>
+      <w:pPr>
+        <w:rPr>
+          <w:rFonts w:ascii="Consolas" w:hAnsi="Consolas"/>
+        </w:rPr>
+      </w:pPr>
+    </w:p>
+    <w:p>
+      <w:pPr>
+        <w:rPr>
+          <w:rFonts w:ascii="Consolas" w:hAnsi="Consolas"/>
+        </w:rPr>
+      </w:pPr>
+    </w:p>
+    <w:p>
+      <w:pPr>
+        <w:rPr>
+          <w:rFonts w:ascii="Consolas" w:hAnsi="Consolas"/>
+        </w:rPr>
+      </w:pPr>
+    </w:p>
+    <w:p>
+      <w:pPr>
+        <w:rPr>
+          <w:rFonts w:ascii="Consolas" w:hAnsi="Consolas"/>
+        </w:rPr>
+      </w:pPr>
+    </w:p>
+    <w:p>
+      <w:pPr>
+        <w:rPr>
+          <w:rFonts w:ascii="Consolas" w:hAnsi="Consolas"/>
+        </w:rPr>
+      </w:pPr>
+    </w:p>
+    <w:p>
+      <w:pPr>
+        <w:rPr>
+          <w:rFonts w:ascii="Consolas" w:hAnsi="Consolas"/>
+        </w:rPr>
+      </w:pPr>
+    </w:p>
+    <w:p>
+      <w:pPr>
+        <w:rPr>
+          <w:rFonts w:ascii="Consolas" w:hAnsi="Consolas"/>
+        </w:rPr>
+      </w:pPr>
+    </w:p>
+    <w:p>
+      <w:pPr>
+        <w:rPr>
+          <w:rFonts w:ascii="Consolas" w:hAnsi="Consolas"/>
+        </w:rPr>
+      </w:pPr>
+    </w:p>
+    <w:p>
+      <w:pPr>
+        <w:rPr>
+          <w:rFonts w:ascii="Consolas" w:hAnsi="Consolas"/>
+        </w:rPr>
+      </w:pPr>
+    </w:p>
+    <w:p>
+      <w:pPr>
+        <w:pStyle w:val="Heading2"/>
+        <w:rPr>
+          <w:rFonts w:ascii="Consolas" w:hAnsi="Consolas"/>
+        </w:rPr>
+      </w:pPr>
+      <w:r>
+        <w:rPr>
+          <w:rStyle w:val="IntenseReference"/>
+          <w:rFonts w:ascii="Consolas" w:hAnsi="Consolas"/>
+          <w:sz w:val="30"/>
+          <w:u w:val="single"/>
+        </w:rPr>
+        <w:t>S</w:t>
+      </w:r>
+      <w:r>
+        <w:rPr>
+          <w:rStyle w:val="IntenseReference"/>
+          <w:rFonts w:ascii="Consolas" w:hAnsi="Consolas"/>
+          <w:sz w:val="30"/>
+          <w:u w:val="single"/>
+        </w:rPr>
+        <w:t>emantic Analysis</w:t>
+      </w:r>
+      <w:bookmarkStart w:id="0" w:name="_GoBack"/>
+      <w:bookmarkEnd w:id="0"/>
     </w:p>
     <w:p>
       <w:pPr>
@@ -5287,6 +5108,11 @@
       </w:tcPr>
     </w:tblStylePr>
   </w:style>
+  <w:style w:type="character" w:customStyle="1" w:styleId="ilfuvd">
+    <w:name w:val="ilfuvd"/>
+    <w:basedOn w:val="DefaultParagraphFont"/>
+    <w:rsid w:val="00010386"/>
+  </w:style>
 </w:styles>
 </file>
 

</xml_diff>

<commit_message>
working on sematic analyser
</commit_message>
<xml_diff>
--- a/SDD+MiscDocs/SDD Document.docx
+++ b/SDD+MiscDocs/SDD Document.docx
@@ -13,6 +13,7 @@
           <w:docPartUnique/>
         </w:docPartObj>
       </w:sdtPr>
+      <w:sdtEndPr/>
       <w:sdtContent>
         <w:p>
           <w:pPr>
@@ -487,6 +488,7 @@
                                   <w:dataBinding w:prefixMappings="xmlns:ns0='http://purl.org/dc/elements/1.1/' xmlns:ns1='http://schemas.openxmlformats.org/package/2006/metadata/core-properties' " w:xpath="/ns1:coreProperties[1]/ns0:creator[1]" w:storeItemID="{6C3C8BC8-F283-45AE-878A-BAB7291924A1}"/>
                                   <w:text/>
                                 </w:sdtPr>
+                                <w:sdtEndPr/>
                                 <w:sdtContent>
                                   <w:p>
                                     <w:pPr>
@@ -532,6 +534,7 @@
                                     <w:dataBinding w:prefixMappings="xmlns:ns0='http://schemas.microsoft.com/office/2006/coverPageProps' " w:xpath="/ns0:CoverPageProperties[1]/ns0:CompanyEmail[1]" w:storeItemID="{55AF091B-3C7A-41E3-B477-F2FDAA23CFDA}"/>
                                     <w:text/>
                                   </w:sdtPr>
+                                  <w:sdtEndPr/>
                                   <w:sdtContent>
                                     <w:r>
                                       <w:rPr>
@@ -582,6 +585,7 @@
                             <w:dataBinding w:prefixMappings="xmlns:ns0='http://purl.org/dc/elements/1.1/' xmlns:ns1='http://schemas.openxmlformats.org/package/2006/metadata/core-properties' " w:xpath="/ns1:coreProperties[1]/ns0:creator[1]" w:storeItemID="{6C3C8BC8-F283-45AE-878A-BAB7291924A1}"/>
                             <w:text/>
                           </w:sdtPr>
+                          <w:sdtEndPr/>
                           <w:sdtContent>
                             <w:p>
                               <w:pPr>
@@ -627,6 +631,7 @@
                               <w:dataBinding w:prefixMappings="xmlns:ns0='http://schemas.microsoft.com/office/2006/coverPageProps' " w:xpath="/ns0:CoverPageProperties[1]/ns0:CompanyEmail[1]" w:storeItemID="{55AF091B-3C7A-41E3-B477-F2FDAA23CFDA}"/>
                               <w:text/>
                             </w:sdtPr>
+                            <w:sdtEndPr/>
                             <w:sdtContent>
                               <w:r>
                                 <w:rPr>
@@ -756,6 +761,7 @@
                                   <w:dataBinding w:prefixMappings="xmlns:ns0='http://purl.org/dc/elements/1.1/' xmlns:ns1='http://schemas.openxmlformats.org/package/2006/metadata/core-properties' " w:xpath="/ns1:coreProperties[1]/ns0:subject[1]" w:storeItemID="{6C3C8BC8-F283-45AE-878A-BAB7291924A1}"/>
                                   <w:text/>
                                 </w:sdtPr>
+                                <w:sdtEndPr/>
                                 <w:sdtContent>
                                   <w:p>
                                     <w:pPr>
@@ -857,6 +863,7 @@
                             <w:dataBinding w:prefixMappings="xmlns:ns0='http://purl.org/dc/elements/1.1/' xmlns:ns1='http://schemas.openxmlformats.org/package/2006/metadata/core-properties' " w:xpath="/ns1:coreProperties[1]/ns0:subject[1]" w:storeItemID="{6C3C8BC8-F283-45AE-878A-BAB7291924A1}"/>
                             <w:text/>
                           </w:sdtPr>
+                          <w:sdtEndPr/>
                           <w:sdtContent>
                             <w:p>
                               <w:pPr>
@@ -3927,6 +3934,12 @@
         </w:rPr>
         <w:t>Assign, Assignment Statement, Compound Statement, Declarations, Function, If Statement, Operation, Procedure, Program, Read, Sign, Statement, Sub Program Declarations, Sub Program Head, Sub Program, Syntax Tree, Value, Variable, While Statement</w:t>
       </w:r>
+      <w:r>
+        <w:rPr>
+          <w:rFonts w:ascii="Consolas" w:hAnsi="Consolas"/>
+        </w:rPr>
+        <w:t>,</w:t>
+      </w:r>
     </w:p>
     <w:p>
       <w:pPr>
@@ -4022,19 +4035,13 @@
     <w:p>
       <w:pPr>
         <w:pStyle w:val="Heading2"/>
-        <w:rPr>
-          <w:rFonts w:ascii="Consolas" w:hAnsi="Consolas"/>
-        </w:rPr>
-      </w:pPr>
-      <w:r>
         <w:rPr>
           <w:rStyle w:val="IntenseReference"/>
           <w:rFonts w:ascii="Consolas" w:hAnsi="Consolas"/>
           <w:sz w:val="30"/>
           <w:u w:val="single"/>
         </w:rPr>
-        <w:t>S</w:t>
-      </w:r>
+      </w:pPr>
       <w:r>
         <w:rPr>
           <w:rStyle w:val="IntenseReference"/>
@@ -4042,10 +4049,39 @@
           <w:sz w:val="30"/>
           <w:u w:val="single"/>
         </w:rPr>
+        <w:t>S</w:t>
+      </w:r>
+      <w:r>
+        <w:rPr>
+          <w:rStyle w:val="IntenseReference"/>
+          <w:rFonts w:ascii="Consolas" w:hAnsi="Consolas"/>
+          <w:sz w:val="30"/>
+          <w:u w:val="single"/>
+        </w:rPr>
         <w:t>emantic Analysis</w:t>
+      </w:r>
+    </w:p>
+    <w:p>
+      <w:r>
+        <w:t xml:space="preserve"> </w:t>
+      </w:r>
+    </w:p>
+    <w:p>
+      <w:r>
+        <w:tab/>
+        <w:t xml:space="preserve">During the sematic analysis our program will check to ensure the sematic rules are obeyed. We check if variables or expressions IDs are declared before being used. We take a </w:t>
+      </w:r>
+      <w:r>
+        <w:t>top-level</w:t>
+      </w:r>
+      <w:r>
+        <w:t xml:space="preserve"> program node and iterate over the tree to check on datatype of the variable and following uses are adhering to the </w:t>
       </w:r>
       <w:bookmarkStart w:id="0" w:name="_GoBack"/>
       <w:bookmarkEnd w:id="0"/>
+      <w:r>
+        <w:t xml:space="preserve">declared type.  </w:t>
+      </w:r>
     </w:p>
     <w:p>
       <w:pPr>

</xml_diff>

<commit_message>
tested scanner, parser, parsing tree, semantic analysis, some code gen
</commit_message>
<xml_diff>
--- a/SDD+MiscDocs/SDD Document.docx
+++ b/SDD+MiscDocs/SDD Document.docx
@@ -13,7 +13,6 @@
           <w:docPartUnique/>
         </w:docPartObj>
       </w:sdtPr>
-      <w:sdtEndPr/>
       <w:sdtContent>
         <w:p>
           <w:pPr>
@@ -484,11 +483,10 @@
                                   </w:rPr>
                                   <w:alias w:val="Author"/>
                                   <w:tag w:val=""/>
-                                  <w:id w:val="1407882991"/>
+                                  <w:id w:val="-1578429079"/>
                                   <w:dataBinding w:prefixMappings="xmlns:ns0='http://purl.org/dc/elements/1.1/' xmlns:ns1='http://schemas.openxmlformats.org/package/2006/metadata/core-properties' " w:xpath="/ns1:coreProperties[1]/ns0:creator[1]" w:storeItemID="{6C3C8BC8-F283-45AE-878A-BAB7291924A1}"/>
                                   <w:text/>
                                 </w:sdtPr>
-                                <w:sdtEndPr/>
                                 <w:sdtContent>
                                   <w:p>
                                     <w:pPr>
@@ -530,11 +528,10 @@
                                     </w:rPr>
                                     <w:alias w:val="Email"/>
                                     <w:tag w:val="Email"/>
-                                    <w:id w:val="-1124620911"/>
+                                    <w:id w:val="-1206259521"/>
                                     <w:dataBinding w:prefixMappings="xmlns:ns0='http://schemas.microsoft.com/office/2006/coverPageProps' " w:xpath="/ns0:CoverPageProperties[1]/ns0:CompanyEmail[1]" w:storeItemID="{55AF091B-3C7A-41E3-B477-F2FDAA23CFDA}"/>
                                     <w:text/>
                                   </w:sdtPr>
-                                  <w:sdtEndPr/>
                                   <w:sdtContent>
                                     <w:r>
                                       <w:rPr>
@@ -581,11 +578,10 @@
                             </w:rPr>
                             <w:alias w:val="Author"/>
                             <w:tag w:val=""/>
-                            <w:id w:val="1407882991"/>
+                            <w:id w:val="-1578429079"/>
                             <w:dataBinding w:prefixMappings="xmlns:ns0='http://purl.org/dc/elements/1.1/' xmlns:ns1='http://schemas.openxmlformats.org/package/2006/metadata/core-properties' " w:xpath="/ns1:coreProperties[1]/ns0:creator[1]" w:storeItemID="{6C3C8BC8-F283-45AE-878A-BAB7291924A1}"/>
                             <w:text/>
                           </w:sdtPr>
-                          <w:sdtEndPr/>
                           <w:sdtContent>
                             <w:p>
                               <w:pPr>
@@ -627,11 +623,10 @@
                               </w:rPr>
                               <w:alias w:val="Email"/>
                               <w:tag w:val="Email"/>
-                              <w:id w:val="-1124620911"/>
+                              <w:id w:val="-1206259521"/>
                               <w:dataBinding w:prefixMappings="xmlns:ns0='http://schemas.microsoft.com/office/2006/coverPageProps' " w:xpath="/ns0:CoverPageProperties[1]/ns0:CompanyEmail[1]" w:storeItemID="{55AF091B-3C7A-41E3-B477-F2FDAA23CFDA}"/>
                               <w:text/>
                             </w:sdtPr>
-                            <w:sdtEndPr/>
                             <w:sdtContent>
                               <w:r>
                                 <w:rPr>
@@ -726,7 +721,7 @@
                                     </w:rPr>
                                     <w:alias w:val="Title"/>
                                     <w:tag w:val=""/>
-                                    <w:id w:val="406201357"/>
+                                    <w:id w:val="951821731"/>
                                     <w:dataBinding w:prefixMappings="xmlns:ns0='http://purl.org/dc/elements/1.1/' xmlns:ns1='http://schemas.openxmlformats.org/package/2006/metadata/core-properties' " w:xpath="/ns1:coreProperties[1]/ns0:title[1]" w:storeItemID="{6C3C8BC8-F283-45AE-878A-BAB7291924A1}"/>
                                     <w:text w:multiLine="1"/>
                                   </w:sdtPr>
@@ -757,11 +752,10 @@
                                   </w:rPr>
                                   <w:alias w:val="Subtitle"/>
                                   <w:tag w:val=""/>
-                                  <w:id w:val="1644544873"/>
+                                  <w:id w:val="-1112663599"/>
                                   <w:dataBinding w:prefixMappings="xmlns:ns0='http://purl.org/dc/elements/1.1/' xmlns:ns1='http://schemas.openxmlformats.org/package/2006/metadata/core-properties' " w:xpath="/ns1:coreProperties[1]/ns0:subject[1]" w:storeItemID="{6C3C8BC8-F283-45AE-878A-BAB7291924A1}"/>
                                   <w:text/>
                                 </w:sdtPr>
-                                <w:sdtEndPr/>
                                 <w:sdtContent>
                                   <w:p>
                                     <w:pPr>
@@ -828,7 +822,7 @@
                               </w:rPr>
                               <w:alias w:val="Title"/>
                               <w:tag w:val=""/>
-                              <w:id w:val="406201357"/>
+                              <w:id w:val="951821731"/>
                               <w:dataBinding w:prefixMappings="xmlns:ns0='http://purl.org/dc/elements/1.1/' xmlns:ns1='http://schemas.openxmlformats.org/package/2006/metadata/core-properties' " w:xpath="/ns1:coreProperties[1]/ns0:title[1]" w:storeItemID="{6C3C8BC8-F283-45AE-878A-BAB7291924A1}"/>
                               <w:text w:multiLine="1"/>
                             </w:sdtPr>
@@ -859,11 +853,10 @@
                             </w:rPr>
                             <w:alias w:val="Subtitle"/>
                             <w:tag w:val=""/>
-                            <w:id w:val="1644544873"/>
+                            <w:id w:val="-1112663599"/>
                             <w:dataBinding w:prefixMappings="xmlns:ns0='http://purl.org/dc/elements/1.1/' xmlns:ns1='http://schemas.openxmlformats.org/package/2006/metadata/core-properties' " w:xpath="/ns1:coreProperties[1]/ns0:subject[1]" w:storeItemID="{6C3C8BC8-F283-45AE-878A-BAB7291924A1}"/>
                             <w:text/>
                           </w:sdtPr>
-                          <w:sdtEndPr/>
                           <w:sdtContent>
                             <w:p>
                               <w:pPr>
@@ -3898,28 +3891,7 @@
           <w:rFonts w:ascii="Consolas" w:hAnsi="Consolas"/>
           <w:b/>
         </w:rPr>
-        <w:t xml:space="preserve">List of </w:t>
-      </w:r>
-      <w:r>
-        <w:rPr>
-          <w:rFonts w:ascii="Consolas" w:hAnsi="Consolas"/>
-          <w:b/>
-        </w:rPr>
-        <w:t>all C</w:t>
-      </w:r>
-      <w:r>
-        <w:rPr>
-          <w:rFonts w:ascii="Consolas" w:hAnsi="Consolas"/>
-          <w:b/>
-        </w:rPr>
-        <w:t>lasses/Node</w:t>
-      </w:r>
-      <w:r>
-        <w:rPr>
-          <w:rFonts w:ascii="Consolas" w:hAnsi="Consolas"/>
-          <w:b/>
-        </w:rPr>
-        <w:t xml:space="preserve">s </w:t>
+        <w:t xml:space="preserve">List of all Classes/Nodes </w:t>
       </w:r>
     </w:p>
     <w:p>
@@ -4049,39 +4021,675 @@
           <w:sz w:val="30"/>
           <w:u w:val="single"/>
         </w:rPr>
-        <w:t>S</w:t>
-      </w:r>
-      <w:r>
+        <w:t>Semantic Analysis</w:t>
+      </w:r>
+    </w:p>
+    <w:p>
+      <w:pPr>
+        <w:rPr>
+          <w:rFonts w:ascii="Consolas" w:hAnsi="Consolas"/>
+        </w:rPr>
+      </w:pPr>
+      <w:r>
+        <w:rPr>
+          <w:rFonts w:ascii="Consolas" w:hAnsi="Consolas"/>
+        </w:rPr>
+        <w:t xml:space="preserve"> </w:t>
+      </w:r>
+    </w:p>
+    <w:p>
+      <w:pPr>
+        <w:rPr>
+          <w:rFonts w:ascii="Consolas" w:hAnsi="Consolas"/>
+        </w:rPr>
+      </w:pPr>
+      <w:r>
+        <w:rPr>
+          <w:rFonts w:ascii="Consolas" w:hAnsi="Consolas"/>
+        </w:rPr>
+        <w:tab/>
+        <w:t xml:space="preserve">During the sematic analysis our program will check to ensure the sematic rules are obeyed. We check if variables or expressions IDs are declared before being used. We take a </w:t>
+      </w:r>
+      <w:r>
+        <w:rPr>
+          <w:rFonts w:ascii="Consolas" w:hAnsi="Consolas"/>
+        </w:rPr>
+        <w:t>top-level</w:t>
+      </w:r>
+      <w:r>
+        <w:rPr>
+          <w:rFonts w:ascii="Consolas" w:hAnsi="Consolas"/>
+        </w:rPr>
+        <w:t xml:space="preserve"> program node and iterate over the tree to check on datatype of the variable and following uses are adhering to the declared type.  </w:t>
+      </w:r>
+    </w:p>
+    <w:p>
+      <w:pPr>
+        <w:rPr>
+          <w:rFonts w:ascii="Consolas" w:hAnsi="Consolas"/>
+        </w:rPr>
+      </w:pPr>
+      <w:r>
+        <w:rPr>
+          <w:rFonts w:ascii="Consolas" w:hAnsi="Consolas"/>
+        </w:rPr>
+        <w:t>We have the following functions to help us accomplish this.</w:t>
+      </w:r>
+    </w:p>
+    <w:p>
+      <w:pPr>
+        <w:rPr>
+          <w:rFonts w:ascii="Consolas" w:hAnsi="Consolas"/>
+        </w:rPr>
+      </w:pPr>
+      <w:r>
+        <w:rPr>
+          <w:rFonts w:ascii="Consolas" w:hAnsi="Consolas"/>
+        </w:rPr>
+        <w:t xml:space="preserve">• </w:t>
+      </w:r>
+      <w:proofErr w:type="gramStart"/>
+      <w:r>
+        <w:rPr>
+          <w:rFonts w:ascii="Consolas" w:hAnsi="Consolas" w:cs="Consolas"/>
+          <w:color w:val="000000"/>
+          <w:sz w:val="20"/>
+          <w:szCs w:val="20"/>
+          <w:shd w:val="clear" w:color="auto" w:fill="D4D4D4"/>
+        </w:rPr>
+        <w:t>analyze</w:t>
+      </w:r>
+      <w:r>
+        <w:rPr>
+          <w:rFonts w:ascii="Consolas" w:hAnsi="Consolas" w:cs="Consolas"/>
+          <w:color w:val="000000"/>
+          <w:sz w:val="20"/>
+          <w:szCs w:val="20"/>
+          <w:shd w:val="clear" w:color="auto" w:fill="D4D4D4"/>
+        </w:rPr>
+        <w:t>(</w:t>
+      </w:r>
+      <w:proofErr w:type="gramEnd"/>
+      <w:r>
+        <w:rPr>
+          <w:rFonts w:ascii="Consolas" w:hAnsi="Consolas" w:cs="Consolas"/>
+          <w:color w:val="000000"/>
+          <w:sz w:val="20"/>
+          <w:szCs w:val="20"/>
+          <w:shd w:val="clear" w:color="auto" w:fill="D4D4D4"/>
+        </w:rPr>
+        <w:t>)</w:t>
+      </w:r>
+      <w:r>
+        <w:rPr>
+          <w:rFonts w:ascii="Consolas" w:hAnsi="Consolas"/>
+        </w:rPr>
+        <w:t xml:space="preserve">: </w:t>
+      </w:r>
+      <w:r>
+        <w:rPr>
+          <w:rFonts w:ascii="Consolas" w:hAnsi="Consolas"/>
+        </w:rPr>
+        <w:t>Will be called by main</w:t>
+      </w:r>
+      <w:r>
+        <w:rPr>
+          <w:rFonts w:ascii="Consolas" w:hAnsi="Consolas"/>
+        </w:rPr>
+        <w:t xml:space="preserve"> to get the sematic analysis going. It will g</w:t>
+      </w:r>
+      <w:r>
+        <w:rPr>
+          <w:rFonts w:ascii="Consolas" w:hAnsi="Consolas"/>
+        </w:rPr>
+        <w:t>et</w:t>
+      </w:r>
+      <w:r>
+        <w:rPr>
+          <w:rFonts w:ascii="Consolas" w:hAnsi="Consolas"/>
+        </w:rPr>
+        <w:t xml:space="preserve"> statements for which we will use the verify and assign expression types to the statements. </w:t>
+      </w:r>
+    </w:p>
+    <w:p>
+      <w:pPr>
+        <w:rPr>
+          <w:rFonts w:ascii="Consolas" w:hAnsi="Consolas"/>
+        </w:rPr>
+      </w:pPr>
+      <w:r>
+        <w:rPr>
+          <w:rFonts w:ascii="Consolas" w:hAnsi="Consolas"/>
+        </w:rPr>
+        <w:t xml:space="preserve">• </w:t>
+      </w:r>
+      <w:proofErr w:type="spellStart"/>
+      <w:proofErr w:type="gramStart"/>
+      <w:r>
+        <w:rPr>
+          <w:rFonts w:ascii="Consolas" w:hAnsi="Consolas" w:cs="Consolas"/>
+          <w:color w:val="000000"/>
+          <w:sz w:val="20"/>
+          <w:szCs w:val="20"/>
+          <w:shd w:val="clear" w:color="auto" w:fill="D4D4D4"/>
+        </w:rPr>
+        <w:t>verifyVariableDeclarations</w:t>
+      </w:r>
+      <w:proofErr w:type="spellEnd"/>
+      <w:r>
+        <w:rPr>
+          <w:rFonts w:ascii="Consolas" w:hAnsi="Consolas" w:cs="Consolas"/>
+          <w:color w:val="000000"/>
+          <w:sz w:val="20"/>
+          <w:szCs w:val="20"/>
+          <w:shd w:val="clear" w:color="auto" w:fill="D4D4D4"/>
+        </w:rPr>
+        <w:t>(</w:t>
+      </w:r>
+      <w:proofErr w:type="gramEnd"/>
+      <w:r>
+        <w:rPr>
+          <w:rFonts w:ascii="Consolas" w:hAnsi="Consolas" w:cs="Consolas"/>
+          <w:color w:val="000000"/>
+          <w:sz w:val="20"/>
+          <w:szCs w:val="20"/>
+          <w:shd w:val="clear" w:color="auto" w:fill="D4D4D4"/>
+        </w:rPr>
+        <w:t>)</w:t>
+      </w:r>
+      <w:r>
+        <w:rPr>
+          <w:rFonts w:ascii="Consolas" w:hAnsi="Consolas"/>
+        </w:rPr>
+        <w:t xml:space="preserve">: Veriﬁes that all variables used were declared before they were used. </w:t>
+      </w:r>
+    </w:p>
+    <w:p>
+      <w:pPr>
+        <w:rPr>
+          <w:rFonts w:ascii="Consolas" w:hAnsi="Consolas"/>
+        </w:rPr>
+      </w:pPr>
+      <w:r>
+        <w:rPr>
+          <w:rFonts w:ascii="Consolas" w:hAnsi="Consolas"/>
+        </w:rPr>
+        <w:t xml:space="preserve">• </w:t>
+      </w:r>
+      <w:proofErr w:type="spellStart"/>
+      <w:proofErr w:type="gramStart"/>
+      <w:r>
+        <w:rPr>
+          <w:rFonts w:ascii="Consolas" w:hAnsi="Consolas"/>
+        </w:rPr>
+        <w:t>assignTypeToExp</w:t>
+      </w:r>
+      <w:proofErr w:type="spellEnd"/>
+      <w:r>
+        <w:rPr>
+          <w:rFonts w:ascii="Consolas" w:hAnsi="Consolas"/>
+        </w:rPr>
+        <w:t>(</w:t>
+      </w:r>
+      <w:proofErr w:type="gramEnd"/>
+      <w:r>
+        <w:rPr>
+          <w:rFonts w:ascii="Consolas" w:hAnsi="Consolas"/>
+        </w:rPr>
+        <w:t>)</w:t>
+      </w:r>
+      <w:r>
+        <w:rPr>
+          <w:rFonts w:ascii="Consolas" w:hAnsi="Consolas"/>
+        </w:rPr>
+        <w:t xml:space="preserve">: </w:t>
+      </w:r>
+      <w:r>
+        <w:rPr>
+          <w:rFonts w:ascii="Consolas" w:hAnsi="Consolas"/>
+        </w:rPr>
+        <w:t xml:space="preserve">Will take compound statement as parameter and identify expression type. </w:t>
+      </w:r>
+      <w:r>
+        <w:rPr>
+          <w:rFonts w:ascii="Consolas" w:hAnsi="Consolas"/>
+        </w:rPr>
+        <w:t>Will look at the instance to decide what type it may be. Once assigned a type the ID is ready to be used as declared.</w:t>
+      </w:r>
+      <w:r>
+        <w:rPr>
+          <w:rFonts w:ascii="Consolas" w:hAnsi="Consolas"/>
+        </w:rPr>
+        <w:t xml:space="preserve"> </w:t>
+      </w:r>
+    </w:p>
+    <w:p>
+      <w:pPr>
+        <w:rPr>
+          <w:rFonts w:ascii="Consolas" w:hAnsi="Consolas"/>
+        </w:rPr>
+      </w:pPr>
+      <w:r>
+        <w:rPr>
+          <w:rFonts w:ascii="Consolas" w:hAnsi="Consolas"/>
+        </w:rPr>
+        <w:t xml:space="preserve">• </w:t>
+      </w:r>
+      <w:proofErr w:type="spellStart"/>
+      <w:proofErr w:type="gramStart"/>
+      <w:r>
+        <w:rPr>
+          <w:rFonts w:ascii="Consolas" w:hAnsi="Consolas"/>
+        </w:rPr>
+        <w:t>setExpTypes</w:t>
+      </w:r>
+      <w:proofErr w:type="spellEnd"/>
+      <w:r>
+        <w:rPr>
+          <w:rFonts w:ascii="Consolas" w:hAnsi="Consolas"/>
+        </w:rPr>
+        <w:t>(</w:t>
+      </w:r>
+      <w:proofErr w:type="gramEnd"/>
+      <w:r>
+        <w:rPr>
+          <w:rFonts w:ascii="Consolas" w:hAnsi="Consolas"/>
+        </w:rPr>
+        <w:t>)</w:t>
+      </w:r>
+      <w:r>
+        <w:rPr>
+          <w:rFonts w:ascii="Consolas" w:hAnsi="Consolas"/>
+        </w:rPr>
+        <w:t xml:space="preserve">: </w:t>
+      </w:r>
+      <w:r>
+        <w:rPr>
+          <w:rFonts w:ascii="Consolas" w:hAnsi="Consolas"/>
+        </w:rPr>
+        <w:t xml:space="preserve"> </w:t>
+      </w:r>
+      <w:r>
+        <w:rPr>
+          <w:rFonts w:ascii="Consolas" w:hAnsi="Consolas"/>
+        </w:rPr>
+        <w:t>sets the type of expression</w:t>
+      </w:r>
+      <w:r>
+        <w:rPr>
+          <w:rFonts w:ascii="Consolas" w:hAnsi="Consolas"/>
+        </w:rPr>
+        <w:t xml:space="preserve"> node</w:t>
+      </w:r>
+      <w:r>
+        <w:rPr>
+          <w:rFonts w:ascii="Consolas" w:hAnsi="Consolas"/>
+        </w:rPr>
+        <w:t xml:space="preserve">. </w:t>
+      </w:r>
+    </w:p>
+    <w:p>
+      <w:pPr>
+        <w:rPr>
+          <w:rFonts w:ascii="Consolas" w:hAnsi="Consolas"/>
+        </w:rPr>
+      </w:pPr>
+      <w:r>
+        <w:rPr>
+          <w:rFonts w:ascii="Consolas" w:hAnsi="Consolas"/>
+        </w:rPr>
+        <w:t>•</w:t>
+      </w:r>
+      <w:r>
+        <w:rPr>
+          <w:rFonts w:ascii="Consolas" w:hAnsi="Consolas"/>
+        </w:rPr>
+        <w:t xml:space="preserve"> </w:t>
+      </w:r>
+      <w:proofErr w:type="spellStart"/>
+      <w:proofErr w:type="gramStart"/>
+      <w:r>
+        <w:rPr>
+          <w:rFonts w:ascii="Consolas" w:hAnsi="Consolas"/>
+        </w:rPr>
+        <w:t>setVarVal</w:t>
+      </w:r>
+      <w:proofErr w:type="spellEnd"/>
+      <w:r>
+        <w:rPr>
+          <w:rFonts w:ascii="Consolas" w:hAnsi="Consolas"/>
+        </w:rPr>
+        <w:t>(</w:t>
+      </w:r>
+      <w:proofErr w:type="gramEnd"/>
+      <w:r>
+        <w:rPr>
+          <w:rFonts w:ascii="Consolas" w:hAnsi="Consolas"/>
+        </w:rPr>
+        <w:t>)</w:t>
+      </w:r>
+      <w:r>
+        <w:rPr>
+          <w:rFonts w:ascii="Consolas" w:hAnsi="Consolas"/>
+        </w:rPr>
+        <w:t xml:space="preserve">: </w:t>
+      </w:r>
+      <w:r>
+        <w:rPr>
+          <w:rFonts w:ascii="Consolas" w:hAnsi="Consolas"/>
+        </w:rPr>
+        <w:t xml:space="preserve"> </w:t>
+      </w:r>
+      <w:r>
+        <w:rPr>
+          <w:rFonts w:ascii="Consolas" w:hAnsi="Consolas"/>
+        </w:rPr>
+        <w:t xml:space="preserve"> sets a variable or value to be a certain type (real or integer) </w:t>
+      </w:r>
+    </w:p>
+    <w:p>
+      <w:pPr>
+        <w:rPr>
+          <w:rFonts w:ascii="Consolas" w:hAnsi="Consolas"/>
+        </w:rPr>
+      </w:pPr>
+      <w:r>
+        <w:rPr>
+          <w:rFonts w:ascii="Consolas" w:hAnsi="Consolas"/>
+        </w:rPr>
+        <w:t xml:space="preserve">• </w:t>
+      </w:r>
+      <w:proofErr w:type="spellStart"/>
+      <w:proofErr w:type="gramStart"/>
+      <w:r>
+        <w:rPr>
+          <w:rFonts w:ascii="Consolas" w:hAnsi="Consolas"/>
+        </w:rPr>
+        <w:t>getLNode</w:t>
+      </w:r>
+      <w:proofErr w:type="spellEnd"/>
+      <w:r>
+        <w:rPr>
+          <w:rFonts w:ascii="Consolas" w:hAnsi="Consolas"/>
+        </w:rPr>
+        <w:t>(</w:t>
+      </w:r>
+      <w:proofErr w:type="gramEnd"/>
+      <w:r>
+        <w:rPr>
+          <w:rFonts w:ascii="Consolas" w:hAnsi="Consolas"/>
+        </w:rPr>
+        <w:t>)</w:t>
+      </w:r>
+      <w:r>
+        <w:rPr>
+          <w:rFonts w:ascii="Consolas" w:hAnsi="Consolas"/>
+        </w:rPr>
+        <w:t xml:space="preserve">: returns the left </w:t>
+      </w:r>
+      <w:r>
+        <w:rPr>
+          <w:rFonts w:ascii="Consolas" w:hAnsi="Consolas"/>
+        </w:rPr>
+        <w:t>child of an</w:t>
+      </w:r>
+      <w:r>
+        <w:rPr>
+          <w:rFonts w:ascii="Consolas" w:hAnsi="Consolas"/>
+        </w:rPr>
+        <w:t xml:space="preserve"> expression node</w:t>
+      </w:r>
+      <w:r>
+        <w:rPr>
+          <w:rFonts w:ascii="Consolas" w:hAnsi="Consolas"/>
+        </w:rPr>
+        <w:t xml:space="preserve"> </w:t>
+      </w:r>
+      <w:r>
+        <w:rPr>
+          <w:rFonts w:ascii="Consolas" w:hAnsi="Consolas"/>
+        </w:rPr>
+        <w:t xml:space="preserve"> </w:t>
+      </w:r>
+    </w:p>
+    <w:p>
+      <w:pPr>
+        <w:rPr>
+          <w:rFonts w:ascii="Consolas" w:hAnsi="Consolas"/>
+        </w:rPr>
+      </w:pPr>
+      <w:r>
+        <w:rPr>
+          <w:rFonts w:ascii="Consolas" w:hAnsi="Consolas"/>
+        </w:rPr>
+        <w:t xml:space="preserve">• </w:t>
+      </w:r>
+      <w:proofErr w:type="spellStart"/>
+      <w:proofErr w:type="gramStart"/>
+      <w:r>
+        <w:rPr>
+          <w:rFonts w:ascii="Consolas" w:hAnsi="Consolas"/>
+        </w:rPr>
+        <w:t>getRNode</w:t>
+      </w:r>
+      <w:proofErr w:type="spellEnd"/>
+      <w:r>
+        <w:rPr>
+          <w:rFonts w:ascii="Consolas" w:hAnsi="Consolas"/>
+        </w:rPr>
+        <w:t>(</w:t>
+      </w:r>
+      <w:proofErr w:type="gramEnd"/>
+      <w:r>
+        <w:rPr>
+          <w:rFonts w:ascii="Consolas" w:hAnsi="Consolas"/>
+        </w:rPr>
+        <w:t>)</w:t>
+      </w:r>
+      <w:r>
+        <w:rPr>
+          <w:rFonts w:ascii="Consolas" w:hAnsi="Consolas"/>
+        </w:rPr>
+        <w:t xml:space="preserve">: </w:t>
+      </w:r>
+      <w:r>
+        <w:rPr>
+          <w:rFonts w:ascii="Consolas" w:hAnsi="Consolas"/>
+        </w:rPr>
+        <w:t xml:space="preserve">returns the </w:t>
+      </w:r>
+      <w:r>
+        <w:rPr>
+          <w:rFonts w:ascii="Consolas" w:hAnsi="Consolas"/>
+        </w:rPr>
+        <w:t>right</w:t>
+      </w:r>
+      <w:r>
+        <w:rPr>
+          <w:rFonts w:ascii="Consolas" w:hAnsi="Consolas"/>
+        </w:rPr>
+        <w:t xml:space="preserve"> </w:t>
+      </w:r>
+      <w:r>
+        <w:rPr>
+          <w:rFonts w:ascii="Consolas" w:hAnsi="Consolas"/>
+        </w:rPr>
+        <w:t xml:space="preserve">child of </w:t>
+      </w:r>
+      <w:r>
+        <w:rPr>
+          <w:rFonts w:ascii="Consolas" w:hAnsi="Consolas"/>
+        </w:rPr>
+        <w:t xml:space="preserve">an expression node </w:t>
+      </w:r>
+      <w:r>
+        <w:rPr>
+          <w:rFonts w:ascii="Consolas" w:hAnsi="Consolas"/>
+        </w:rPr>
+        <w:t xml:space="preserve"> </w:t>
+      </w:r>
+    </w:p>
+    <w:p>
+      <w:pPr>
+        <w:rPr>
+          <w:rFonts w:ascii="Consolas" w:hAnsi="Consolas"/>
+        </w:rPr>
+      </w:pPr>
+    </w:p>
+    <w:p>
+      <w:pPr>
+        <w:rPr>
+          <w:rFonts w:ascii="Consolas" w:hAnsi="Consolas"/>
+        </w:rPr>
+      </w:pPr>
+    </w:p>
+    <w:p>
+      <w:pPr>
+        <w:rPr>
+          <w:rFonts w:ascii="Consolas" w:hAnsi="Consolas"/>
+        </w:rPr>
+      </w:pPr>
+    </w:p>
+    <w:p>
+      <w:pPr>
+        <w:rPr>
+          <w:rFonts w:ascii="Consolas" w:hAnsi="Consolas"/>
+        </w:rPr>
+      </w:pPr>
+    </w:p>
+    <w:p>
+      <w:pPr>
+        <w:rPr>
+          <w:rFonts w:ascii="Consolas" w:hAnsi="Consolas"/>
+        </w:rPr>
+      </w:pPr>
+    </w:p>
+    <w:p>
+      <w:pPr>
+        <w:rPr>
+          <w:rFonts w:ascii="Consolas" w:hAnsi="Consolas"/>
+        </w:rPr>
+      </w:pPr>
+    </w:p>
+    <w:p>
+      <w:pPr>
+        <w:rPr>
+          <w:rFonts w:ascii="Consolas" w:hAnsi="Consolas"/>
+        </w:rPr>
+      </w:pPr>
+    </w:p>
+    <w:p>
+      <w:pPr>
+        <w:rPr>
+          <w:rFonts w:ascii="Consolas" w:hAnsi="Consolas"/>
+        </w:rPr>
+      </w:pPr>
+    </w:p>
+    <w:p>
+      <w:pPr>
+        <w:rPr>
+          <w:rFonts w:ascii="Consolas" w:hAnsi="Consolas"/>
+        </w:rPr>
+      </w:pPr>
+    </w:p>
+    <w:p>
+      <w:pPr>
+        <w:rPr>
+          <w:rFonts w:ascii="Consolas" w:hAnsi="Consolas"/>
+        </w:rPr>
+      </w:pPr>
+    </w:p>
+    <w:p>
+      <w:pPr>
+        <w:rPr>
+          <w:rFonts w:ascii="Consolas" w:hAnsi="Consolas"/>
+        </w:rPr>
+      </w:pPr>
+    </w:p>
+    <w:p>
+      <w:pPr>
+        <w:rPr>
+          <w:rFonts w:ascii="Consolas" w:hAnsi="Consolas"/>
+        </w:rPr>
+      </w:pPr>
+    </w:p>
+    <w:p>
+      <w:pPr>
+        <w:rPr>
+          <w:rFonts w:ascii="Consolas" w:hAnsi="Consolas"/>
+        </w:rPr>
+      </w:pPr>
+    </w:p>
+    <w:p>
+      <w:pPr>
+        <w:rPr>
+          <w:rFonts w:ascii="Consolas" w:hAnsi="Consolas"/>
+        </w:rPr>
+      </w:pPr>
+    </w:p>
+    <w:p>
+      <w:pPr>
+        <w:pStyle w:val="Heading2"/>
         <w:rPr>
           <w:rStyle w:val="IntenseReference"/>
           <w:rFonts w:ascii="Consolas" w:hAnsi="Consolas"/>
           <w:sz w:val="30"/>
           <w:u w:val="single"/>
         </w:rPr>
-        <w:t>emantic Analysis</w:t>
-      </w:r>
-    </w:p>
-    <w:p>
-      <w:r>
+      </w:pPr>
+      <w:r>
+        <w:rPr>
+          <w:rStyle w:val="IntenseReference"/>
+          <w:rFonts w:ascii="Consolas" w:hAnsi="Consolas"/>
+          <w:sz w:val="30"/>
+          <w:u w:val="single"/>
+        </w:rPr>
+        <w:t>Code Generation</w:t>
+      </w:r>
+      <w:r>
+        <w:rPr>
+          <w:rStyle w:val="IntenseReference"/>
+          <w:rFonts w:ascii="Consolas" w:hAnsi="Consolas"/>
+          <w:sz w:val="30"/>
+          <w:u w:val="single"/>
+        </w:rPr>
         <w:t xml:space="preserve"> </w:t>
       </w:r>
     </w:p>
-    <w:p>
-      <w:r>
+    <w:p/>
+    <w:p>
+      <w:pPr>
+        <w:rPr>
+          <w:rFonts w:ascii="Consolas" w:hAnsi="Consolas"/>
+        </w:rPr>
+      </w:pPr>
+      <w:r>
+        <w:rPr>
+          <w:rFonts w:ascii="Consolas" w:hAnsi="Consolas"/>
+        </w:rPr>
         <w:tab/>
-        <w:t xml:space="preserve">During the sematic analysis our program will check to ensure the sematic rules are obeyed. We check if variables or expressions IDs are declared before being used. We take a </w:t>
-      </w:r>
-      <w:r>
-        <w:t>top-level</w:t>
-      </w:r>
-      <w:r>
-        <w:t xml:space="preserve"> program node and iterate over the tree to check on datatype of the variable and following uses are adhering to the </w:t>
+      </w:r>
+      <w:r>
+        <w:rPr>
+          <w:rFonts w:ascii="Consolas" w:hAnsi="Consolas"/>
+        </w:rPr>
+        <w:t xml:space="preserve">The ultimate outcome of this is to turn a validated pascal code into MIPS assembly language code. We first perform semantic analysis on the code, and we then go on to produce string of MIPS code. We </w:t>
+      </w:r>
+    </w:p>
+    <w:p>
+      <w:pPr>
+        <w:rPr>
+          <w:rFonts w:ascii="Consolas" w:hAnsi="Consolas"/>
+        </w:rPr>
+      </w:pPr>
+      <w:r>
+        <w:rPr>
+          <w:rFonts w:ascii="Consolas" w:hAnsi="Consolas"/>
+        </w:rPr>
+        <w:t xml:space="preserve"> </w:t>
       </w:r>
       <w:bookmarkStart w:id="0" w:name="_GoBack"/>
       <w:bookmarkEnd w:id="0"/>
-      <w:r>
-        <w:t xml:space="preserve">declared type.  </w:t>
-      </w:r>
     </w:p>
     <w:p>
       <w:pPr>

</xml_diff>

<commit_message>
user manual+ tidying up
</commit_message>
<xml_diff>
--- a/SDD+MiscDocs/SDD Document.docx
+++ b/SDD+MiscDocs/SDD Document.docx
@@ -5261,6 +5261,144 @@
           <w:rFonts w:ascii="Consolas" w:hAnsi="Consolas"/>
         </w:rPr>
       </w:pPr>
+    </w:p>
+    <w:p>
+      <w:pPr>
+        <w:rPr>
+          <w:rFonts w:ascii="Consolas" w:hAnsi="Consolas"/>
+        </w:rPr>
+      </w:pPr>
+    </w:p>
+    <w:p>
+      <w:pPr>
+        <w:rPr>
+          <w:rFonts w:ascii="Consolas" w:hAnsi="Consolas"/>
+        </w:rPr>
+      </w:pPr>
+    </w:p>
+    <w:p>
+      <w:pPr>
+        <w:rPr>
+          <w:rFonts w:ascii="Consolas" w:hAnsi="Consolas"/>
+        </w:rPr>
+      </w:pPr>
+    </w:p>
+    <w:p>
+      <w:pPr>
+        <w:pStyle w:val="Heading2"/>
+        <w:rPr>
+          <w:rStyle w:val="IntenseReference"/>
+          <w:rFonts w:ascii="Consolas" w:hAnsi="Consolas"/>
+          <w:sz w:val="30"/>
+          <w:u w:val="single"/>
+        </w:rPr>
+      </w:pPr>
+      <w:r>
+        <w:rPr>
+          <w:rStyle w:val="IntenseReference"/>
+          <w:rFonts w:ascii="Consolas" w:hAnsi="Consolas"/>
+          <w:sz w:val="30"/>
+          <w:u w:val="single"/>
+        </w:rPr>
+        <w:lastRenderedPageBreak/>
+        <w:t>References</w:t>
+      </w:r>
+    </w:p>
+    <w:p>
+      <w:pPr>
+        <w:pStyle w:val="Heading2"/>
+        <w:rPr>
+          <w:rStyle w:val="IntenseReference"/>
+          <w:rFonts w:ascii="Consolas" w:hAnsi="Consolas"/>
+          <w:sz w:val="30"/>
+          <w:u w:val="single"/>
+        </w:rPr>
+      </w:pPr>
+      <w:r>
+        <w:rPr>
+          <w:rStyle w:val="IntenseReference"/>
+          <w:rFonts w:ascii="Consolas" w:hAnsi="Consolas"/>
+        </w:rPr>
+        <w:tab/>
+      </w:r>
+      <w:r>
+        <w:rPr>
+          <w:rStyle w:val="IntenseReference"/>
+          <w:rFonts w:ascii="Consolas" w:hAnsi="Consolas"/>
+          <w:u w:val="single"/>
+        </w:rPr>
+        <w:t xml:space="preserve">Tools Used </w:t>
+      </w:r>
+    </w:p>
+    <w:p>
+      <w:pPr>
+        <w:pStyle w:val="ListParagraph"/>
+        <w:numPr>
+          <w:ilvl w:val="0"/>
+          <w:numId w:val="2"/>
+        </w:numPr>
+      </w:pPr>
+      <w:r>
+        <w:rPr>
+          <w:rFonts w:ascii="Segoe UI" w:hAnsi="Segoe UI" w:cs="Segoe UI"/>
+          <w:sz w:val="18"/>
+          <w:szCs w:val="18"/>
+        </w:rPr>
+        <w:t>Eclipse IDE Version - 2018-12 (4.10.0)</w:t>
+      </w:r>
+    </w:p>
+    <w:p>
+      <w:pPr>
+        <w:pStyle w:val="ListParagraph"/>
+        <w:numPr>
+          <w:ilvl w:val="0"/>
+          <w:numId w:val="2"/>
+        </w:numPr>
+      </w:pPr>
+      <w:r>
+        <w:t>java version "1.8.0_211"</w:t>
+      </w:r>
+    </w:p>
+    <w:p>
+      <w:pPr>
+        <w:pStyle w:val="ListParagraph"/>
+        <w:numPr>
+          <w:ilvl w:val="0"/>
+          <w:numId w:val="2"/>
+        </w:numPr>
+      </w:pPr>
+      <w:proofErr w:type="gramStart"/>
+      <w:r>
+        <w:t>Java(</w:t>
+      </w:r>
+      <w:proofErr w:type="gramEnd"/>
+      <w:r>
+        <w:t>TM) SE Runtime Environment (build 1.8.0_211-b12)</w:t>
+      </w:r>
+    </w:p>
+    <w:p>
+      <w:pPr>
+        <w:pStyle w:val="ListParagraph"/>
+        <w:numPr>
+          <w:ilvl w:val="0"/>
+          <w:numId w:val="2"/>
+        </w:numPr>
+      </w:pPr>
+      <w:r>
+        <w:t>Class Diagrams – ObjectAid UML add on Eclipse.</w:t>
+      </w:r>
+    </w:p>
+    <w:p>
+      <w:pPr>
+        <w:pStyle w:val="ListParagraph"/>
+        <w:ind w:left="1080"/>
+      </w:pPr>
+    </w:p>
+    <w:p>
+      <w:pPr>
+        <w:pStyle w:val="ListParagraph"/>
+        <w:ind w:left="1080"/>
+      </w:pPr>
       <w:bookmarkStart w:id="0" w:name="_GoBack"/>
       <w:bookmarkEnd w:id="0"/>
     </w:p>
@@ -6323,6 +6461,36 @@
     <w:basedOn w:val="DefaultParagraphFont"/>
     <w:rsid w:val="00010386"/>
   </w:style>
+  <w:style w:type="paragraph" w:styleId="BalloonText">
+    <w:name w:val="Balloon Text"/>
+    <w:basedOn w:val="Normal"/>
+    <w:link w:val="BalloonTextChar"/>
+    <w:uiPriority w:val="99"/>
+    <w:semiHidden/>
+    <w:unhideWhenUsed/>
+    <w:rsid w:val="009D12B1"/>
+    <w:pPr>
+      <w:spacing w:after="0" w:line="240" w:lineRule="auto"/>
+    </w:pPr>
+    <w:rPr>
+      <w:rFonts w:ascii="Segoe UI" w:hAnsi="Segoe UI" w:cs="Segoe UI"/>
+      <w:sz w:val="18"/>
+      <w:szCs w:val="18"/>
+    </w:rPr>
+  </w:style>
+  <w:style w:type="character" w:customStyle="1" w:styleId="BalloonTextChar">
+    <w:name w:val="Balloon Text Char"/>
+    <w:basedOn w:val="DefaultParagraphFont"/>
+    <w:link w:val="BalloonText"/>
+    <w:uiPriority w:val="99"/>
+    <w:semiHidden/>
+    <w:rsid w:val="009D12B1"/>
+    <w:rPr>
+      <w:rFonts w:ascii="Segoe UI" w:hAnsi="Segoe UI" w:cs="Segoe UI"/>
+      <w:sz w:val="18"/>
+      <w:szCs w:val="18"/>
+    </w:rPr>
+  </w:style>
 </w:styles>
 </file>
 

</xml_diff>